<commit_message>
updated based on jeff's comments regarding use for journal paper.
</commit_message>
<xml_diff>
--- a/Academic Work/papers/intrinsic-evolution/intrinsic evolution.docx
+++ b/Academic Work/papers/intrinsic-evolution/intrinsic evolution.docx
@@ -45,13 +45,7 @@
         <w:t>definitions</w:t>
       </w:r>
       <w:r>
-        <w:t>, defined using rese</w:t>
-      </w:r>
-      <w:r>
-        <w:t>m</w:t>
-      </w:r>
-      <w:r>
-        <w:t>blance and replacement,</w:t>
+        <w:t>, defined using resemblance and replacement,</w:t>
       </w:r>
       <w:r>
         <w:t xml:space="preserve"> </w:t>
@@ -84,28 +78,28 @@
         <w:t xml:space="preserve">of application </w:t>
       </w:r>
       <w:r>
-        <w:t>and interplay between</w:t>
+        <w:t xml:space="preserve">and </w:t>
+      </w:r>
+      <w:r>
+        <w:t xml:space="preserve">hence the </w:t>
+      </w:r>
+      <w:r>
+        <w:t>interplay between</w:t>
       </w:r>
       <w:r>
         <w:t xml:space="preserve"> </w:t>
       </w:r>
       <w:r>
-        <w:t>r</w:t>
+        <w:t>replacement and r</w:t>
       </w:r>
       <w:r>
         <w:t>e</w:t>
       </w:r>
       <w:r>
-        <w:t>placement and resemblance</w:t>
-      </w:r>
-      <w:r>
-        <w:t>, we begin by elucidating the str</w:t>
-      </w:r>
-      <w:r>
-        <w:t>a</w:t>
-      </w:r>
-      <w:r>
-        <w:t>tum concept.</w:t>
+        <w:t>semblance</w:t>
+      </w:r>
+      <w:r>
+        <w:t>, we begin by elucidating the stratum concept.</w:t>
       </w:r>
       <w:r>
         <w:t xml:space="preserve"> </w:t>
@@ -122,13 +116,7 @@
         <w:t>n existing</w:t>
       </w:r>
       <w:r>
-        <w:t xml:space="preserve"> a</w:t>
-      </w:r>
-      <w:r>
-        <w:t>r</w:t>
-      </w:r>
-      <w:r>
-        <w:t>chitecture in a decentralized manner</w:t>
+        <w:t xml:space="preserve"> architecture in a decentralized manner</w:t>
       </w:r>
       <w:r>
         <w:t>,</w:t>
@@ -279,49 +267,7 @@
         <w:t>ence on other strata</w:t>
       </w:r>
       <w:r>
-        <w:t>. A</w:t>
-      </w:r>
-      <w:r>
-        <w:t>n</w:t>
-      </w:r>
-      <w:r>
-        <w:t xml:space="preserve"> </w:t>
-      </w:r>
-      <w:r>
-        <w:t xml:space="preserve">element </w:t>
-      </w:r>
-      <w:r>
-        <w:t>can only r</w:t>
-      </w:r>
-      <w:r>
-        <w:t>e</w:t>
-      </w:r>
-      <w:r>
-        <w:t xml:space="preserve">fer to other </w:t>
-      </w:r>
-      <w:r>
-        <w:t xml:space="preserve">elements in </w:t>
-      </w:r>
-      <w:r>
-        <w:t xml:space="preserve">its </w:t>
-      </w:r>
-      <w:r>
-        <w:t>owning stratum, or those vis</w:t>
-      </w:r>
-      <w:r>
-        <w:t>i</w:t>
-      </w:r>
-      <w:r>
-        <w:t xml:space="preserve">ble via transitive </w:t>
-      </w:r>
-      <w:r>
-        <w:t xml:space="preserve">strata </w:t>
-      </w:r>
-      <w:r>
-        <w:t>dependencies</w:t>
-      </w:r>
-      <w:r>
-        <w:t>.</w:t>
+        <w:t xml:space="preserve">. </w:t>
       </w:r>
     </w:p>
     <w:p>
@@ -329,13 +275,27 @@
         <w:pStyle w:val="PARAGRAPH"/>
       </w:pPr>
       <w:r>
-        <w:t>Definition 1 (Stratum): A stratum s is repr</w:t>
-      </w:r>
-      <w:r>
-        <w:t>e</w:t>
-      </w:r>
-      <w:r>
-        <w:t>sented as the structure</w:t>
+        <w:rPr>
+          <w:b/>
+        </w:rPr>
+        <w:t>Definition</w:t>
+      </w:r>
+      <w:r>
+        <w:t xml:space="preserve"> </w:t>
+      </w:r>
+      <w:r>
+        <w:t xml:space="preserve">(Stratum): A stratum </w:t>
+      </w:r>
+      <m:oMath>
+        <m:r>
+          <w:rPr>
+            <w:rFonts w:ascii="Cambria Math" w:hAnsi="Cambria Math" w:cs="Cambria Math"/>
+          </w:rPr>
+          <m:t>s</m:t>
+        </m:r>
+      </m:oMath>
+      <w:r>
+        <w:t xml:space="preserve"> is represented as the structure</w:t>
       </w:r>
     </w:p>
     <w:p>
@@ -353,13 +313,7 @@
             <w:rPr>
               <w:rFonts w:ascii="Cambria Math" w:hAnsi="Cambria Math" w:cs="Cambria Math"/>
             </w:rPr>
-            <m:t>s</m:t>
-          </m:r>
-          <m:r>
-            <w:rPr>
-              <w:rFonts w:ascii="Cambria" w:hAnsi="Cambria"/>
-            </w:rPr>
-            <m:t xml:space="preserve"> = (</m:t>
+            <m:t>s=(</m:t>
           </m:r>
           <m:r>
             <w:rPr>
@@ -408,39 +362,53 @@
       <w:r>
         <w:t xml:space="preserve">where </w:t>
       </w:r>
-      <w:r>
-        <w:rPr>
-          <w:i/>
-        </w:rPr>
-        <w:t>p</w:t>
-      </w:r>
-      <w:r>
-        <w:t xml:space="preserve"> indicates a single possible parent stratum giving rise to a hierarchy, </w:t>
-      </w:r>
-      <w:r>
-        <w:rPr>
-          <w:i/>
-        </w:rPr>
-        <w:t>D</w:t>
-      </w:r>
+      <m:oMath>
+        <m:r>
+          <w:rPr>
+            <w:rFonts w:ascii="Cambria Math" w:hAnsi="Cambria Math" w:cs="Cambria Math"/>
+          </w:rPr>
+          <m:t>p</m:t>
+        </m:r>
+      </m:oMath>
+      <w:r>
+        <w:t xml:space="preserve"> indicates a single possible parent stratum giving rise to </w:t>
+      </w:r>
+      <w:r>
+        <w:t>nesting</w:t>
+      </w:r>
+      <w:r>
+        <w:t xml:space="preserve">, </w:t>
+      </w:r>
+      <m:oMath>
+        <m:r>
+          <w:rPr>
+            <w:rFonts w:ascii="Cambria Math" w:hAnsi="Cambria Math" w:cs="Cambria Math"/>
+          </w:rPr>
+          <m:t>D</m:t>
+        </m:r>
+      </m:oMath>
       <w:r>
         <w:t xml:space="preserve"> is the set of other strata that </w:t>
       </w:r>
-      <w:r>
-        <w:rPr>
-          <w:i/>
-        </w:rPr>
-        <w:t>s</w:t>
-      </w:r>
+      <m:oMath>
+        <m:r>
+          <w:rPr>
+            <w:rFonts w:ascii="Cambria Math" w:hAnsi="Cambria Math" w:cs="Cambria Math"/>
+          </w:rPr>
+          <m:t>s</m:t>
+        </m:r>
+      </m:oMath>
       <w:r>
         <w:t xml:space="preserve"> depends on, and </w:t>
       </w:r>
-      <w:r>
-        <w:rPr>
-          <w:i/>
-        </w:rPr>
-        <w:t>E</w:t>
-      </w:r>
+      <m:oMath>
+        <m:r>
+          <w:rPr>
+            <w:rFonts w:ascii="Cambria Math" w:hAnsi="Cambria Math" w:cs="Cambria Math"/>
+          </w:rPr>
+          <m:t>E</m:t>
+        </m:r>
+      </m:oMath>
       <w:r>
         <w:t xml:space="preserve"> represents the set of el</w:t>
       </w:r>
@@ -465,7 +433,16 @@
         <w:pStyle w:val="PARAGRAPH"/>
       </w:pPr>
       <w:r>
-        <w:t xml:space="preserve">Definition 2 (Strata visibility): We define </w:t>
+        <w:rPr>
+          <w:b/>
+        </w:rPr>
+        <w:t>Definition</w:t>
+      </w:r>
+      <w:r>
+        <w:t xml:space="preserve"> </w:t>
+      </w:r>
+      <w:r>
+        <w:t xml:space="preserve">(Strata visibility): We define </w:t>
       </w:r>
       <m:oMath>
         <m:r>
@@ -494,13 +471,7 @@
         </m:r>
       </m:oMath>
       <w:r>
-        <w:t xml:space="preserve"> to be the reflexive-transitive closure of the depen</w:t>
-      </w:r>
-      <w:r>
-        <w:t>d</w:t>
-      </w:r>
-      <w:r>
-        <w:t xml:space="preserve">encies </w:t>
+        <w:t xml:space="preserve"> to be the closure of the dependencies </w:t>
       </w:r>
       <m:oMath>
         <m:sSub>
@@ -591,7 +562,7 @@
           <w:rPr>
             <w:rFonts w:ascii="Cambria Math" w:hAnsi="Cambria Math" w:cs="Cambria Math"/>
           </w:rPr>
-          <m:t>s</m:t>
+          <m:t>S</m:t>
         </m:r>
         <m:r>
           <w:rPr>
@@ -601,47 +572,58 @@
         </m:r>
       </m:oMath>
       <w:r>
-        <w:t xml:space="preserve"> to be the transitive closure of the dependencies</w:t>
-      </w:r>
-      <w:r>
-        <w:t>, equivalent to</w:t>
-      </w:r>
-      <w:r>
-        <w:t xml:space="preserve"> </w:t>
+        <w:t xml:space="preserve"> to be the closure of </w:t>
+      </w:r>
+      <w:r>
+        <w:t xml:space="preserve">the strata set </w:t>
       </w:r>
       <m:oMath>
-        <m:r>
-          <w:rPr>
-            <w:rFonts w:ascii="Cambria Math" w:eastAsiaTheme="minorEastAsia" w:hAnsi="Cambria Math"/>
-          </w:rPr>
-          <m:t>visD</m:t>
-        </m:r>
-        <m:d>
-          <m:dPr>
-            <m:ctrlPr>
-              <w:rPr>
-                <w:rFonts w:ascii="Cambria Math" w:eastAsiaTheme="minorEastAsia" w:hAnsi="Cambria Math"/>
-                <w:i/>
-              </w:rPr>
-            </m:ctrlPr>
-          </m:dPr>
-          <m:e>
-            <m:r>
-              <w:rPr>
-                <w:rFonts w:ascii="Cambria Math" w:eastAsiaTheme="minorEastAsia" w:hAnsi="Cambria Math"/>
-              </w:rPr>
-              <m:t>s</m:t>
-            </m:r>
-          </m:e>
-        </m:d>
         <m:r>
           <w:rPr>
             <w:rFonts w:ascii="Cambria Math" w:hAnsi="Cambria Math" w:cs="Cambria Math"/>
           </w:rPr>
-          <m:t>∖s</m:t>
+          <m:t>S</m:t>
         </m:r>
       </m:oMath>
       <w:r>
+        <w:rPr>
+          <w:rFonts w:eastAsiaTheme="minorEastAsia"/>
+        </w:rPr>
+        <w:t xml:space="preserve">, </w:t>
+      </w:r>
+      <w:r>
+        <w:rPr>
+          <w:rFonts w:eastAsiaTheme="minorEastAsia"/>
+        </w:rPr>
+        <w:t>i</w:t>
+      </w:r>
+      <w:r>
+        <w:rPr>
+          <w:rFonts w:eastAsiaTheme="minorEastAsia"/>
+        </w:rPr>
+        <w:t>n</w:t>
+      </w:r>
+      <w:r>
+        <w:rPr>
+          <w:rFonts w:eastAsiaTheme="minorEastAsia"/>
+        </w:rPr>
+        <w:t xml:space="preserve">cluding </w:t>
+      </w:r>
+      <m:oMath>
+        <m:r>
+          <w:rPr>
+            <w:rFonts w:ascii="Cambria Math" w:eastAsiaTheme="minorEastAsia" w:hAnsi="Cambria Math" w:cs="Cambria Math"/>
+          </w:rPr>
+          <m:t>S</m:t>
+        </m:r>
+      </m:oMath>
+      <w:r>
+        <w:rPr>
+          <w:rFonts w:eastAsiaTheme="minorEastAsia"/>
+        </w:rPr>
+        <w:t xml:space="preserve"> also</w:t>
+      </w:r>
+      <w:r>
         <w:t>.</w:t>
       </w:r>
     </w:p>
@@ -650,10 +632,16 @@
         <w:pStyle w:val="PARAGRAPH"/>
       </w:pPr>
       <w:r>
-        <w:t>Definition 3</w:t>
-      </w:r>
-      <w:r>
-        <w:t xml:space="preserve"> (Strata non-circularit</w:t>
+        <w:rPr>
+          <w:b/>
+        </w:rPr>
+        <w:t>Definition</w:t>
+      </w:r>
+      <w:r>
+        <w:t xml:space="preserve"> </w:t>
+      </w:r>
+      <w:r>
+        <w:t>(Strata non-circularit</w:t>
       </w:r>
       <w:r>
         <w:t>y): Strata d</w:t>
@@ -688,7 +676,19 @@
             <w:rPr>
               <w:rFonts w:ascii="Cambria Math" w:eastAsia="MS Mincho" w:hAnsi="Cambria Math" w:cs="MS Mincho"/>
             </w:rPr>
-            <m:t>s∈Strata: s∉transD(s)</m:t>
+            <m:t>s∈Strata: s∉</m:t>
+          </m:r>
+          <m:r>
+            <w:rPr>
+              <w:rFonts w:ascii="Cambria Math" w:eastAsia="MS Mincho" w:hAnsi="Cambria Math" w:cs="MS Mincho"/>
+            </w:rPr>
+            <m:t>vis</m:t>
+          </m:r>
+          <m:r>
+            <w:rPr>
+              <w:rFonts w:ascii="Cambria Math" w:eastAsia="MS Mincho" w:hAnsi="Cambria Math" w:cs="MS Mincho"/>
+            </w:rPr>
+            <m:t>D({s})</m:t>
           </m:r>
         </m:oMath>
       </m:oMathPara>
@@ -698,14 +698,17 @@
         <w:pStyle w:val="PARAGRAPH"/>
       </w:pPr>
       <w:r>
+        <w:rPr>
+          <w:b/>
+        </w:rPr>
         <w:lastRenderedPageBreak/>
-        <w:t xml:space="preserve">Definition </w:t>
-      </w:r>
-      <w:r>
-        <w:t>4</w:t>
-      </w:r>
-      <w:r>
-        <w:t xml:space="preserve"> (Strata independence): Two strata </w:t>
+        <w:t>Definition</w:t>
+      </w:r>
+      <w:r>
+        <w:t xml:space="preserve"> </w:t>
+      </w:r>
+      <w:r>
+        <w:t xml:space="preserve">(Strata independence): Two strata </w:t>
       </w:r>
       <w:r>
         <w:t>share a common base</w:t>
@@ -738,34 +741,16 @@
         <w:t>cies</w:t>
       </w:r>
       <w:r>
-        <w:t xml:space="preserve"> but each has visibility of co</w:t>
-      </w:r>
-      <w:r>
-        <w:t>m</w:t>
-      </w:r>
-      <w:r>
-        <w:t>mon strata</w:t>
-      </w:r>
-      <w:r>
-        <w:t>. This allows us to model two strata d</w:t>
-      </w:r>
-      <w:r>
-        <w:t>e</w:t>
-      </w:r>
-      <w:r>
-        <w:t>veloped in isolation in a possibly decentralized manner, which neve</w:t>
+        <w:t xml:space="preserve"> but each has visibility of common strata</w:t>
+      </w:r>
+      <w:r>
+        <w:t>. This allows us to model two strata developed in isolation in a possibly decentralized manner, which neve</w:t>
       </w:r>
       <w:r>
         <w:t>r</w:t>
       </w:r>
       <w:r>
-        <w:t>theless build on and po</w:t>
-      </w:r>
-      <w:r>
-        <w:t>s</w:t>
-      </w:r>
-      <w:r>
-        <w:t>sibly evolve elements in a common set of base strata.</w:t>
+        <w:t>theless build on and possibly evolve elements in a common set of base strata.</w:t>
       </w:r>
     </w:p>
     <w:p>
@@ -828,27 +813,42 @@
         <w:pStyle w:val="PARAGRAPH"/>
       </w:pPr>
       <w:r>
-        <w:t xml:space="preserve">Definition </w:t>
-      </w:r>
-      <w:r>
-        <w:t>5</w:t>
-      </w:r>
-      <w:r>
-        <w:t xml:space="preserve"> (Element): An element is repr</w:t>
+        <w:rPr>
+          <w:b/>
+        </w:rPr>
+        <w:t>Definition</w:t>
+      </w:r>
+      <w:r>
+        <w:t xml:space="preserve"> </w:t>
+      </w:r>
+      <w:r>
+        <w:t xml:space="preserve">(Element): An element </w:t>
+      </w:r>
+      <m:oMath>
+        <m:r>
+          <w:rPr>
+            <w:rFonts w:ascii="Cambria Math" w:hAnsi="Cambria Math" w:cs="Cambria Math"/>
+          </w:rPr>
+          <m:t>e</m:t>
+        </m:r>
+      </m:oMath>
+      <w:r>
+        <w:t xml:space="preserve"> </w:t>
+      </w:r>
+      <w:r>
+        <w:t>is repr</w:t>
       </w:r>
       <w:r>
         <w:t>e</w:t>
       </w:r>
       <w:r>
         <w:t>sented as the structure</w:t>
-      </w:r>
-      <w:r>
-        <w:t>:</w:t>
       </w:r>
     </w:p>
     <w:p>
       <w:pPr>
         <w:pStyle w:val="PARAGRAPH"/>
+        <w:ind w:firstLine="0"/>
         <w:jc w:val="center"/>
         <w:rPr>
           <w:rFonts w:eastAsiaTheme="minorEastAsia"/>
@@ -858,15 +858,15 @@
         <m:oMath>
           <m:r>
             <w:rPr>
-              <w:rFonts w:ascii="Cambria Math" w:hAnsi="Cambria Math" w:cs="Cambria Math"/>
+              <w:rFonts w:ascii="Cambria Math" w:eastAsia="MS Mincho" w:hAnsi="MS Mincho" w:cs="MS Mincho"/>
             </w:rPr>
             <m:t>e</m:t>
           </m:r>
           <m:r>
             <w:rPr>
-              <w:rFonts w:ascii="Cambria" w:hAnsi="Cambria"/>
+              <w:rFonts w:ascii="Cambria" w:eastAsia="MS Mincho" w:hAnsi="Cambria" w:cs="MS Mincho"/>
             </w:rPr>
-            <m:t xml:space="preserve"> = </m:t>
+            <m:t>=</m:t>
           </m:r>
           <m:d>
             <m:dPr>
@@ -1009,19 +1009,19 @@
         <w:rPr>
           <w:rFonts w:eastAsiaTheme="minorEastAsia"/>
         </w:rPr>
-        <w:t xml:space="preserve"> repr</w:t>
-      </w:r>
-      <w:r>
-        <w:rPr>
-          <w:rFonts w:eastAsiaTheme="minorEastAsia"/>
-        </w:rPr>
-        <w:t>e</w:t>
-      </w:r>
-      <w:r>
-        <w:rPr>
-          <w:rFonts w:eastAsiaTheme="minorEastAsia"/>
-        </w:rPr>
-        <w:t>sents the set of elements being resembled</w:t>
+        <w:t xml:space="preserve"> </w:t>
+      </w:r>
+      <w:r>
+        <w:rPr>
+          <w:rFonts w:eastAsiaTheme="minorEastAsia"/>
+        </w:rPr>
+        <w:t xml:space="preserve">is </w:t>
+      </w:r>
+      <w:r>
+        <w:rPr>
+          <w:rFonts w:eastAsiaTheme="minorEastAsia"/>
+        </w:rPr>
+        <w:t>the set of elements being resembled</w:t>
       </w:r>
       <w:r>
         <w:rPr>
@@ -1091,19 +1091,31 @@
         <w:rPr>
           <w:rFonts w:eastAsiaTheme="minorEastAsia"/>
         </w:rPr>
-        <w:t>f the owner of a stratum wishes to alter an element within that stratum, then they can do this directly via destru</w:t>
-      </w:r>
-      <w:r>
-        <w:rPr>
-          <w:rFonts w:eastAsiaTheme="minorEastAsia"/>
-        </w:rPr>
-        <w:t>c</w:t>
-      </w:r>
-      <w:r>
-        <w:rPr>
-          <w:rFonts w:eastAsiaTheme="minorEastAsia"/>
-        </w:rPr>
-        <w:t>tive editing.</w:t>
+        <w:t>f the owner of a stratum wishes to alter an element within that stratum, then they can do this directly via destructive editing</w:t>
+      </w:r>
+      <w:r>
+        <w:rPr>
+          <w:rFonts w:eastAsiaTheme="minorEastAsia"/>
+        </w:rPr>
+        <w:t xml:space="preserve"> rather than via r</w:t>
+      </w:r>
+      <w:r>
+        <w:rPr>
+          <w:rFonts w:eastAsiaTheme="minorEastAsia"/>
+        </w:rPr>
+        <w:t>e</w:t>
+      </w:r>
+      <w:r>
+        <w:rPr>
+          <w:rFonts w:eastAsiaTheme="minorEastAsia"/>
+        </w:rPr>
+        <w:t>placement</w:t>
+      </w:r>
+      <w:r>
+        <w:rPr>
+          <w:rFonts w:eastAsiaTheme="minorEastAsia"/>
+        </w:rPr>
+        <w:t>.</w:t>
       </w:r>
     </w:p>
     <w:p>
@@ -1118,7 +1130,622 @@
         <w:rPr>
           <w:rFonts w:eastAsiaTheme="minorEastAsia"/>
         </w:rPr>
-        <w:t xml:space="preserve">Definition 6 (Single replacement): A stratum </w:t>
+        <w:t>An element’s expanded structure is determined by applying deltas (</w:t>
+      </w:r>
+      <m:oMath>
+        <m:r>
+          <w:rPr>
+            <w:rFonts w:ascii="Cambria Math" w:hAnsi="Cambria Math"/>
+          </w:rPr>
+          <m:t>∆)</m:t>
+        </m:r>
+      </m:oMath>
+      <w:r>
+        <w:rPr>
+          <w:rFonts w:eastAsiaTheme="minorEastAsia"/>
+        </w:rPr>
+        <w:t xml:space="preserve"> to the structure inherited from the elements it resembles, resulting in a set of co</w:t>
+      </w:r>
+      <w:r>
+        <w:rPr>
+          <w:rFonts w:eastAsiaTheme="minorEastAsia"/>
+        </w:rPr>
+        <w:t>n</w:t>
+      </w:r>
+      <w:r>
+        <w:rPr>
+          <w:rFonts w:eastAsiaTheme="minorEastAsia"/>
+        </w:rPr>
+        <w:t>stituents.  For instance, the constituents of a co</w:t>
+      </w:r>
+      <w:r>
+        <w:rPr>
+          <w:rFonts w:eastAsiaTheme="minorEastAsia"/>
+        </w:rPr>
+        <w:t>m</w:t>
+      </w:r>
+      <w:r>
+        <w:rPr>
+          <w:rFonts w:eastAsiaTheme="minorEastAsia"/>
+        </w:rPr>
+        <w:t xml:space="preserve">ponent are port, part, connector and attribute. </w:t>
+      </w:r>
+      <m:oMath>
+        <m:r>
+          <w:rPr>
+            <w:rFonts w:ascii="Cambria Math" w:hAnsi="Cambria Math"/>
+          </w:rPr>
+          <m:t>∆add</m:t>
+        </m:r>
+      </m:oMath>
+      <w:r>
+        <w:rPr>
+          <w:rFonts w:eastAsiaTheme="minorEastAsia"/>
+        </w:rPr>
+        <w:t xml:space="preserve"> </w:t>
+      </w:r>
+      <w:r>
+        <w:rPr>
+          <w:rFonts w:eastAsiaTheme="minorEastAsia"/>
+        </w:rPr>
+        <w:t>is</w:t>
+      </w:r>
+      <w:r>
+        <w:rPr>
+          <w:rFonts w:eastAsiaTheme="minorEastAsia"/>
+        </w:rPr>
+        <w:t xml:space="preserve"> the set of constituents added by this defin</w:t>
+      </w:r>
+      <w:r>
+        <w:rPr>
+          <w:rFonts w:eastAsiaTheme="minorEastAsia"/>
+        </w:rPr>
+        <w:t>i</w:t>
+      </w:r>
+      <w:r>
+        <w:rPr>
+          <w:rFonts w:eastAsiaTheme="minorEastAsia"/>
+        </w:rPr>
+        <w:t xml:space="preserve">tion, </w:t>
+      </w:r>
+      <m:oMath>
+        <m:r>
+          <w:rPr>
+            <w:rFonts w:ascii="Cambria Math" w:hAnsi="Cambria Math"/>
+          </w:rPr>
+          <m:t>∆del</m:t>
+        </m:r>
+      </m:oMath>
+      <w:r>
+        <w:rPr>
+          <w:rFonts w:eastAsiaTheme="minorEastAsia"/>
+        </w:rPr>
+        <w:t xml:space="preserve"> the set of inherited constit</w:t>
+      </w:r>
+      <w:r>
+        <w:rPr>
+          <w:rFonts w:eastAsiaTheme="minorEastAsia"/>
+        </w:rPr>
+        <w:t>u</w:t>
+      </w:r>
+      <w:r>
+        <w:rPr>
+          <w:rFonts w:eastAsiaTheme="minorEastAsia"/>
+        </w:rPr>
+        <w:t xml:space="preserve">ents which are to be deleted, and </w:t>
+      </w:r>
+      <m:oMath>
+        <m:r>
+          <w:rPr>
+            <w:rFonts w:ascii="Cambria Math" w:hAnsi="Cambria Math"/>
+          </w:rPr>
+          <m:t>∆old→∆new</m:t>
+        </m:r>
+      </m:oMath>
+      <w:r>
+        <w:rPr>
+          <w:rFonts w:eastAsiaTheme="minorEastAsia"/>
+        </w:rPr>
+        <w:t xml:space="preserve"> is an injection indicating a subset of inherited co</w:t>
+      </w:r>
+      <w:r>
+        <w:rPr>
+          <w:rFonts w:eastAsiaTheme="minorEastAsia"/>
+        </w:rPr>
+        <w:t>n</w:t>
+      </w:r>
+      <w:r>
+        <w:rPr>
+          <w:rFonts w:eastAsiaTheme="minorEastAsia"/>
+        </w:rPr>
+        <w:t>stituents to be replaced by new constituents.</w:t>
+      </w:r>
+    </w:p>
+    <w:p>
+      <w:pPr>
+        <w:pStyle w:val="PARAGRAPH"/>
+        <w:ind w:firstLine="0"/>
+        <w:rPr>
+          <w:rFonts w:eastAsiaTheme="minorEastAsia"/>
+        </w:rPr>
+      </w:pPr>
+      <w:r>
+        <w:rPr>
+          <w:rFonts w:eastAsiaTheme="minorEastAsia"/>
+          <w:b/>
+        </w:rPr>
+        <w:t>Definition</w:t>
+      </w:r>
+      <w:r>
+        <w:rPr>
+          <w:rFonts w:eastAsiaTheme="minorEastAsia"/>
+        </w:rPr>
+        <w:t xml:space="preserve"> (Element visibility): An element </w:t>
+      </w:r>
+      <m:oMath>
+        <m:r>
+          <w:rPr>
+            <w:rFonts w:ascii="Cambria Math" w:eastAsiaTheme="minorEastAsia" w:hAnsi="Cambria Math" w:cs="Cambria Math"/>
+          </w:rPr>
+          <m:t>e</m:t>
+        </m:r>
+      </m:oMath>
+      <w:r>
+        <w:rPr>
+          <w:rFonts w:eastAsiaTheme="minorEastAsia"/>
+        </w:rPr>
+        <w:t xml:space="preserve"> may only </w:t>
+      </w:r>
+      <w:r>
+        <w:rPr>
+          <w:rFonts w:eastAsiaTheme="minorEastAsia"/>
+        </w:rPr>
+        <w:t>resemble or replace</w:t>
+      </w:r>
+      <w:r>
+        <w:rPr>
+          <w:rFonts w:eastAsiaTheme="minorEastAsia"/>
+        </w:rPr>
+        <w:t xml:space="preserve"> elements owned by the </w:t>
+      </w:r>
+      <m:oMath>
+        <m:r>
+          <w:rPr>
+            <w:rFonts w:ascii="Cambria Math" w:eastAsiaTheme="minorEastAsia" w:hAnsi="Cambria Math"/>
+          </w:rPr>
+          <m:t>transD</m:t>
+        </m:r>
+        <m:r>
+          <w:rPr>
+            <w:rFonts w:ascii="Cambria Math" w:eastAsiaTheme="minorEastAsia"/>
+          </w:rPr>
+          <m:t>(</m:t>
+        </m:r>
+        <m:r>
+          <w:rPr>
+            <w:rFonts w:ascii="Cambria Math" w:eastAsiaTheme="minorEastAsia"/>
+          </w:rPr>
+          <m:t>{</m:t>
+        </m:r>
+        <m:sSub>
+          <m:sSubPr>
+            <m:ctrlPr>
+              <w:rPr>
+                <w:rFonts w:ascii="Cambria Math" w:hAnsi="Cambria Math" w:cs="Cambria Math"/>
+                <w:i/>
+              </w:rPr>
+            </m:ctrlPr>
+          </m:sSubPr>
+          <m:e>
+            <m:r>
+              <w:rPr>
+                <w:rFonts w:ascii="Cambria Math" w:hAnsi="Cambria Math" w:cs="Cambria Math"/>
+              </w:rPr>
+              <m:t>σ</m:t>
+            </m:r>
+          </m:e>
+          <m:sub>
+            <m:r>
+              <w:rPr>
+                <w:rFonts w:ascii="Cambria Math" w:hAnsi="Cambria Math" w:cs="Cambria Math"/>
+              </w:rPr>
+              <m:t>e</m:t>
+            </m:r>
+          </m:sub>
+        </m:sSub>
+        <m:r>
+          <w:rPr>
+            <w:rFonts w:ascii="Cambria Math" w:hAnsi="Cambria Math" w:cs="Cambria Math"/>
+          </w:rPr>
+          <m:t>}</m:t>
+        </m:r>
+        <m:r>
+          <w:rPr>
+            <w:rFonts w:ascii="Cambria Math" w:hAnsi="Cambria Math" w:cs="Cambria Math"/>
+          </w:rPr>
+          <m:t>)</m:t>
+        </m:r>
+      </m:oMath>
+      <w:r>
+        <w:rPr>
+          <w:rFonts w:eastAsiaTheme="minorEastAsia"/>
+        </w:rPr>
+        <w:t xml:space="preserve"> strata</w:t>
+      </w:r>
+      <w:r>
+        <w:rPr>
+          <w:rFonts w:eastAsiaTheme="minorEastAsia"/>
+        </w:rPr>
+        <w:t xml:space="preserve"> set</w:t>
+      </w:r>
+      <w:r>
+        <w:rPr>
+          <w:rFonts w:eastAsiaTheme="minorEastAsia"/>
+        </w:rPr>
+        <w:t>.</w:t>
+      </w:r>
+      <w:r>
+        <w:rPr>
+          <w:rFonts w:eastAsiaTheme="minorEastAsia"/>
+        </w:rPr>
+        <w:t xml:space="preserve"> In other words, an element has visibility of other elements in its owning strata, and all strata that it transitively depends upon.</w:t>
+      </w:r>
+    </w:p>
+    <w:p>
+      <w:pPr>
+        <w:pStyle w:val="PARAGRAPH"/>
+        <w:ind w:firstLine="0"/>
+        <w:rPr>
+          <w:rFonts w:eastAsiaTheme="minorEastAsia"/>
+        </w:rPr>
+      </w:pPr>
+      <w:r>
+        <w:rPr>
+          <w:rFonts w:eastAsiaTheme="minorEastAsia"/>
+          <w:b/>
+        </w:rPr>
+        <w:t>Defini</w:t>
+      </w:r>
+      <w:r>
+        <w:rPr>
+          <w:rFonts w:eastAsiaTheme="minorEastAsia"/>
+          <w:b/>
+        </w:rPr>
+        <w:t>tion</w:t>
+      </w:r>
+      <w:r>
+        <w:rPr>
+          <w:rFonts w:eastAsiaTheme="minorEastAsia"/>
+        </w:rPr>
+        <w:t xml:space="preserve"> (No </w:t>
+      </w:r>
+      <w:r>
+        <w:rPr>
+          <w:rFonts w:eastAsiaTheme="minorEastAsia"/>
+        </w:rPr>
+        <w:t xml:space="preserve">direct </w:t>
+      </w:r>
+      <w:r>
+        <w:rPr>
+          <w:rFonts w:eastAsiaTheme="minorEastAsia"/>
+        </w:rPr>
+        <w:t>reference</w:t>
+      </w:r>
+      <w:r>
+        <w:rPr>
+          <w:rFonts w:eastAsiaTheme="minorEastAsia"/>
+        </w:rPr>
+        <w:t xml:space="preserve"> of a replacement</w:t>
+      </w:r>
+      <w:r>
+        <w:rPr>
+          <w:rFonts w:eastAsiaTheme="minorEastAsia"/>
+        </w:rPr>
+        <w:t xml:space="preserve">): </w:t>
+      </w:r>
+      <w:r>
+        <w:rPr>
+          <w:rFonts w:eastAsiaTheme="minorEastAsia"/>
+        </w:rPr>
+        <w:t xml:space="preserve">No element </w:t>
+      </w:r>
+      <w:r>
+        <w:rPr>
+          <w:rFonts w:eastAsiaTheme="minorEastAsia"/>
+        </w:rPr>
+        <w:t xml:space="preserve">may </w:t>
+      </w:r>
+      <w:r>
+        <w:rPr>
+          <w:rFonts w:eastAsiaTheme="minorEastAsia"/>
+        </w:rPr>
+        <w:t xml:space="preserve">directly </w:t>
+      </w:r>
+      <w:r>
+        <w:rPr>
+          <w:rFonts w:eastAsiaTheme="minorEastAsia"/>
+        </w:rPr>
+        <w:t>replace or resemble</w:t>
+      </w:r>
+      <w:r>
+        <w:rPr>
+          <w:rFonts w:eastAsiaTheme="minorEastAsia"/>
+        </w:rPr>
+        <w:t xml:space="preserve"> a definition </w:t>
+      </w:r>
+      <w:r>
+        <w:rPr>
+          <w:rFonts w:eastAsiaTheme="minorEastAsia"/>
+        </w:rPr>
+        <w:t>that replaces a</w:t>
+      </w:r>
+      <w:r>
+        <w:rPr>
+          <w:rFonts w:eastAsiaTheme="minorEastAsia"/>
+        </w:rPr>
+        <w:t>n</w:t>
+      </w:r>
+      <w:r>
+        <w:rPr>
+          <w:rFonts w:eastAsiaTheme="minorEastAsia"/>
+        </w:rPr>
+        <w:t>other element.</w:t>
+      </w:r>
+    </w:p>
+    <w:p>
+      <w:pPr>
+        <w:pStyle w:val="PARAGRAPH"/>
+        <w:ind w:firstLine="0"/>
+        <w:rPr>
+          <w:rFonts w:eastAsiaTheme="minorEastAsia"/>
+        </w:rPr>
+      </w:pPr>
+      <m:oMathPara>
+        <m:oMathParaPr>
+          <m:jc m:val="center"/>
+        </m:oMathParaPr>
+        <m:oMath>
+          <m:r>
+            <w:rPr>
+              <w:rFonts w:ascii="Cambria Math" w:eastAsiaTheme="minorEastAsia" w:hAnsi="Cambria Math" w:cs="Cambria Math"/>
+            </w:rPr>
+            <w:lastRenderedPageBreak/>
+            <m:t xml:space="preserve">∀e∈Element | </m:t>
+          </m:r>
+          <m:sSub>
+            <m:sSubPr>
+              <m:ctrlPr>
+                <w:rPr>
+                  <w:rFonts w:ascii="Cambria Math" w:eastAsiaTheme="minorEastAsia" w:hAnsi="Cambria Math" w:cs="Cambria Math"/>
+                  <w:i/>
+                </w:rPr>
+              </m:ctrlPr>
+            </m:sSubPr>
+            <m:e>
+              <m:r>
+                <w:rPr>
+                  <w:rFonts w:ascii="Cambria Math" w:eastAsiaTheme="minorEastAsia" w:hAnsi="Cambria Math" w:cs="Cambria Math"/>
+                </w:rPr>
+                <m:t>r</m:t>
+              </m:r>
+            </m:e>
+            <m:sub>
+              <m:sSub>
+                <m:sSubPr>
+                  <m:ctrlPr>
+                    <w:rPr>
+                      <w:rFonts w:ascii="Cambria Math" w:eastAsiaTheme="minorEastAsia" w:hAnsi="Cambria Math" w:cs="Cambria Math"/>
+                      <w:i/>
+                    </w:rPr>
+                  </m:ctrlPr>
+                </m:sSubPr>
+                <m:e>
+                  <m:r>
+                    <w:rPr>
+                      <w:rFonts w:ascii="Cambria Math" w:eastAsiaTheme="minorEastAsia" w:hAnsi="Cambria Math" w:cs="Cambria Math"/>
+                    </w:rPr>
+                    <m:t>r</m:t>
+                  </m:r>
+                </m:e>
+                <m:sub>
+                  <m:r>
+                    <w:rPr>
+                      <w:rFonts w:ascii="Cambria Math" w:eastAsiaTheme="minorEastAsia" w:hAnsi="Cambria Math" w:cs="Cambria Math"/>
+                    </w:rPr>
+                    <m:t>e</m:t>
+                  </m:r>
+                </m:sub>
+              </m:sSub>
+            </m:sub>
+          </m:sSub>
+          <m:r>
+            <w:rPr>
+              <w:rFonts w:ascii="Cambria Math" w:eastAsiaTheme="minorEastAsia" w:hAnsi="Cambria Math" w:cs="Cambria Math"/>
+            </w:rPr>
+            <m:t xml:space="preserve"> =∅</m:t>
+          </m:r>
+          <m:r>
+            <w:rPr>
+              <w:rFonts w:ascii="Cambria Math" w:eastAsiaTheme="minorEastAsia" w:hAnsi="Cambria Math" w:cs="Cambria Math"/>
+            </w:rPr>
+            <m:t>∧</m:t>
+          </m:r>
+          <m:sSub>
+            <m:sSubPr>
+              <m:ctrlPr>
+                <w:rPr>
+                  <w:rFonts w:ascii="Cambria Math" w:eastAsiaTheme="minorEastAsia" w:hAnsi="Cambria Math" w:cs="Cambria Math"/>
+                  <w:i/>
+                </w:rPr>
+              </m:ctrlPr>
+            </m:sSubPr>
+            <m:e>
+              <m:r>
+                <w:rPr>
+                  <w:rFonts w:ascii="Cambria Math" w:eastAsiaTheme="minorEastAsia" w:hAnsi="Cambria Math" w:cs="Cambria Math"/>
+                </w:rPr>
+                <m:t>r</m:t>
+              </m:r>
+            </m:e>
+            <m:sub>
+              <m:sSub>
+                <m:sSubPr>
+                  <m:ctrlPr>
+                    <w:rPr>
+                      <w:rFonts w:ascii="Cambria Math" w:eastAsiaTheme="minorEastAsia" w:hAnsi="Cambria Math" w:cs="Cambria Math"/>
+                      <w:i/>
+                    </w:rPr>
+                  </m:ctrlPr>
+                </m:sSubPr>
+                <m:e>
+                  <m:r>
+                    <w:rPr>
+                      <w:rFonts w:ascii="Cambria Math" w:eastAsiaTheme="minorEastAsia" w:hAnsi="Cambria Math" w:cs="Cambria Math"/>
+                    </w:rPr>
+                    <m:t>R</m:t>
+                  </m:r>
+                </m:e>
+                <m:sub>
+                  <m:r>
+                    <w:rPr>
+                      <w:rFonts w:ascii="Cambria Math" w:eastAsiaTheme="minorEastAsia" w:hAnsi="Cambria Math" w:cs="Cambria Math"/>
+                    </w:rPr>
+                    <m:t>e</m:t>
+                  </m:r>
+                </m:sub>
+              </m:sSub>
+            </m:sub>
+          </m:sSub>
+          <m:r>
+            <w:rPr>
+              <w:rFonts w:ascii="Cambria Math" w:eastAsiaTheme="minorEastAsia" w:hAnsi="Cambria Math" w:cs="Cambria Math"/>
+            </w:rPr>
+            <m:t>=∅</m:t>
+          </m:r>
+        </m:oMath>
+      </m:oMathPara>
+    </w:p>
+    <w:p>
+      <w:pPr>
+        <w:pStyle w:val="PARAGRAPH"/>
+        <w:ind w:firstLine="0"/>
+        <w:rPr>
+          <w:oMath/>
+          <w:rFonts w:ascii="Cambria" w:eastAsiaTheme="minorEastAsia" w:hAnsi="Cambria"/>
+        </w:rPr>
+      </w:pPr>
+      <w:r>
+        <w:rPr>
+          <w:rFonts w:eastAsiaTheme="minorEastAsia"/>
+        </w:rPr>
+        <w:t>W</w:t>
+      </w:r>
+      <w:r>
+        <w:rPr>
+          <w:rFonts w:eastAsiaTheme="minorEastAsia"/>
+        </w:rPr>
+        <w:t>hen replacing or resembling, the designer should reference the original defin</w:t>
+      </w:r>
+      <w:r>
+        <w:rPr>
+          <w:rFonts w:eastAsiaTheme="minorEastAsia"/>
+        </w:rPr>
+        <w:t>i</w:t>
+      </w:r>
+      <w:r>
+        <w:rPr>
+          <w:rFonts w:eastAsiaTheme="minorEastAsia"/>
+        </w:rPr>
+        <w:t>tions</w:t>
+      </w:r>
+      <w:r>
+        <w:rPr>
+          <w:rFonts w:eastAsiaTheme="minorEastAsia"/>
+        </w:rPr>
+        <w:t xml:space="preserve"> rather than any replacement definitions</w:t>
+      </w:r>
+      <w:r>
+        <w:rPr>
+          <w:rFonts w:eastAsiaTheme="minorEastAsia"/>
+        </w:rPr>
+        <w:t>.  Replacement</w:t>
+      </w:r>
+      <w:r>
+        <w:rPr>
+          <w:rFonts w:eastAsiaTheme="minorEastAsia"/>
+        </w:rPr>
+        <w:t>s</w:t>
+      </w:r>
+      <w:r>
+        <w:rPr>
+          <w:rFonts w:eastAsiaTheme="minorEastAsia"/>
+        </w:rPr>
+        <w:t xml:space="preserve"> will instead be considered when determining the expanded structure of each element.</w:t>
+      </w:r>
+      <w:r>
+        <w:rPr>
+          <w:rFonts w:eastAsiaTheme="minorEastAsia"/>
+        </w:rPr>
+        <w:t xml:space="preserve"> This rule a</w:t>
+      </w:r>
+      <w:r>
+        <w:rPr>
+          <w:rFonts w:eastAsiaTheme="minorEastAsia"/>
+        </w:rPr>
+        <w:t>l</w:t>
+      </w:r>
+      <w:r>
+        <w:rPr>
+          <w:rFonts w:eastAsiaTheme="minorEastAsia"/>
+        </w:rPr>
+        <w:t xml:space="preserve">lows </w:t>
+      </w:r>
+      <w:r>
+        <w:rPr>
+          <w:rFonts w:eastAsiaTheme="minorEastAsia"/>
+        </w:rPr>
+        <w:t xml:space="preserve">us to later adjust the dependency order of strata without </w:t>
+      </w:r>
+      <w:r>
+        <w:rPr>
+          <w:rFonts w:eastAsiaTheme="minorEastAsia"/>
+        </w:rPr>
+        <w:t>invalidating relationships</w:t>
+      </w:r>
+      <w:r>
+        <w:rPr>
+          <w:rFonts w:eastAsiaTheme="minorEastAsia"/>
+        </w:rPr>
+        <w:t>.</w:t>
+      </w:r>
+    </w:p>
+    <w:p>
+      <w:pPr>
+        <w:pStyle w:val="PARAGRAPH"/>
+        <w:ind w:firstLine="0"/>
+        <w:rPr>
+          <w:rFonts w:eastAsiaTheme="minorEastAsia"/>
+        </w:rPr>
+      </w:pPr>
+      <w:r>
+        <w:rPr>
+          <w:rFonts w:eastAsiaTheme="minorEastAsia"/>
+          <w:b/>
+        </w:rPr>
+        <w:t>Defi</w:t>
+      </w:r>
+      <w:r>
+        <w:rPr>
+          <w:rFonts w:eastAsiaTheme="minorEastAsia"/>
+          <w:b/>
+        </w:rPr>
+        <w:t>nition</w:t>
+      </w:r>
+      <w:r>
+        <w:rPr>
+          <w:rFonts w:eastAsiaTheme="minorEastAsia"/>
+        </w:rPr>
+        <w:t xml:space="preserve"> (Single replacement): A stratum </w:t>
       </w:r>
       <m:oMath>
         <m:r>
@@ -1144,45 +1771,7 @@
         <w:rPr>
           <w:rFonts w:eastAsiaTheme="minorEastAsia"/>
         </w:rPr>
-        <w:t xml:space="preserve">not contain two elements </w:t>
-      </w:r>
-      <m:oMath>
-        <m:r>
-          <w:rPr>
-            <w:rFonts w:ascii="Cambria" w:eastAsiaTheme="minorEastAsia" w:hAnsi="Cambria"/>
-          </w:rPr>
-          <m:t>(</m:t>
-        </m:r>
-        <m:r>
-          <w:rPr>
-            <w:rFonts w:ascii="Cambria Math" w:eastAsiaTheme="minorEastAsia" w:hAnsi="Cambria Math" w:cs="Cambria Math"/>
-          </w:rPr>
-          <m:t>e</m:t>
-        </m:r>
-        <m:r>
-          <w:rPr>
-            <w:rFonts w:ascii="Cambria" w:eastAsiaTheme="minorEastAsia" w:hAnsi="Cambria"/>
-          </w:rPr>
-          <m:t xml:space="preserve">1, </m:t>
-        </m:r>
-        <m:r>
-          <w:rPr>
-            <w:rFonts w:ascii="Cambria Math" w:eastAsiaTheme="minorEastAsia" w:hAnsi="Cambria Math" w:cs="Cambria Math"/>
-          </w:rPr>
-          <m:t>e</m:t>
-        </m:r>
-        <m:r>
-          <w:rPr>
-            <w:rFonts w:ascii="Cambria" w:eastAsiaTheme="minorEastAsia" w:hAnsi="Cambria"/>
-          </w:rPr>
-          <m:t>2)</m:t>
-        </m:r>
-      </m:oMath>
-      <w:r>
-        <w:rPr>
-          <w:rFonts w:eastAsiaTheme="minorEastAsia"/>
-        </w:rPr>
-        <w:t xml:space="preserve"> which both r</w:t>
+        <w:t>not contain two elements which both r</w:t>
       </w:r>
       <w:r>
         <w:rPr>
@@ -1200,7 +1789,19 @@
         <w:rPr>
           <w:rFonts w:eastAsiaTheme="minorEastAsia"/>
         </w:rPr>
-        <w:t>Without this restriction, we could potentially have multiple replacements inside a single stratum, which could not be otherwise o</w:t>
+        <w:t>Without this restriction, we could potentially have multiple replacements inside a si</w:t>
+      </w:r>
+      <w:r>
+        <w:rPr>
+          <w:rFonts w:eastAsiaTheme="minorEastAsia"/>
+        </w:rPr>
+        <w:t>n</w:t>
+      </w:r>
+      <w:r>
+        <w:rPr>
+          <w:rFonts w:eastAsiaTheme="minorEastAsia"/>
+        </w:rPr>
+        <w:t>gle stratum, which could not be otherwise o</w:t>
       </w:r>
       <w:r>
         <w:rPr>
@@ -1341,648 +1942,189 @@
     </w:p>
     <w:p>
       <w:pPr>
-        <w:pStyle w:val="PARAGRAPH"/>
-        <w:ind w:firstLine="0"/>
-        <w:rPr>
-          <w:rFonts w:eastAsiaTheme="minorEastAsia"/>
-        </w:rPr>
-      </w:pPr>
-      <w:r>
-        <w:rPr>
-          <w:rFonts w:eastAsiaTheme="minorEastAsia"/>
-        </w:rPr>
-        <w:t xml:space="preserve">An element’s </w:t>
-      </w:r>
-      <w:r>
-        <w:rPr>
-          <w:rFonts w:eastAsiaTheme="minorEastAsia"/>
-        </w:rPr>
-        <w:t xml:space="preserve">expanded </w:t>
-      </w:r>
-      <w:r>
-        <w:rPr>
-          <w:rFonts w:eastAsiaTheme="minorEastAsia"/>
-        </w:rPr>
-        <w:t xml:space="preserve">structure is determined by </w:t>
-      </w:r>
-      <w:r>
-        <w:rPr>
-          <w:rFonts w:eastAsiaTheme="minorEastAsia"/>
-        </w:rPr>
+        <w:pStyle w:val="Heading2"/>
+      </w:pPr>
+      <w:r>
+        <w:t xml:space="preserve">1.3  </w:t>
+      </w:r>
+      <w:r>
+        <w:t xml:space="preserve">Interplay Between </w:t>
+      </w:r>
+      <w:r>
+        <w:t>Replac</w:t>
+      </w:r>
+      <w:r>
+        <w:t>e</w:t>
+      </w:r>
+      <w:r>
+        <w:t>ment</w:t>
+      </w:r>
+      <w:r>
+        <w:t xml:space="preserve"> </w:t>
+      </w:r>
+      <w:r>
+        <w:t xml:space="preserve">and </w:t>
+      </w:r>
+      <w:r>
+        <w:t>Resemblance</w:t>
+      </w:r>
+    </w:p>
+    <w:p>
+      <w:pPr>
+        <w:pStyle w:val="PARAGRAPHnoindent"/>
+      </w:pPr>
+      <w:r>
+        <w:t xml:space="preserve">As previously </w:t>
+      </w:r>
+      <w:r>
+        <w:t>indicated</w:t>
+      </w:r>
+      <w:r>
+        <w:t>, a</w:t>
+      </w:r>
+      <w:r>
+        <w:t xml:space="preserve"> stratum can </w:t>
+      </w:r>
+      <w:r>
+        <w:t>contain el</w:t>
+      </w:r>
+      <w:r>
+        <w:t>e</w:t>
+      </w:r>
+      <w:r>
+        <w:t>ment</w:t>
+      </w:r>
+      <w:r>
+        <w:t xml:space="preserve"> </w:t>
+      </w:r>
+      <w:r>
+        <w:t xml:space="preserve">definitions </w:t>
+      </w:r>
+      <w:r>
+        <w:t xml:space="preserve">which </w:t>
+      </w:r>
+      <w:r>
+        <w:t xml:space="preserve">replace elements in </w:t>
+      </w:r>
+      <w:r>
+        <w:t xml:space="preserve">other </w:t>
+      </w:r>
+      <w:r>
+        <w:t xml:space="preserve">strata. </w:t>
+      </w:r>
+      <w:r>
+        <w:t>Th</w:t>
+      </w:r>
+      <w:r>
+        <w:t>is</w:t>
+      </w:r>
+      <w:r>
+        <w:t xml:space="preserve"> </w:t>
+      </w:r>
+      <w:r>
+        <w:t>can</w:t>
+      </w:r>
+      <w:r>
+        <w:t xml:space="preserve"> affect existing resemblance rel</w:t>
+      </w:r>
+      <w:r>
         <w:t>a</w:t>
       </w:r>
       <w:r>
-        <w:rPr>
-          <w:rFonts w:eastAsiaTheme="minorEastAsia"/>
-        </w:rPr>
-        <w:t>p</w:t>
-      </w:r>
-      <w:r>
-        <w:rPr>
-          <w:rFonts w:eastAsiaTheme="minorEastAsia"/>
-        </w:rPr>
-        <w:t>plying</w:t>
-      </w:r>
-      <w:r>
-        <w:rPr>
-          <w:rFonts w:eastAsiaTheme="minorEastAsia"/>
-        </w:rPr>
-        <w:t xml:space="preserve"> deltas </w:t>
-      </w:r>
-      <w:r>
-        <w:rPr>
-          <w:rFonts w:eastAsiaTheme="minorEastAsia"/>
-        </w:rPr>
+        <w:t>tionships</w:t>
+      </w:r>
+      <w:r>
+        <w:t>, as an element which was previously b</w:t>
+      </w:r>
+      <w:r>
+        <w:t>e</w:t>
+      </w:r>
+      <w:r>
+        <w:t>ing resembled may be replaced with a</w:t>
+      </w:r>
+      <w:r>
+        <w:t>nother</w:t>
+      </w:r>
+      <w:r>
+        <w:t xml:space="preserve"> defin</w:t>
+      </w:r>
+      <w:r>
+        <w:t>i</w:t>
+      </w:r>
+      <w:r>
+        <w:t>tion</w:t>
+      </w:r>
+      <w:r>
+        <w:t>. As such, we need to re</w:t>
+      </w:r>
+      <w:r>
+        <w:t>-</w:t>
+      </w:r>
+      <w:r>
+        <w:t>determine the rese</w:t>
+      </w:r>
+      <w:r>
+        <w:t>m</w:t>
+      </w:r>
+      <w:r>
+        <w:t>blance graph for the entire system anew from the perspective of each stratum.</w:t>
+      </w:r>
+      <w:r>
+        <w:t xml:space="preserve">  We call this the e</w:t>
+      </w:r>
+      <w:r>
+        <w:t>x</w:t>
+      </w:r>
+      <w:r>
+        <w:t>panded resemblance graph. We next show a nu</w:t>
+      </w:r>
+      <w:r>
+        <w:t>m</w:t>
+      </w:r>
+      <w:r>
+        <w:t>ber of definitions, leading towards a description of this concept.</w:t>
+      </w:r>
+    </w:p>
+    <w:p>
+      <w:pPr>
+        <w:pStyle w:val="PARAGRAPHnoindent"/>
+      </w:pPr>
+      <w:r>
+        <w:rPr>
+          <w:b/>
+        </w:rPr>
+        <w:t>Definition</w:t>
+      </w:r>
+      <w:r>
+        <w:t xml:space="preserve"> </w:t>
+      </w:r>
+      <w:r>
         <w:t>(</w:t>
+      </w:r>
+      <w:r>
+        <w:t>Scoped</w:t>
+      </w:r>
+      <w:r>
+        <w:t xml:space="preserve"> replacements</w:t>
+      </w:r>
+      <w:r>
+        <w:t xml:space="preserve">): </w:t>
+      </w:r>
+      <w:r>
+        <w:t xml:space="preserve">We define </w:t>
       </w:r>
       <m:oMath>
         <m:r>
           <w:rPr>
             <w:rFonts w:ascii="Cambria Math" w:hAnsi="Cambria Math"/>
           </w:rPr>
-          <m:t>∆)</m:t>
-        </m:r>
-      </m:oMath>
-      <w:r>
-        <w:rPr>
-          <w:rFonts w:eastAsiaTheme="minorEastAsia"/>
-        </w:rPr>
-        <w:t xml:space="preserve"> to the structure inherited from </w:t>
-      </w:r>
-      <w:r>
-        <w:rPr>
-          <w:rFonts w:eastAsiaTheme="minorEastAsia"/>
-        </w:rPr>
-        <w:t>the elements it resembles</w:t>
-      </w:r>
-      <w:r>
-        <w:rPr>
-          <w:rFonts w:eastAsiaTheme="minorEastAsia"/>
-        </w:rPr>
-        <w:t>, resulting in a set of co</w:t>
-      </w:r>
-      <w:r>
-        <w:rPr>
-          <w:rFonts w:eastAsiaTheme="minorEastAsia"/>
-        </w:rPr>
-        <w:t>n</w:t>
-      </w:r>
-      <w:r>
-        <w:rPr>
-          <w:rFonts w:eastAsiaTheme="minorEastAsia"/>
-        </w:rPr>
-        <w:t>stituents.  For instance, the constituents of a co</w:t>
-      </w:r>
-      <w:r>
-        <w:rPr>
-          <w:rFonts w:eastAsiaTheme="minorEastAsia"/>
-        </w:rPr>
-        <w:t>m</w:t>
-      </w:r>
-      <w:r>
-        <w:rPr>
-          <w:rFonts w:eastAsiaTheme="minorEastAsia"/>
-        </w:rPr>
-        <w:t>ponent are port, part, connector and attribute</w:t>
-      </w:r>
-      <w:r>
-        <w:rPr>
-          <w:rFonts w:eastAsiaTheme="minorEastAsia"/>
-        </w:rPr>
-        <w:t>.</w:t>
-      </w:r>
-      <w:r>
-        <w:rPr>
-          <w:rFonts w:eastAsiaTheme="minorEastAsia"/>
-        </w:rPr>
-        <w:t xml:space="preserve"> </w:t>
-      </w:r>
-      <m:oMath>
-        <m:r>
-          <w:rPr>
-            <w:rFonts w:ascii="Cambria Math" w:hAnsi="Cambria Math"/>
-          </w:rPr>
-          <m:t>∆add</m:t>
-        </m:r>
-      </m:oMath>
-      <w:r>
-        <w:rPr>
-          <w:rFonts w:eastAsiaTheme="minorEastAsia"/>
-        </w:rPr>
-        <w:t xml:space="preserve"> repr</w:t>
-      </w:r>
-      <w:r>
-        <w:rPr>
-          <w:rFonts w:eastAsiaTheme="minorEastAsia"/>
-        </w:rPr>
-        <w:t>e</w:t>
-      </w:r>
-      <w:r>
-        <w:rPr>
-          <w:rFonts w:eastAsiaTheme="minorEastAsia"/>
-        </w:rPr>
-        <w:t>sents the</w:t>
-      </w:r>
-      <w:r>
-        <w:rPr>
-          <w:rFonts w:eastAsiaTheme="minorEastAsia"/>
-        </w:rPr>
-        <w:t xml:space="preserve"> set of constituents</w:t>
-      </w:r>
-      <w:r>
-        <w:rPr>
-          <w:rFonts w:eastAsiaTheme="minorEastAsia"/>
-        </w:rPr>
-        <w:t xml:space="preserve"> added by this definition</w:t>
-      </w:r>
-      <w:r>
-        <w:rPr>
-          <w:rFonts w:eastAsiaTheme="minorEastAsia"/>
-        </w:rPr>
-        <w:t xml:space="preserve">, </w:t>
-      </w:r>
-      <m:oMath>
-        <m:r>
-          <w:rPr>
-            <w:rFonts w:ascii="Cambria Math" w:hAnsi="Cambria Math"/>
-          </w:rPr>
-          <m:t>∆del</m:t>
-        </m:r>
-      </m:oMath>
-      <w:r>
-        <w:rPr>
-          <w:rFonts w:eastAsiaTheme="minorEastAsia"/>
-        </w:rPr>
-        <w:t xml:space="preserve"> the</w:t>
-      </w:r>
-      <w:r>
-        <w:rPr>
-          <w:rFonts w:eastAsiaTheme="minorEastAsia"/>
-        </w:rPr>
-        <w:t xml:space="preserve"> set of inherited constit</w:t>
-      </w:r>
-      <w:r>
-        <w:rPr>
-          <w:rFonts w:eastAsiaTheme="minorEastAsia"/>
-        </w:rPr>
-        <w:t>u</w:t>
-      </w:r>
-      <w:r>
-        <w:rPr>
-          <w:rFonts w:eastAsiaTheme="minorEastAsia"/>
-        </w:rPr>
-        <w:t xml:space="preserve">ents which are to be deleted, and </w:t>
-      </w:r>
-      <m:oMath>
-        <m:r>
-          <w:rPr>
-            <w:rFonts w:ascii="Cambria Math" w:hAnsi="Cambria Math"/>
-          </w:rPr>
-          <m:t>∆old→∆new</m:t>
-        </m:r>
-      </m:oMath>
-      <w:r>
-        <w:rPr>
-          <w:rFonts w:eastAsiaTheme="minorEastAsia"/>
-        </w:rPr>
-        <w:t xml:space="preserve"> </w:t>
-      </w:r>
-      <w:r>
-        <w:rPr>
-          <w:rFonts w:eastAsiaTheme="minorEastAsia"/>
-        </w:rPr>
-        <w:t>is a</w:t>
-      </w:r>
-      <w:r>
-        <w:rPr>
-          <w:rFonts w:eastAsiaTheme="minorEastAsia"/>
-        </w:rPr>
-        <w:t>n injection</w:t>
-      </w:r>
-      <w:r>
-        <w:rPr>
-          <w:rFonts w:eastAsiaTheme="minorEastAsia"/>
-        </w:rPr>
-        <w:t xml:space="preserve"> </w:t>
-      </w:r>
-      <w:r>
-        <w:rPr>
-          <w:rFonts w:eastAsiaTheme="minorEastAsia"/>
-        </w:rPr>
-        <w:t xml:space="preserve">indicating </w:t>
-      </w:r>
-      <w:r>
-        <w:rPr>
-          <w:rFonts w:eastAsiaTheme="minorEastAsia"/>
-        </w:rPr>
-        <w:t>a subset of</w:t>
-      </w:r>
-      <w:r>
-        <w:rPr>
-          <w:rFonts w:eastAsiaTheme="minorEastAsia"/>
-        </w:rPr>
-        <w:t xml:space="preserve"> </w:t>
-      </w:r>
-      <w:r>
-        <w:rPr>
-          <w:rFonts w:eastAsiaTheme="minorEastAsia"/>
-        </w:rPr>
-        <w:t>inherited co</w:t>
-      </w:r>
-      <w:r>
-        <w:rPr>
-          <w:rFonts w:eastAsiaTheme="minorEastAsia"/>
-        </w:rPr>
-        <w:t>n</w:t>
-      </w:r>
-      <w:r>
-        <w:rPr>
-          <w:rFonts w:eastAsiaTheme="minorEastAsia"/>
-        </w:rPr>
-        <w:t>stituents</w:t>
-      </w:r>
-      <w:r>
-        <w:rPr>
-          <w:rFonts w:eastAsiaTheme="minorEastAsia"/>
-        </w:rPr>
-        <w:t xml:space="preserve"> to be r</w:t>
-      </w:r>
-      <w:r>
-        <w:rPr>
-          <w:rFonts w:eastAsiaTheme="minorEastAsia"/>
-        </w:rPr>
-        <w:t>e</w:t>
-      </w:r>
-      <w:r>
-        <w:rPr>
-          <w:rFonts w:eastAsiaTheme="minorEastAsia"/>
-        </w:rPr>
-        <w:t>placed by new constituents.</w:t>
-      </w:r>
-    </w:p>
-    <w:p>
-      <w:pPr>
-        <w:pStyle w:val="Heading2"/>
-      </w:pPr>
-      <w:r>
-        <w:lastRenderedPageBreak/>
-        <w:t xml:space="preserve">1.3  </w:t>
-      </w:r>
-      <w:r>
-        <w:t xml:space="preserve">Interplay Between </w:t>
-      </w:r>
-      <w:r>
-        <w:t>Replac</w:t>
-      </w:r>
-      <w:r>
-        <w:t>e</w:t>
-      </w:r>
-      <w:r>
-        <w:t>ment</w:t>
-      </w:r>
-      <w:r>
-        <w:t xml:space="preserve"> </w:t>
-      </w:r>
-      <w:r>
-        <w:t xml:space="preserve">and </w:t>
-      </w:r>
-      <w:r>
-        <w:t>Resemblance</w:t>
-      </w:r>
-    </w:p>
-    <w:p>
-      <w:pPr>
-        <w:pStyle w:val="PARAGRAPHnoindent"/>
-      </w:pPr>
-      <w:r>
-        <w:t xml:space="preserve">As previously </w:t>
-      </w:r>
-      <w:r>
-        <w:t>indicated</w:t>
-      </w:r>
-      <w:r>
-        <w:t>, a</w:t>
-      </w:r>
-      <w:r>
-        <w:t xml:space="preserve"> stratum can </w:t>
-      </w:r>
-      <w:r>
-        <w:t>contain el</w:t>
-      </w:r>
-      <w:r>
-        <w:t>e</w:t>
-      </w:r>
-      <w:r>
-        <w:t xml:space="preserve">ments </w:t>
-      </w:r>
-      <w:r>
-        <w:t xml:space="preserve">definitions </w:t>
-      </w:r>
-      <w:r>
-        <w:t xml:space="preserve">which </w:t>
-      </w:r>
-      <w:r>
-        <w:t xml:space="preserve">replace elements in </w:t>
-      </w:r>
-      <w:r>
-        <w:t xml:space="preserve">other </w:t>
-      </w:r>
-      <w:r>
-        <w:t xml:space="preserve">strata. </w:t>
-      </w:r>
-      <w:r>
-        <w:t>Th</w:t>
-      </w:r>
-      <w:r>
-        <w:t>is</w:t>
-      </w:r>
-      <w:r>
-        <w:t xml:space="preserve"> </w:t>
-      </w:r>
-      <w:r>
-        <w:t>can</w:t>
-      </w:r>
-      <w:r>
-        <w:t xml:space="preserve"> affect existing resemblance rel</w:t>
-      </w:r>
-      <w:r>
-        <w:t>a</w:t>
-      </w:r>
-      <w:r>
-        <w:t>tionships</w:t>
-      </w:r>
-      <w:r>
-        <w:t>, as an element which was previously b</w:t>
-      </w:r>
-      <w:r>
-        <w:t>e</w:t>
-      </w:r>
-      <w:r>
-        <w:t>ing resembled may be replaced with a</w:t>
-      </w:r>
-      <w:r>
-        <w:t>nother</w:t>
-      </w:r>
-      <w:r>
-        <w:t xml:space="preserve"> defin</w:t>
-      </w:r>
-      <w:r>
-        <w:t>i</w:t>
-      </w:r>
-      <w:r>
-        <w:t>tion</w:t>
-      </w:r>
-      <w:r>
-        <w:t>. As such, we need to re</w:t>
-      </w:r>
-      <w:r>
-        <w:t>-</w:t>
-      </w:r>
-      <w:r>
-        <w:t>determine the rese</w:t>
-      </w:r>
-      <w:r>
-        <w:t>m</w:t>
-      </w:r>
-      <w:r>
-        <w:t>blance graph for the entire system anew from the perspective of each str</w:t>
-      </w:r>
-      <w:r>
-        <w:t>a</w:t>
-      </w:r>
-      <w:r>
-        <w:t>tum.</w:t>
-      </w:r>
-    </w:p>
-    <w:p>
-      <w:pPr>
-        <w:pStyle w:val="PARAGRAPHnoindent"/>
-      </w:pPr>
-      <w:r>
-        <w:t>Definition 7</w:t>
-      </w:r>
-      <w:r>
-        <w:t xml:space="preserve"> (</w:t>
-      </w:r>
-      <w:r>
-        <w:t xml:space="preserve">Simple dependencies): </w:t>
-      </w:r>
-      <w:r>
-        <w:t xml:space="preserve">We define </w:t>
-      </w:r>
-      <m:oMath>
-        <m:r>
-          <w:rPr>
-            <w:rFonts w:ascii="Cambria Math" w:hAnsi="Cambria Math" w:cs="Cambria Math"/>
-          </w:rPr>
-          <m:t>sdep</m:t>
-        </m:r>
-        <m:r>
-          <w:rPr>
-            <w:rFonts w:ascii="Cambria" w:hAnsi="Cambria"/>
-          </w:rPr>
-          <m:t>(</m:t>
+          <m:t>s</m:t>
         </m:r>
         <m:r>
           <w:rPr>
             <w:rFonts w:ascii="Cambria Math" w:hAnsi="Cambria Math" w:cs="Cambria Math"/>
           </w:rPr>
-          <m:t>s</m:t>
-        </m:r>
-        <m:r>
-          <w:rPr>
-            <w:rFonts w:ascii="Cambria" w:hAnsi="Cambria"/>
-          </w:rPr>
-          <m:t>)</m:t>
-        </m:r>
-      </m:oMath>
-      <w:r>
-        <w:t xml:space="preserve"> </w:t>
-      </w:r>
-      <w:r>
-        <w:t xml:space="preserve">to </w:t>
-      </w:r>
-      <w:r>
-        <w:t xml:space="preserve">remove any redundancy </w:t>
-      </w:r>
-      <w:r>
-        <w:t>(strata othe</w:t>
-      </w:r>
-      <w:r>
-        <w:t>r</w:t>
-      </w:r>
-      <w:r>
-        <w:t xml:space="preserve">wise reachable transitively) </w:t>
-      </w:r>
-      <w:r>
-        <w:t>from the set of depen</w:t>
-      </w:r>
-      <w:r>
-        <w:t>d</w:t>
-      </w:r>
-      <w:r>
-        <w:t>encies.</w:t>
-      </w:r>
-    </w:p>
-    <w:p>
-      <w:pPr>
-        <w:pStyle w:val="PARAGRAPH"/>
-        <w:rPr>
-          <w:oMath/>
-          <w:rFonts w:ascii="Cambria" w:hAnsi="Cambria"/>
-        </w:rPr>
-      </w:pPr>
-      <m:oMathPara>
-        <m:oMathParaPr>
-          <m:jc m:val="center"/>
-        </m:oMathParaPr>
-        <m:oMath>
-          <m:r>
-            <w:rPr>
-              <w:rFonts w:ascii="Cambria Math" w:hAnsi="Cambria Math" w:cs="Cambria Math"/>
-            </w:rPr>
-            <m:t>sdep</m:t>
-          </m:r>
-          <m:r>
-            <w:rPr>
-              <w:rFonts w:ascii="Cambria" w:hAnsi="Cambria"/>
-            </w:rPr>
-            <m:t>(</m:t>
-          </m:r>
-          <m:r>
-            <w:rPr>
-              <w:rFonts w:ascii="Cambria Math" w:hAnsi="Cambria Math" w:cs="Cambria Math"/>
-            </w:rPr>
-            <m:t>s</m:t>
-          </m:r>
-          <m:r>
-            <w:rPr>
-              <w:rFonts w:ascii="Cambria" w:hAnsi="Cambria"/>
-            </w:rPr>
-            <m:t xml:space="preserve">) = </m:t>
-          </m:r>
-          <m:sSub>
-            <m:sSubPr>
-              <m:ctrlPr>
-                <w:rPr>
-                  <w:rFonts w:ascii="Cambria Math" w:hAnsi="Cambria Math" w:cs="Cambria Math"/>
-                  <w:i/>
-                </w:rPr>
-              </m:ctrlPr>
-            </m:sSubPr>
-            <m:e>
-              <m:r>
-                <w:rPr>
-                  <w:rFonts w:ascii="Cambria Math" w:hAnsi="Cambria Math" w:cs="Cambria Math"/>
-                </w:rPr>
-                <m:t>D</m:t>
-              </m:r>
-            </m:e>
-            <m:sub>
-              <m:r>
-                <w:rPr>
-                  <w:rFonts w:ascii="Cambria Math" w:hAnsi="Cambria Math" w:cs="Cambria Math"/>
-                </w:rPr>
-                <m:t>s</m:t>
-              </m:r>
-            </m:sub>
-          </m:sSub>
-          <m:r>
-            <w:rPr>
-              <w:rFonts w:ascii="Cambria" w:hAnsi="Cambria"/>
-            </w:rPr>
-            <m:t xml:space="preserve"> </m:t>
-          </m:r>
-          <m:r>
-            <w:rPr>
-              <w:rFonts w:ascii="Cambria Math" w:hAnsi="Cambria Math" w:cs="Cambria Math"/>
-            </w:rPr>
-            <m:t>∖</m:t>
-          </m:r>
-          <m:r>
-            <w:rPr>
-              <w:rFonts w:ascii="Cambria" w:hAnsi="Cambria"/>
-            </w:rPr>
-            <m:t xml:space="preserve"> </m:t>
-          </m:r>
-          <m:r>
-            <w:rPr>
-              <w:rFonts w:ascii="Cambria Math" w:hAnsi="Cambria Math" w:cs="Cambria Math"/>
-            </w:rPr>
-            <m:t>transD</m:t>
-          </m:r>
-          <m:r>
-            <w:rPr>
-              <w:rFonts w:ascii="Cambria" w:hAnsi="Cambria"/>
-            </w:rPr>
-            <m:t>(</m:t>
-          </m:r>
-          <m:sSub>
-            <m:sSubPr>
-              <m:ctrlPr>
-                <w:rPr>
-                  <w:rFonts w:ascii="Cambria Math" w:hAnsi="Cambria Math" w:cs="Cambria Math"/>
-                  <w:i/>
-                </w:rPr>
-              </m:ctrlPr>
-            </m:sSubPr>
-            <m:e>
-              <m:r>
-                <w:rPr>
-                  <w:rFonts w:ascii="Cambria Math" w:hAnsi="Cambria Math" w:cs="Cambria Math"/>
-                </w:rPr>
-                <m:t>D</m:t>
-              </m:r>
-            </m:e>
-            <m:sub>
-              <m:r>
-                <w:rPr>
-                  <w:rFonts w:ascii="Cambria Math" w:hAnsi="Cambria Math" w:cs="Cambria Math"/>
-                </w:rPr>
-                <m:t>s</m:t>
-              </m:r>
-            </m:sub>
-          </m:sSub>
-          <m:r>
-            <w:rPr>
-              <w:rFonts w:ascii="Cambria" w:hAnsi="Cambria"/>
-            </w:rPr>
-            <m:t>)</m:t>
-          </m:r>
-        </m:oMath>
-      </m:oMathPara>
-    </w:p>
-    <w:p>
-      <w:pPr>
-        <w:pStyle w:val="PARAGRAPHnoindent"/>
-      </w:pPr>
-      <w:r>
-        <w:t>Definition 8</w:t>
-      </w:r>
-      <w:r>
-        <w:t xml:space="preserve"> (Expanded resemblance): </w:t>
-      </w:r>
-      <w:r>
-        <w:t xml:space="preserve">We </w:t>
-      </w:r>
-      <w:r>
-        <w:t xml:space="preserve">then </w:t>
-      </w:r>
-      <w:r>
-        <w:t>d</w:t>
-      </w:r>
-      <w:r>
-        <w:t>e</w:t>
-      </w:r>
-      <w:r>
-        <w:t xml:space="preserve">fine </w:t>
-      </w:r>
-      <m:oMath>
-        <m:r>
-          <w:rPr>
-            <w:rFonts w:ascii="Cambria Math" w:hAnsi="Cambria Math" w:cs="Cambria Math"/>
-          </w:rPr>
-          <m:t>eresembles</m:t>
+          <m:t>rep</m:t>
         </m:r>
         <m:r>
           <w:rPr>
@@ -2006,7 +2148,7 @@
           <w:rPr>
             <w:rFonts w:ascii="Cambria Math" w:hAnsi="Cambria Math" w:cs="Cambria Math"/>
           </w:rPr>
-          <m:t>s</m:t>
+          <m:t>S</m:t>
         </m:r>
         <m:r>
           <w:rPr>
@@ -2016,7 +2158,13 @@
         </m:r>
       </m:oMath>
       <w:r>
-        <w:t xml:space="preserve"> to be the elements resembled by </w:t>
+        <w:t xml:space="preserve"> to be</w:t>
+      </w:r>
+      <w:r>
+        <w:t xml:space="preserve"> the set of all components replac</w:t>
+      </w:r>
+      <w:r>
+        <w:t xml:space="preserve">ing element </w:t>
       </w:r>
       <m:oMath>
         <m:r>
@@ -2033,7 +2181,225 @@
         <w:t>,</w:t>
       </w:r>
       <w:r>
-        <w:t xml:space="preserve"> from the perspective of stratum </w:t>
+        <w:t xml:space="preserve"> defined in</w:t>
+      </w:r>
+      <w:r>
+        <w:t xml:space="preserve"> the transitive closure of the set of </w:t>
+      </w:r>
+      <m:oMath>
+        <m:r>
+          <w:rPr>
+            <w:rFonts w:ascii="Cambria Math" w:hAnsi="Cambria Math" w:cs="Cambria Math"/>
+          </w:rPr>
+          <m:t>S</m:t>
+        </m:r>
+      </m:oMath>
+      <w:r>
+        <w:rPr>
+          <w:rFonts w:eastAsiaTheme="minorEastAsia"/>
+        </w:rPr>
+        <w:t xml:space="preserve"> </w:t>
+      </w:r>
+      <w:r>
+        <w:t>strata.</w:t>
+      </w:r>
+      <w:r>
+        <w:t xml:space="preserve"> </w:t>
+      </w:r>
+      <w:r>
+        <w:t xml:space="preserve">We further add </w:t>
+      </w:r>
+      <m:oMath>
+        <m:r>
+          <w:rPr>
+            <w:rFonts w:ascii="Cambria Math" w:hAnsi="Cambria Math" w:cs="Cambria Math"/>
+          </w:rPr>
+          <m:t>e</m:t>
+        </m:r>
+      </m:oMath>
+      <w:r>
+        <w:t xml:space="preserve"> </w:t>
+      </w:r>
+      <w:r>
+        <w:t>to the result for convenience in further expressions</w:t>
+      </w:r>
+      <w:r>
+        <w:t>.</w:t>
+      </w:r>
+    </w:p>
+    <w:p>
+      <w:pPr>
+        <w:pStyle w:val="PARAGRAPH"/>
+        <w:rPr>
+          <w:rFonts w:ascii="Cambria Math" w:eastAsia="MS Mincho" w:hAnsi="Cambria Math" w:cs="MS Mincho" w:hint="eastAsia"/>
+          <w:i/>
+        </w:rPr>
+      </w:pPr>
+      <m:oMathPara>
+        <m:oMathParaPr>
+          <m:jc m:val="center"/>
+        </m:oMathParaPr>
+        <m:oMath>
+          <m:r>
+            <w:rPr>
+              <w:rFonts w:ascii="Cambria Math" w:hAnsi="Cambria Math" w:cs="Cambria Math"/>
+            </w:rPr>
+            <m:t>sreps</m:t>
+          </m:r>
+          <m:d>
+            <m:dPr>
+              <m:ctrlPr>
+                <w:rPr>
+                  <w:rFonts w:ascii="Cambria Math" w:hAnsi="Cambria Math" w:cs="Cambria Math"/>
+                  <w:i/>
+                </w:rPr>
+              </m:ctrlPr>
+            </m:dPr>
+            <m:e>
+              <m:r>
+                <w:rPr>
+                  <w:rFonts w:ascii="Cambria Math" w:hAnsi="Cambria Math" w:cs="Cambria Math"/>
+                </w:rPr>
+                <m:t>e, S</m:t>
+              </m:r>
+            </m:e>
+          </m:d>
+          <m:r>
+            <w:rPr>
+              <w:rFonts w:ascii="Cambria Math" w:hAnsi="Cambria Math" w:cs="Cambria Math"/>
+            </w:rPr>
+            <m:t>=</m:t>
+          </m:r>
+          <m:d>
+            <m:dPr>
+              <m:begChr m:val="{"/>
+              <m:endChr m:val="|"/>
+              <m:ctrlPr>
+                <w:rPr>
+                  <w:rFonts w:ascii="Cambria Math" w:hAnsi="Cambria Math" w:cs="Cambria Math"/>
+                  <w:i/>
+                </w:rPr>
+              </m:ctrlPr>
+            </m:dPr>
+            <m:e>
+              <m:r>
+                <w:rPr>
+                  <w:rFonts w:ascii="Cambria Math" w:hAnsi="Cambria Math" w:cs="Cambria Math"/>
+                </w:rPr>
+                <m:t>x∈</m:t>
+              </m:r>
+              <m:sSub>
+                <m:sSubPr>
+                  <m:ctrlPr>
+                    <w:rPr>
+                      <w:rFonts w:ascii="Cambria Math" w:hAnsi="Cambria Math" w:cs="Cambria Math"/>
+                      <w:i/>
+                    </w:rPr>
+                  </m:ctrlPr>
+                </m:sSubPr>
+                <m:e>
+                  <m:r>
+                    <w:rPr>
+                      <w:rFonts w:ascii="Cambria Math" w:hAnsi="Cambria Math" w:cs="Cambria Math"/>
+                    </w:rPr>
+                    <m:t>E</m:t>
+                  </m:r>
+                </m:e>
+                <m:sub>
+                  <m:r>
+                    <w:rPr>
+                      <w:rFonts w:ascii="Cambria Math" w:hAnsi="Cambria Math" w:cs="Cambria Math"/>
+                    </w:rPr>
+                    <m:t>transD</m:t>
+                  </m:r>
+                  <m:d>
+                    <m:dPr>
+                      <m:ctrlPr>
+                        <w:rPr>
+                          <w:rFonts w:ascii="Cambria Math" w:hAnsi="Cambria Math" w:cs="Cambria Math"/>
+                          <w:i/>
+                        </w:rPr>
+                      </m:ctrlPr>
+                    </m:dPr>
+                    <m:e>
+                      <m:r>
+                        <w:rPr>
+                          <w:rFonts w:ascii="Cambria Math" w:hAnsi="Cambria Math" w:cs="Cambria Math"/>
+                        </w:rPr>
+                        <m:t>S</m:t>
+                      </m:r>
+                    </m:e>
+                  </m:d>
+                </m:sub>
+              </m:sSub>
+            </m:e>
+          </m:d>
+          <m:sSub>
+            <m:sSubPr>
+              <m:ctrlPr>
+                <w:rPr>
+                  <w:rFonts w:ascii="Cambria Math" w:hAnsi="Cambria Math" w:cs="Cambria Math"/>
+                  <w:i/>
+                </w:rPr>
+              </m:ctrlPr>
+            </m:sSubPr>
+            <m:e>
+              <m:r>
+                <w:rPr>
+                  <w:rFonts w:ascii="Cambria Math" w:hAnsi="Cambria Math" w:cs="Cambria Math"/>
+                </w:rPr>
+                <m:t xml:space="preserve"> r</m:t>
+              </m:r>
+            </m:e>
+            <m:sub>
+              <m:r>
+                <w:rPr>
+                  <w:rFonts w:ascii="Cambria Math" w:hAnsi="Cambria Math" w:cs="Cambria Math"/>
+                </w:rPr>
+                <m:t>x</m:t>
+              </m:r>
+            </m:sub>
+          </m:sSub>
+          <m:r>
+            <w:rPr>
+              <w:rFonts w:ascii="Cambria Math" w:hAnsi="Cambria Math" w:cs="Cambria Math"/>
+            </w:rPr>
+            <m:t>=e}</m:t>
+          </m:r>
+          <m:r>
+            <w:rPr>
+              <w:rFonts w:ascii="Cambria Math" w:hAnsi="Cambria Math" w:cs="Cambria Math"/>
+            </w:rPr>
+            <m:t>∪{e}</m:t>
+          </m:r>
+        </m:oMath>
+      </m:oMathPara>
+    </w:p>
+    <w:p>
+      <w:pPr>
+        <w:rPr>
+          <w:rFonts w:eastAsiaTheme="minorEastAsia"/>
+        </w:rPr>
+      </w:pPr>
+      <w:r>
+        <w:rPr>
+          <w:b/>
+        </w:rPr>
+        <w:t>Definition</w:t>
+      </w:r>
+      <w:r>
+        <w:t xml:space="preserve"> (Replacements for resembles): We can now determine all possible replacements for the elements that </w:t>
+      </w:r>
+      <m:oMath>
+        <m:r>
+          <w:rPr>
+            <w:rFonts w:ascii="Cambria Math" w:hAnsi="Cambria Math" w:cs="Cambria Math"/>
+          </w:rPr>
+          <m:t>e</m:t>
+        </m:r>
+      </m:oMath>
+      <w:r>
+        <w:t xml:space="preserve"> resembles, from the perspective of stratum </w:t>
       </w:r>
       <m:oMath>
         <m:r>
@@ -2044,23 +2410,732 @@
         </m:r>
       </m:oMath>
       <w:r>
-        <w:t xml:space="preserve">, after taking any replacements </w:t>
-      </w:r>
-      <w:r>
-        <w:t xml:space="preserve">from the </w:t>
+        <w:t>.</w:t>
+      </w:r>
+    </w:p>
+    <w:p>
+      <w:pPr>
+        <w:jc w:val="center"/>
+        <w:rPr>
+          <w:rFonts w:ascii="Cambria" w:hAnsi="Cambria"/>
+          <w:i/>
+        </w:rPr>
+      </w:pPr>
+      <m:oMathPara>
+        <m:oMathParaPr>
+          <m:jc m:val="left"/>
+        </m:oMathParaPr>
+        <m:oMath>
+          <m:r>
+            <w:rPr>
+              <w:rFonts w:ascii="Cambria Math" w:eastAsia="MS Mincho" w:hAnsi="MS Mincho" w:cs="MS Mincho"/>
+            </w:rPr>
+            <m:t>repres</m:t>
+          </m:r>
+          <m:d>
+            <m:dPr>
+              <m:ctrlPr>
+                <w:rPr>
+                  <w:rFonts w:ascii="Cambria Math" w:eastAsia="MS Mincho" w:hAnsi="MS Mincho" w:cs="MS Mincho"/>
+                  <w:i/>
+                </w:rPr>
+              </m:ctrlPr>
+            </m:dPr>
+            <m:e>
+              <m:r>
+                <w:rPr>
+                  <w:rFonts w:ascii="Cambria Math" w:eastAsia="MS Mincho" w:hAnsi="MS Mincho" w:cs="MS Mincho"/>
+                </w:rPr>
+                <m:t>e, s</m:t>
+              </m:r>
+            </m:e>
+          </m:d>
+          <m:r>
+            <w:rPr>
+              <w:rFonts w:ascii="Cambria Math" w:eastAsia="MS Mincho" w:hAnsi="MS Mincho" w:cs="MS Mincho"/>
+            </w:rPr>
+            <m:t>=</m:t>
+          </m:r>
+          <m:r>
+            <w:rPr>
+              <w:rFonts w:ascii="Cambria Math" w:eastAsia="MS Mincho" w:hAnsi="MS Mincho" w:cs="MS Mincho"/>
+            </w:rPr>
+            <w:br/>
+          </m:r>
+        </m:oMath>
+        <m:oMath>
+          <m:r>
+            <w:rPr>
+              <w:rFonts w:ascii="Cambria Math" w:eastAsia="MS Mincho" w:hAnsi="MS Mincho" w:cs="MS Mincho"/>
+            </w:rPr>
+            <m:t>sreps</m:t>
+          </m:r>
+          <m:d>
+            <m:dPr>
+              <m:ctrlPr>
+                <w:rPr>
+                  <w:rFonts w:ascii="Cambria Math" w:eastAsia="MS Mincho" w:hAnsi="MS Mincho" w:cs="MS Mincho"/>
+                  <w:i/>
+                </w:rPr>
+              </m:ctrlPr>
+            </m:dPr>
+            <m:e>
+              <m:sSub>
+                <m:sSubPr>
+                  <m:ctrlPr>
+                    <w:rPr>
+                      <w:rFonts w:ascii="Cambria Math" w:eastAsia="MS Mincho" w:hAnsi="MS Mincho" w:cs="MS Mincho"/>
+                      <w:i/>
+                    </w:rPr>
+                  </m:ctrlPr>
+                </m:sSubPr>
+                <m:e>
+                  <m:r>
+                    <w:rPr>
+                      <w:rFonts w:ascii="Cambria Math" w:eastAsia="MS Mincho" w:hAnsi="MS Mincho" w:cs="MS Mincho"/>
+                    </w:rPr>
+                    <m:t>r</m:t>
+                  </m:r>
+                </m:e>
+                <m:sub>
+                  <m:r>
+                    <w:rPr>
+                      <w:rFonts w:ascii="Cambria Math" w:eastAsia="MS Mincho" w:hAnsi="MS Mincho" w:cs="MS Mincho"/>
+                    </w:rPr>
+                    <m:t>e</m:t>
+                  </m:r>
+                </m:sub>
+              </m:sSub>
+              <m:r>
+                <w:rPr>
+                  <w:rFonts w:ascii="Cambria Math" w:eastAsia="MS Mincho" w:hAnsi="Cambria Math" w:cs="MS Mincho"/>
+                </w:rPr>
+                <m:t>∩</m:t>
+              </m:r>
+              <m:sSub>
+                <m:sSubPr>
+                  <m:ctrlPr>
+                    <w:rPr>
+                      <w:rFonts w:ascii="Cambria Math" w:eastAsia="MS Mincho" w:hAnsi="MS Mincho" w:cs="MS Mincho"/>
+                      <w:i/>
+                    </w:rPr>
+                  </m:ctrlPr>
+                </m:sSubPr>
+                <m:e>
+                  <m:r>
+                    <w:rPr>
+                      <w:rFonts w:ascii="Cambria Math" w:eastAsia="MS Mincho" w:hAnsi="MS Mincho" w:cs="MS Mincho"/>
+                    </w:rPr>
+                    <m:t>R</m:t>
+                  </m:r>
+                </m:e>
+                <m:sub>
+                  <m:r>
+                    <w:rPr>
+                      <w:rFonts w:ascii="Cambria Math" w:eastAsia="MS Mincho" w:hAnsi="MS Mincho" w:cs="MS Mincho"/>
+                    </w:rPr>
+                    <m:t>e</m:t>
+                  </m:r>
+                </m:sub>
+              </m:sSub>
+              <m:r>
+                <w:rPr>
+                  <w:rFonts w:ascii="Cambria Math" w:eastAsia="MS Mincho" w:hAnsi="MS Mincho" w:cs="MS Mincho"/>
+                </w:rPr>
+                <m:t xml:space="preserve">, </m:t>
+              </m:r>
+              <m:r>
+                <w:rPr>
+                  <w:rFonts w:ascii="Cambria Math" w:eastAsia="MS Mincho" w:hAnsi="MS Mincho" w:cs="MS Mincho"/>
+                </w:rPr>
+                <m:t>visD</m:t>
+              </m:r>
+              <m:d>
+                <m:dPr>
+                  <m:ctrlPr>
+                    <w:rPr>
+                      <w:rFonts w:ascii="Cambria Math" w:eastAsia="MS Mincho" w:hAnsi="MS Mincho" w:cs="MS Mincho"/>
+                      <w:i/>
+                    </w:rPr>
+                  </m:ctrlPr>
+                </m:dPr>
+                <m:e>
+                  <m:r>
+                    <w:rPr>
+                      <w:rFonts w:ascii="Cambria Math" w:eastAsia="MS Mincho" w:hAnsi="MS Mincho" w:cs="MS Mincho"/>
+                    </w:rPr>
+                    <m:t>s</m:t>
+                  </m:r>
+                </m:e>
+              </m:d>
+            </m:e>
+          </m:d>
+          <m:r>
+            <w:rPr>
+              <w:rFonts w:ascii="Cambria Math" w:eastAsia="MS Mincho" w:hAnsi="Cambria Math" w:cs="MS Mincho"/>
+            </w:rPr>
+            <m:t>∪</m:t>
+          </m:r>
+          <m:d>
+            <m:dPr>
+              <m:begChr m:val="{"/>
+              <m:endChr m:val="|"/>
+              <m:ctrlPr>
+                <w:rPr>
+                  <w:rFonts w:ascii="Cambria Math" w:eastAsia="MS Mincho" w:hAnsi="Cambria Math" w:cs="MS Mincho"/>
+                  <w:i/>
+                </w:rPr>
+              </m:ctrlPr>
+            </m:dPr>
+            <m:e>
+              <m:r>
+                <w:rPr>
+                  <w:rFonts w:ascii="Cambria Math" w:eastAsia="MS Mincho" w:hAnsi="Cambria Math" w:cs="MS Mincho"/>
+                </w:rPr>
+                <m:t>x</m:t>
+              </m:r>
+              <m:r>
+                <w:rPr>
+                  <w:rFonts w:ascii="Cambria Math" w:eastAsiaTheme="minorEastAsia" w:hAnsi="Cambria Math"/>
+                </w:rPr>
+                <m:t>∈</m:t>
+              </m:r>
+              <m:sSub>
+                <m:sSubPr>
+                  <m:ctrlPr>
+                    <w:rPr>
+                      <w:rFonts w:ascii="Cambria Math" w:eastAsia="MS Mincho" w:hAnsi="MS Mincho" w:cs="MS Mincho"/>
+                      <w:i/>
+                    </w:rPr>
+                  </m:ctrlPr>
+                </m:sSubPr>
+                <m:e>
+                  <m:r>
+                    <w:rPr>
+                      <w:rFonts w:ascii="Cambria Math" w:eastAsia="MS Mincho" w:hAnsi="MS Mincho" w:cs="MS Mincho"/>
+                    </w:rPr>
+                    <m:t>R</m:t>
+                  </m:r>
+                </m:e>
+                <m:sub>
+                  <m:r>
+                    <w:rPr>
+                      <w:rFonts w:ascii="Cambria Math" w:eastAsia="MS Mincho" w:hAnsi="MS Mincho" w:cs="MS Mincho"/>
+                    </w:rPr>
+                    <m:t>e</m:t>
+                  </m:r>
+                </m:sub>
+              </m:sSub>
+              <m:r>
+                <w:rPr>
+                  <w:rFonts w:ascii="Cambria Math" w:hAnsi="Cambria Math" w:cs="Cambria Math"/>
+                </w:rPr>
+                <m:t>∖</m:t>
+              </m:r>
+              <m:sSub>
+                <m:sSubPr>
+                  <m:ctrlPr>
+                    <w:rPr>
+                      <w:rFonts w:ascii="Cambria Math" w:eastAsia="MS Mincho" w:hAnsi="MS Mincho" w:cs="MS Mincho"/>
+                      <w:i/>
+                    </w:rPr>
+                  </m:ctrlPr>
+                </m:sSubPr>
+                <m:e>
+                  <m:r>
+                    <w:rPr>
+                      <w:rFonts w:ascii="Cambria Math" w:eastAsia="MS Mincho" w:hAnsi="MS Mincho" w:cs="MS Mincho"/>
+                    </w:rPr>
+                    <m:t>r</m:t>
+                  </m:r>
+                </m:e>
+                <m:sub>
+                  <m:r>
+                    <w:rPr>
+                      <w:rFonts w:ascii="Cambria Math" w:eastAsia="MS Mincho" w:hAnsi="MS Mincho" w:cs="MS Mincho"/>
+                    </w:rPr>
+                    <m:t>e</m:t>
+                  </m:r>
+                </m:sub>
+              </m:sSub>
+              <m:r>
+                <w:rPr>
+                  <w:rFonts w:ascii="Cambria Math" w:eastAsia="MS Mincho" w:hAnsi="MS Mincho" w:cs="MS Mincho"/>
+                </w:rPr>
+                <m:t xml:space="preserve"> </m:t>
+              </m:r>
+            </m:e>
+          </m:d>
+          <m:r>
+            <w:rPr>
+              <w:rFonts w:ascii="Cambria Math" w:eastAsia="MS Mincho" w:hAnsi="Cambria Math" w:cs="MS Mincho"/>
+            </w:rPr>
+            <m:t xml:space="preserve"> sreps(x,{s}</m:t>
+          </m:r>
+          <m:r>
+            <w:rPr>
+              <w:rFonts w:ascii="Cambria Math" w:eastAsia="MS Mincho" w:hAnsi="Cambria Math" w:cs="MS Mincho"/>
+            </w:rPr>
+            <m:t>)</m:t>
+          </m:r>
+        </m:oMath>
+      </m:oMathPara>
+    </w:p>
+    <w:p>
+      <w:r>
+        <w:lastRenderedPageBreak/>
+        <w:t>Note that the first term</w:t>
+      </w:r>
+      <w:r>
+        <w:t>, which deals with the case where the definition both resembles and replaces the same element,</w:t>
+      </w:r>
+      <w:r>
+        <w:t xml:space="preserve"> does not </w:t>
+      </w:r>
+      <w:r>
+        <w:t>consider replacements in</w:t>
+      </w:r>
+      <w:r>
+        <w:t xml:space="preserve"> stratum</w:t>
+      </w:r>
+      <w:r>
+        <w:t xml:space="preserve"> </w:t>
       </w:r>
       <m:oMath>
         <m:r>
           <w:rPr>
             <w:rFonts w:ascii="Cambria Math" w:hAnsi="Cambria Math" w:cs="Cambria Math"/>
           </w:rPr>
-          <m:t>transD</m:t>
+          <m:t>s</m:t>
+        </m:r>
+      </m:oMath>
+      <w:r>
+        <w:t>.</w:t>
+      </w:r>
+      <w:r>
+        <w:t xml:space="preserve"> </w:t>
+      </w:r>
+      <w:r>
+        <w:t xml:space="preserve">This avoids circularity, as otherwise the term would pick up </w:t>
+      </w:r>
+      <m:oMath>
+        <m:r>
+          <w:rPr>
+            <w:rFonts w:ascii="Cambria Math" w:hAnsi="Cambria Math" w:cs="Cambria Math"/>
+          </w:rPr>
+          <m:t>e</m:t>
+        </m:r>
+      </m:oMath>
+      <w:r>
+        <w:t xml:space="preserve"> itself.</w:t>
+      </w:r>
+      <w:r>
+        <w:t xml:space="preserve"> </w:t>
+      </w:r>
+      <w:r>
+        <w:t>In other words</w:t>
+      </w:r>
+      <w:r>
+        <w:t xml:space="preserve">, we avoid </w:t>
+      </w:r>
+      <m:oMath>
+        <m:r>
+          <w:rPr>
+            <w:rFonts w:ascii="Cambria Math" w:hAnsi="Cambria Math" w:cs="Cambria Math"/>
+          </w:rPr>
+          <m:t>s</m:t>
+        </m:r>
+      </m:oMath>
+      <w:r>
+        <w:t xml:space="preserve"> to pick up the previous definition of the element being r</w:t>
+      </w:r>
+      <w:r>
+        <w:t>e</w:t>
+      </w:r>
+      <w:r>
+        <w:t>placed.</w:t>
+      </w:r>
+    </w:p>
+    <w:p>
+      <w:r>
+        <w:rPr>
+          <w:b/>
+        </w:rPr>
+        <w:t>Definition</w:t>
+      </w:r>
+      <w:r>
+        <w:t xml:space="preserve"> (Ex</w:t>
+      </w:r>
+      <w:r>
+        <w:t xml:space="preserve">panded resemblance): </w:t>
+      </w:r>
+      <w:r>
+        <w:t>T</w:t>
+      </w:r>
+      <w:r>
+        <w:t xml:space="preserve">o form </w:t>
+      </w:r>
+      <w:r>
+        <w:t xml:space="preserve">the expanded resemblance graph, for element </w:t>
+      </w:r>
+      <m:oMath>
+        <m:r>
+          <w:rPr>
+            <w:rFonts w:ascii="Cambria Math" w:hAnsi="Cambria Math" w:cs="Cambria Math"/>
+          </w:rPr>
+          <m:t>e</m:t>
+        </m:r>
+      </m:oMath>
+      <w:r>
+        <w:t xml:space="preserve"> fr</w:t>
+      </w:r>
+      <w:r>
+        <w:t xml:space="preserve">om the perspective of stratum </w:t>
+      </w:r>
+      <m:oMath>
+        <m:r>
+          <w:rPr>
+            <w:rFonts w:ascii="Cambria Math" w:hAnsi="Cambria Math" w:cs="Cambria Math"/>
+          </w:rPr>
+          <m:t>s</m:t>
+        </m:r>
+      </m:oMath>
+      <w:r>
+        <w:t>, we start with the r</w:t>
+      </w:r>
+      <w:r>
+        <w:t>e</w:t>
+      </w:r>
+      <w:r>
+        <w:t>placements for all resembled elements</w:t>
+      </w:r>
+      <w:r>
+        <w:t xml:space="preserve"> d</w:t>
+      </w:r>
+      <w:r>
+        <w:t>e</w:t>
+      </w:r>
+      <w:r>
+        <w:t>fined in</w:t>
+      </w:r>
+      <w:r>
+        <w:t xml:space="preserve"> the </w:t>
+      </w:r>
+      <w:r>
+        <w:t xml:space="preserve">dependency </w:t>
+      </w:r>
+      <w:r>
+        <w:t xml:space="preserve">closure of </w:t>
+      </w:r>
+      <m:oMath>
+        <m:r>
+          <w:rPr>
+            <w:rFonts w:ascii="Cambria Math" w:hAnsi="Cambria Math" w:cs="Cambria Math"/>
+          </w:rPr>
+          <m:t>s</m:t>
+        </m:r>
+      </m:oMath>
+      <w:r>
+        <w:t>.  We then r</w:t>
+      </w:r>
+      <w:r>
+        <w:t>e</w:t>
+      </w:r>
+      <w:r>
+        <w:t>move any replacing elements which are superseded by r</w:t>
+      </w:r>
+      <w:r>
+        <w:t>e</w:t>
+      </w:r>
+      <w:r>
+        <w:t>placements higher up in the strata dependency graph.</w:t>
+      </w:r>
+    </w:p>
+    <w:p>
+      <w:pPr>
+        <w:rPr>
+          <w:rFonts w:eastAsiaTheme="minorEastAsia"/>
+        </w:rPr>
+      </w:pPr>
+      <m:oMathPara>
+        <m:oMathParaPr>
+          <m:jc m:val="center"/>
+        </m:oMathParaPr>
+        <m:oMath>
+          <m:r>
+            <w:rPr>
+              <w:rFonts w:ascii="Cambria Math" w:hAnsi="Cambria Math" w:cs="Cambria Math"/>
+            </w:rPr>
+            <m:t>eresembles</m:t>
+          </m:r>
+          <m:d>
+            <m:dPr>
+              <m:ctrlPr>
+                <w:rPr>
+                  <w:rFonts w:ascii="Cambria" w:hAnsi="Cambria"/>
+                  <w:i/>
+                </w:rPr>
+              </m:ctrlPr>
+            </m:dPr>
+            <m:e>
+              <m:r>
+                <w:rPr>
+                  <w:rFonts w:ascii="Cambria Math" w:hAnsi="Cambria Math" w:cs="Cambria Math"/>
+                </w:rPr>
+                <m:t>e</m:t>
+              </m:r>
+              <m:r>
+                <w:rPr>
+                  <w:rFonts w:ascii="Cambria" w:hAnsi="Cambria"/>
+                </w:rPr>
+                <m:t>,</m:t>
+              </m:r>
+              <m:r>
+                <w:rPr>
+                  <w:rFonts w:ascii="Cambria Math" w:hAnsi="Cambria Math" w:cs="Cambria Math"/>
+                </w:rPr>
+                <m:t>s</m:t>
+              </m:r>
+            </m:e>
+          </m:d>
+          <m:r>
+            <w:rPr>
+              <w:rFonts w:ascii="Cambria Math" w:eastAsia="MS Mincho" w:hAnsi="Cambria Math" w:cs="MS Mincho"/>
+            </w:rPr>
+            <m:t>=repres</m:t>
+          </m:r>
+          <m:d>
+            <m:dPr>
+              <m:ctrlPr>
+                <w:rPr>
+                  <w:rFonts w:ascii="Cambria Math" w:eastAsia="MS Mincho" w:hAnsi="Cambria Math" w:cs="MS Mincho"/>
+                  <w:i/>
+                </w:rPr>
+              </m:ctrlPr>
+            </m:dPr>
+            <m:e>
+              <m:r>
+                <w:rPr>
+                  <w:rFonts w:ascii="Cambria Math" w:eastAsia="MS Mincho" w:hAnsi="Cambria Math" w:cs="MS Mincho"/>
+                </w:rPr>
+                <m:t>e,s</m:t>
+              </m:r>
+            </m:e>
+          </m:d>
+          <m:r>
+            <w:rPr>
+              <w:rFonts w:ascii="Cambria Math" w:eastAsia="MS Mincho" w:hAnsi="Cambria Math" w:cs="MS Mincho"/>
+            </w:rPr>
+            <w:br/>
+          </m:r>
+        </m:oMath>
+        <m:oMath>
+          <m:r>
+            <w:rPr>
+              <w:rFonts w:ascii="Cambria Math" w:hAnsi="Cambria Math" w:cs="Cambria Math"/>
+            </w:rPr>
+            <m:t>∖</m:t>
+          </m:r>
+          <m:d>
+            <m:dPr>
+              <m:begChr m:val="{"/>
+              <m:endChr m:val="|"/>
+              <m:ctrlPr>
+                <w:rPr>
+                  <w:rFonts w:ascii="Cambria Math" w:eastAsia="MS Mincho" w:hAnsi="Cambria Math" w:cs="MS Mincho"/>
+                  <w:i/>
+                </w:rPr>
+              </m:ctrlPr>
+            </m:dPr>
+            <m:e>
+              <m:r>
+                <w:rPr>
+                  <w:rFonts w:ascii="Cambria Math" w:eastAsia="MS Mincho" w:hAnsi="Cambria Math" w:cs="MS Mincho"/>
+                </w:rPr>
+                <m:t>x∈repres</m:t>
+              </m:r>
+              <m:d>
+                <m:dPr>
+                  <m:ctrlPr>
+                    <w:rPr>
+                      <w:rFonts w:ascii="Cambria Math" w:eastAsia="MS Mincho" w:hAnsi="Cambria Math" w:cs="MS Mincho"/>
+                      <w:i/>
+                    </w:rPr>
+                  </m:ctrlPr>
+                </m:dPr>
+                <m:e>
+                  <m:r>
+                    <w:rPr>
+                      <w:rFonts w:ascii="Cambria Math" w:eastAsia="MS Mincho" w:hAnsi="Cambria Math" w:cs="MS Mincho"/>
+                    </w:rPr>
+                    <m:t>e,s</m:t>
+                  </m:r>
+                </m:e>
+              </m:d>
+              <m:r>
+                <w:rPr>
+                  <w:rFonts w:ascii="Cambria Math" w:eastAsia="MS Mincho" w:hAnsi="Cambria Math" w:cs="MS Mincho"/>
+                </w:rPr>
+                <m:t xml:space="preserve"> </m:t>
+              </m:r>
+            </m:e>
+          </m:d>
+          <m:r>
+            <w:rPr>
+              <w:rFonts w:ascii="Cambria Math" w:eastAsia="MS Mincho" w:hAnsi="Cambria Math" w:cs="MS Mincho"/>
+            </w:rPr>
+            <m:t xml:space="preserve"> repres</m:t>
+          </m:r>
+          <m:d>
+            <m:dPr>
+              <m:endChr m:val="}"/>
+              <m:ctrlPr>
+                <w:rPr>
+                  <w:rFonts w:ascii="Cambria Math" w:eastAsia="MS Mincho" w:hAnsi="Cambria Math" w:cs="MS Mincho"/>
+                  <w:i/>
+                </w:rPr>
+              </m:ctrlPr>
+            </m:dPr>
+            <m:e>
+              <m:r>
+                <w:rPr>
+                  <w:rFonts w:ascii="Cambria Math" w:eastAsia="MS Mincho" w:hAnsi="Cambria Math" w:cs="MS Mincho"/>
+                </w:rPr>
+                <m:t>e</m:t>
+              </m:r>
+              <m:r>
+                <w:rPr>
+                  <w:rFonts w:ascii="Cambria Math" w:eastAsia="MS Mincho" w:hAnsi="Cambria Math" w:cs="MS Mincho"/>
+                </w:rPr>
+                <m:t>,visD</m:t>
+              </m:r>
+              <m:d>
+                <m:dPr>
+                  <m:ctrlPr>
+                    <w:rPr>
+                      <w:rFonts w:ascii="Cambria Math" w:eastAsia="MS Mincho" w:hAnsi="Cambria Math" w:cs="MS Mincho"/>
+                      <w:i/>
+                    </w:rPr>
+                  </m:ctrlPr>
+                </m:dPr>
+                <m:e>
+                  <m:sSub>
+                    <m:sSubPr>
+                      <m:ctrlPr>
+                        <w:rPr>
+                          <w:rFonts w:ascii="Cambria Math" w:hAnsi="Cambria Math" w:cs="Cambria Math"/>
+                          <w:i/>
+                        </w:rPr>
+                      </m:ctrlPr>
+                    </m:sSubPr>
+                    <m:e>
+                      <m:r>
+                        <w:rPr>
+                          <w:rFonts w:ascii="Cambria Math" w:hAnsi="Cambria Math" w:cs="Cambria Math"/>
+                        </w:rPr>
+                        <m:t>σ</m:t>
+                      </m:r>
+                    </m:e>
+                    <m:sub>
+                      <m:r>
+                        <w:rPr>
+                          <w:rFonts w:ascii="Cambria Math" w:eastAsia="MS Mincho" w:hAnsi="Cambria Math" w:cs="MS Mincho"/>
+                        </w:rPr>
+                        <m:t>x</m:t>
+                      </m:r>
+                      <m:ctrlPr>
+                        <w:rPr>
+                          <w:rFonts w:ascii="Cambria Math" w:eastAsia="MS Mincho" w:hAnsi="Cambria Math" w:cs="MS Mincho"/>
+                          <w:i/>
+                        </w:rPr>
+                      </m:ctrlPr>
+                    </m:sub>
+                  </m:sSub>
+                </m:e>
+              </m:d>
+              <m:r>
+                <w:rPr>
+                  <w:rFonts w:ascii="Cambria Math" w:eastAsia="MS Mincho" w:hAnsi="Cambria Math" w:cs="MS Mincho"/>
+                </w:rPr>
+                <m:t>)</m:t>
+              </m:r>
+            </m:e>
+          </m:d>
+        </m:oMath>
+      </m:oMathPara>
+    </w:p>
+    <w:p>
+      <w:r>
+        <w:t>This</w:t>
+      </w:r>
+      <w:r>
+        <w:t xml:space="preserve"> function can be used to </w:t>
+      </w:r>
+      <w:r>
+        <w:t>compute</w:t>
+      </w:r>
+      <w:r>
+        <w:t xml:space="preserve"> an e</w:t>
+      </w:r>
+      <w:r>
+        <w:t>x</w:t>
+      </w:r>
+      <w:r>
+        <w:t>panded resemblance graph for an element, from a given stratum.</w:t>
+      </w:r>
+      <w:r>
+        <w:t xml:space="preserve"> </w:t>
+      </w:r>
+      <w:r>
+        <w:t>T</w:t>
+      </w:r>
+      <w:r>
+        <w:t xml:space="preserve">his may result in a multi-headed graph, if </w:t>
+      </w:r>
+      <w:r>
+        <w:t xml:space="preserve">a </w:t>
+      </w:r>
+      <w:r>
+        <w:t xml:space="preserve">stratum depends on </w:t>
+      </w:r>
+      <w:r>
+        <w:t xml:space="preserve">multiple, </w:t>
+      </w:r>
+      <w:r>
+        <w:t>independent strata which both replace the same element.</w:t>
+      </w:r>
+    </w:p>
+    <w:p>
+      <w:r>
+        <w:t xml:space="preserve">We further </w:t>
+      </w:r>
+      <w:r>
+        <w:t xml:space="preserve">define </w:t>
+      </w:r>
+      <m:oMath>
+        <m:r>
+          <w:rPr>
+            <w:rFonts w:ascii="Cambria Math" w:hAnsi="Cambria Math" w:cs="Cambria Math"/>
+          </w:rPr>
+          <m:t>transE</m:t>
         </m:r>
         <m:r>
           <w:rPr>
             <w:rFonts w:ascii="Cambria" w:hAnsi="Cambria"/>
           </w:rPr>
           <m:t>(</m:t>
+        </m:r>
+        <m:r>
+          <w:rPr>
+            <w:rFonts w:ascii="Cambria Math" w:hAnsi="Cambria Math" w:cs="Cambria Math"/>
+          </w:rPr>
+          <m:t>e</m:t>
+        </m:r>
+        <m:r>
+          <w:rPr>
+            <w:rFonts w:ascii="Cambria" w:hAnsi="Cambria"/>
+          </w:rPr>
+          <m:t>,</m:t>
         </m:r>
         <m:r>
           <w:rPr>
@@ -2076,18 +3151,374 @@
         </m:r>
       </m:oMath>
       <w:r>
-        <w:t xml:space="preserve"> strata set </w:t>
-      </w:r>
-      <w:r>
-        <w:t>into account.</w:t>
+        <w:t xml:space="preserve"> as the closure of the </w:t>
+      </w:r>
+      <m:oMath>
+        <m:r>
+          <w:rPr>
+            <w:rFonts w:ascii="Cambria Math" w:hAnsi="Cambria Math" w:cs="Cambria Math"/>
+          </w:rPr>
+          <m:t>eresemb</m:t>
+        </m:r>
+        <m:r>
+          <w:rPr>
+            <w:rFonts w:ascii="Cambria Math" w:hAnsi="Cambria Math" w:cs="Cambria Math"/>
+          </w:rPr>
+          <m:t>l</m:t>
+        </m:r>
+        <m:r>
+          <w:rPr>
+            <w:rFonts w:ascii="Cambria Math" w:hAnsi="Cambria Math" w:cs="Cambria Math"/>
+          </w:rPr>
+          <m:t>es</m:t>
+        </m:r>
+        <m:r>
+          <w:rPr>
+            <w:rFonts w:ascii="Cambria" w:hAnsi="Cambria"/>
+          </w:rPr>
+          <m:t>(</m:t>
+        </m:r>
+        <m:r>
+          <w:rPr>
+            <w:rFonts w:ascii="Cambria Math" w:hAnsi="Cambria Math" w:cs="Cambria Math"/>
+          </w:rPr>
+          <m:t>e</m:t>
+        </m:r>
+        <m:r>
+          <w:rPr>
+            <w:rFonts w:ascii="Cambria" w:hAnsi="Cambria"/>
+          </w:rPr>
+          <m:t>,</m:t>
+        </m:r>
+        <m:r>
+          <w:rPr>
+            <w:rFonts w:ascii="Cambria Math" w:hAnsi="Cambria Math" w:cs="Cambria Math"/>
+          </w:rPr>
+          <m:t>s</m:t>
+        </m:r>
+        <m:r>
+          <w:rPr>
+            <w:rFonts w:ascii="Cambria" w:hAnsi="Cambria"/>
+          </w:rPr>
+          <m:t>)</m:t>
+        </m:r>
+      </m:oMath>
+      <w:r>
+        <w:t xml:space="preserve"> function.</w:t>
       </w:r>
     </w:p>
     <w:p>
+      <w:r>
+        <w:rPr>
+          <w:b/>
+        </w:rPr>
+        <w:t>Definition</w:t>
+      </w:r>
+      <w:r>
+        <w:t xml:space="preserve"> (Non-circular</w:t>
+      </w:r>
+      <w:r>
+        <w:t>ity of</w:t>
+      </w:r>
+      <w:r>
+        <w:t xml:space="preserve"> expanded rese</w:t>
+      </w:r>
+      <w:r>
+        <w:t>m</w:t>
+      </w:r>
+      <w:r>
+        <w:t>blance): All expanded graphs must be non-circular.</w:t>
+      </w:r>
+      <w:r>
+        <w:t xml:space="preserve"> The following definition </w:t>
+      </w:r>
+      <w:r>
+        <w:t>constrain</w:t>
+      </w:r>
+      <w:r>
+        <w:t>s</w:t>
+      </w:r>
+      <w:r>
+        <w:t xml:space="preserve"> </w:t>
+      </w:r>
+      <w:r>
+        <w:t>the</w:t>
+      </w:r>
+      <w:r>
+        <w:t xml:space="preserve"> permissible r</w:t>
+      </w:r>
+      <w:r>
+        <w:t>e</w:t>
+      </w:r>
+      <w:r>
+        <w:t>semblance and replacement relationships that an element may e</w:t>
+      </w:r>
+      <w:r>
+        <w:t>n</w:t>
+      </w:r>
+      <w:r>
+        <w:t>ter into.</w:t>
+      </w:r>
+    </w:p>
+    <w:p>
+      <w:pPr>
+        <w:rPr>
+          <w:rFonts w:ascii="Cambria Math" w:eastAsia="MS Mincho" w:hAnsi="Cambria Math" w:cs="MS Mincho"/>
+          <w:i/>
+        </w:rPr>
+      </w:pPr>
+      <m:oMathPara>
+        <m:oMathParaPr>
+          <m:jc m:val="center"/>
+        </m:oMathParaPr>
+        <m:oMath>
+          <m:r>
+            <w:rPr>
+              <w:rFonts w:ascii="Cambria Math" w:hAnsi="Cambria Math"/>
+            </w:rPr>
+            <m:t>∀</m:t>
+          </m:r>
+          <m:r>
+            <w:rPr>
+              <w:rFonts w:ascii="Cambria Math" w:eastAsia="MS Mincho" w:hAnsi="Cambria Math" w:cs="MS Mincho"/>
+            </w:rPr>
+            <m:t>e</m:t>
+          </m:r>
+          <m:r>
+            <w:rPr>
+              <w:rFonts w:ascii="Cambria Math" w:hAnsi="Cambria Math" w:cs="Cambria Math"/>
+            </w:rPr>
+            <m:t>∈Element</m:t>
+          </m:r>
+          <m:r>
+            <w:rPr>
+              <w:rFonts w:ascii="Cambria Math" w:hAnsi="Cambria Math" w:cs="Cambria Math"/>
+            </w:rPr>
+            <m:t>,</m:t>
+          </m:r>
+          <m:r>
+            <w:rPr>
+              <w:rFonts w:ascii="Cambria Math" w:hAnsi="Cambria Math"/>
+            </w:rPr>
+            <m:t>∀</m:t>
+          </m:r>
+          <m:r>
+            <w:rPr>
+              <w:rFonts w:ascii="Cambria Math" w:hAnsi="Cambria Math" w:cs="Cambria Math"/>
+            </w:rPr>
+            <m:t>s</m:t>
+          </m:r>
+          <m:r>
+            <w:rPr>
+              <w:rFonts w:ascii="Cambria Math" w:hAnsi="Cambria Math" w:cs="Cambria Math"/>
+            </w:rPr>
+            <m:t xml:space="preserve"> where </m:t>
+          </m:r>
+          <m:sSub>
+            <m:sSubPr>
+              <m:ctrlPr>
+                <w:rPr>
+                  <w:rFonts w:ascii="Cambria Math" w:hAnsi="Cambria Math" w:cs="Cambria Math"/>
+                  <w:i/>
+                </w:rPr>
+              </m:ctrlPr>
+            </m:sSubPr>
+            <m:e>
+              <m:r>
+                <w:rPr>
+                  <w:rFonts w:ascii="Cambria Math" w:hAnsi="Cambria Math" w:cs="Cambria Math"/>
+                </w:rPr>
+                <m:t>σ</m:t>
+              </m:r>
+            </m:e>
+            <m:sub>
+              <m:r>
+                <w:rPr>
+                  <w:rFonts w:ascii="Cambria Math" w:hAnsi="Cambria Math" w:cs="Cambria Math"/>
+                </w:rPr>
+                <m:t>e</m:t>
+              </m:r>
+            </m:sub>
+          </m:sSub>
+          <m:r>
+            <w:rPr>
+              <w:rFonts w:ascii="Cambria Math" w:hAnsi="Cambria Math" w:cs="Cambria Math"/>
+            </w:rPr>
+            <m:t>∈transD</m:t>
+          </m:r>
+          <m:d>
+            <m:dPr>
+              <m:ctrlPr>
+                <w:rPr>
+                  <w:rFonts w:ascii="Cambria Math" w:hAnsi="Cambria Math" w:cs="Cambria Math"/>
+                  <w:i/>
+                </w:rPr>
+              </m:ctrlPr>
+            </m:dPr>
+            <m:e>
+              <m:r>
+                <w:rPr>
+                  <w:rFonts w:ascii="Cambria Math" w:hAnsi="Cambria Math" w:cs="Cambria Math"/>
+                </w:rPr>
+                <m:t>{s}</m:t>
+              </m:r>
+            </m:e>
+          </m:d>
+          <m:r>
+            <w:rPr>
+              <w:rFonts w:ascii="Cambria Math" w:hAnsi="Cambria Math" w:cs="Cambria Math"/>
+            </w:rPr>
+            <m:t xml:space="preserve"> |</m:t>
+          </m:r>
+          <m:r>
+            <w:rPr>
+              <w:rFonts w:ascii="Cambria Math" w:hAnsi="Cambria Math" w:cs="Cambria Math"/>
+            </w:rPr>
+            <w:br/>
+          </m:r>
+        </m:oMath>
+        <m:oMath>
+          <m:r>
+            <w:rPr>
+              <w:rFonts w:ascii="Cambria Math" w:hAnsi="Cambria Math" w:cs="Cambria Math"/>
+            </w:rPr>
+            <m:t>e∉</m:t>
+          </m:r>
+          <m:r>
+            <w:rPr>
+              <w:rFonts w:ascii="Cambria Math" w:hAnsi="Cambria Math" w:cs="Cambria Math"/>
+            </w:rPr>
+            <m:t>transE</m:t>
+          </m:r>
+          <m:r>
+            <w:rPr>
+              <w:rFonts w:ascii="Cambria Math" w:hAnsi="Cambria Math" w:cs="Cambria Math"/>
+            </w:rPr>
+            <m:t>(e,s)</m:t>
+          </m:r>
+        </m:oMath>
+      </m:oMathPara>
+    </w:p>
+    <w:p>
+      <w:pPr>
+        <w:pStyle w:val="Heading2"/>
+      </w:pPr>
+      <w:r>
+        <w:t>1.4</w:t>
+      </w:r>
+      <w:r>
+        <w:t xml:space="preserve"> </w:t>
+      </w:r>
+      <w:r>
+        <w:t xml:space="preserve"> </w:t>
+      </w:r>
+      <w:r>
+        <w:t>Applying</w:t>
+      </w:r>
+      <w:r>
+        <w:t xml:space="preserve"> Deltas to Form the </w:t>
+      </w:r>
+      <w:r>
+        <w:t xml:space="preserve">Expanded </w:t>
+      </w:r>
+      <w:r>
+        <w:t>Set of Constituents</w:t>
+      </w:r>
+    </w:p>
+    <w:p>
+      <w:pPr>
+        <w:pStyle w:val="PARAGRAPHnoindent"/>
+      </w:pPr>
+      <w:r>
+        <w:t xml:space="preserve">Using </w:t>
+      </w:r>
+      <w:r>
+        <w:t xml:space="preserve">the expanded resemblance graph, </w:t>
+      </w:r>
+      <w:r>
+        <w:t xml:space="preserve">we can now combine the deltas </w:t>
+      </w:r>
+      <w:r>
+        <w:t>to form each element’s</w:t>
+      </w:r>
+      <w:r>
+        <w:t xml:space="preserve"> e</w:t>
+      </w:r>
+      <w:r>
+        <w:t>x</w:t>
+      </w:r>
+      <w:r>
+        <w:t>panded definition</w:t>
+      </w:r>
+      <w:r>
+        <w:t xml:space="preserve"> from a given stratum perspective.</w:t>
+      </w:r>
+    </w:p>
+    <w:p>
       <w:pPr>
         <w:pStyle w:val="PARAGRAPH"/>
-        <w:rPr>
-          <w:rFonts w:ascii="Cambria Math" w:eastAsia="MS Mincho" w:hAnsi="Cambria Math" w:cs="MS Mincho" w:hint="eastAsia"/>
-          <w:i/>
+      </w:pPr>
+      <w:r>
+        <w:rPr>
+          <w:b/>
+        </w:rPr>
+        <w:t>Definition</w:t>
+      </w:r>
+      <w:r>
+        <w:t xml:space="preserve"> (Expanded constituents)</w:t>
+      </w:r>
+      <w:r>
+        <w:t>:</w:t>
+      </w:r>
+      <w:r>
+        <w:t xml:space="preserve"> We repr</w:t>
+      </w:r>
+      <w:r>
+        <w:t>e</w:t>
+      </w:r>
+      <w:r>
+        <w:t>sent the expanded form as a function that given and element and a stratum perspective, maps from co</w:t>
+      </w:r>
+      <w:r>
+        <w:t>n</w:t>
+      </w:r>
+      <w:r>
+        <w:t>stituents added (</w:t>
+      </w:r>
+      <m:oMath>
+        <m:r>
+          <w:rPr>
+            <w:rFonts w:ascii="Cambria Math" w:hAnsi="Cambria Math"/>
+          </w:rPr>
+          <m:t>∆a</m:t>
+        </m:r>
+      </m:oMath>
+      <w:r>
+        <w:t>) to constituents added or r</w:t>
+      </w:r>
+      <w:r>
+        <w:t>e</w:t>
+      </w:r>
+      <w:r>
+        <w:t>placed (</w:t>
+      </w:r>
+      <m:oMath>
+        <m:r>
+          <w:rPr>
+            <w:rFonts w:ascii="Cambria Math" w:hAnsi="Cambria Math"/>
+          </w:rPr>
+          <m:t>∆ar</m:t>
+        </m:r>
+      </m:oMath>
+      <w:r>
+        <w:t>).</w:t>
+      </w:r>
+    </w:p>
+    <w:p>
+      <w:pPr>
+        <w:pStyle w:val="PARAGRAPH"/>
+        <w:rPr>
+          <w:rFonts w:eastAsiaTheme="minorEastAsia"/>
         </w:rPr>
       </w:pPr>
       <m:oMathPara>
@@ -2099,180 +3530,558 @@
             <w:rPr>
               <w:rFonts w:ascii="Cambria Math" w:hAnsi="Cambria Math" w:cs="Cambria Math"/>
             </w:rPr>
-            <m:t>eresembles</m:t>
+            <w:lastRenderedPageBreak/>
+            <m:t>expanded</m:t>
           </m:r>
+          <m:d>
+            <m:dPr>
+              <m:ctrlPr>
+                <w:rPr>
+                  <w:rFonts w:ascii="Cambria" w:hAnsi="Cambria"/>
+                  <w:i/>
+                </w:rPr>
+              </m:ctrlPr>
+            </m:dPr>
+            <m:e>
+              <m:r>
+                <w:rPr>
+                  <w:rFonts w:ascii="Cambria Math" w:hAnsi="Cambria Math" w:cs="Cambria Math"/>
+                </w:rPr>
+                <m:t>e</m:t>
+              </m:r>
+              <m:r>
+                <w:rPr>
+                  <w:rFonts w:ascii="Cambria" w:hAnsi="Cambria"/>
+                </w:rPr>
+                <m:t>,</m:t>
+              </m:r>
+              <m:r>
+                <w:rPr>
+                  <w:rFonts w:ascii="Cambria Math" w:hAnsi="Cambria Math" w:cs="Cambria Math"/>
+                </w:rPr>
+                <m:t>s</m:t>
+              </m:r>
+            </m:e>
+          </m:d>
           <m:r>
             <w:rPr>
               <w:rFonts w:ascii="Cambria" w:hAnsi="Cambria"/>
             </w:rPr>
-            <m:t>(</m:t>
-          </m:r>
-          <m:r>
-            <w:rPr>
-              <w:rFonts w:ascii="Cambria Math" w:hAnsi="Cambria Math" w:cs="Cambria Math"/>
-            </w:rPr>
-            <m:t>e</m:t>
-          </m:r>
-          <m:r>
-            <w:rPr>
-              <w:rFonts w:ascii="Cambria" w:hAnsi="Cambria"/>
-            </w:rPr>
-            <m:t xml:space="preserve">, </m:t>
-          </m:r>
-          <m:r>
-            <w:rPr>
-              <w:rFonts w:ascii="Cambria Math" w:hAnsi="Cambria Math" w:cs="Cambria Math"/>
-            </w:rPr>
-            <m:t>s</m:t>
-          </m:r>
-          <m:r>
-            <w:rPr>
-              <w:rFonts w:ascii="Cambria" w:hAnsi="Cambria"/>
-            </w:rPr>
-            <m:t>)=</m:t>
-          </m:r>
-          <m:r>
-            <w:rPr>
-              <w:rFonts w:ascii="Cambria Math" w:hAnsi="Cambria Math" w:cs="Cambria Math"/>
-            </w:rPr>
-            <m:t>topresemblance</m:t>
-          </m:r>
-          <m:r>
-            <w:rPr>
-              <w:rFonts w:ascii="Cambria" w:hAnsi="Cambria"/>
-            </w:rPr>
-            <m:t>(</m:t>
-          </m:r>
-          <m:r>
-            <w:rPr>
-              <w:rFonts w:ascii="Cambria Math" w:hAnsi="Cambria Math" w:cs="Cambria Math"/>
-            </w:rPr>
-            <m:t>e</m:t>
-          </m:r>
-          <m:r>
-            <w:rPr>
-              <w:rFonts w:ascii="Cambria" w:hAnsi="Cambria"/>
-            </w:rPr>
-            <m:t>,</m:t>
-          </m:r>
-          <m:r>
-            <w:rPr>
-              <w:rFonts w:ascii="Cambria Math" w:hAnsi="Cambria Math" w:cs="Cambria Math"/>
-            </w:rPr>
-            <m:t>s</m:t>
-          </m:r>
-          <m:r>
-            <w:rPr>
-              <w:rFonts w:ascii="Cambria" w:hAnsi="Cambria"/>
-            </w:rPr>
-            <m:t>)</m:t>
+            <m:t>=</m:t>
           </m:r>
           <m:r>
             <w:rPr>
               <w:rFonts w:ascii="Cambria Math" w:hAnsi="Cambria Math"/>
             </w:rPr>
-            <m:t>∩</m:t>
-          </m:r>
-          <m:r>
-            <w:rPr>
-              <w:rFonts w:ascii="Cambria Math" w:eastAsia="MS Mincho" w:hAnsi="Cambria Math" w:cs="MS Mincho"/>
-            </w:rPr>
-            <m:t>topreplacement(e,s)</m:t>
+            <m:t>∆a→∆ar</m:t>
           </m:r>
         </m:oMath>
       </m:oMathPara>
     </w:p>
     <w:p>
-      <w:r>
-        <w:t>This</w:t>
-      </w:r>
-      <w:r>
-        <w:t xml:space="preserve"> function can be used to determine an e</w:t>
-      </w:r>
-      <w:r>
-        <w:t>x</w:t>
-      </w:r>
-      <w:r>
-        <w:t>panded resemblance graph for an element, from a given stratum.</w:t>
-      </w:r>
-      <w:r>
-        <w:t xml:space="preserve"> Note that this may result in a multi-headed graph, if </w:t>
-      </w:r>
-      <w:r>
-        <w:t xml:space="preserve">a </w:t>
-      </w:r>
-      <w:r>
-        <w:t>stratum depends on independent strata which both replace the same element.</w:t>
+      <w:pPr>
+        <w:pStyle w:val="PARAGRAPH"/>
+        <w:rPr>
+          <w:rFonts w:eastAsiaTheme="minorEastAsia"/>
+        </w:rPr>
+      </w:pPr>
+      <w:r>
+        <w:rPr>
+          <w:rFonts w:eastAsiaTheme="minorEastAsia"/>
+        </w:rPr>
+        <w:t>We now tie th</w:t>
+      </w:r>
+      <w:r>
+        <w:rPr>
+          <w:rFonts w:eastAsiaTheme="minorEastAsia"/>
+        </w:rPr>
+        <w:t>is to</w:t>
+      </w:r>
+      <w:r>
+        <w:rPr>
+          <w:rFonts w:eastAsiaTheme="minorEastAsia"/>
+        </w:rPr>
+        <w:t xml:space="preserve"> the definition of element in </w:t>
+      </w:r>
+      <w:r>
+        <w:t xml:space="preserve">1.2 </w:t>
+      </w:r>
+      <w:r>
+        <w:rPr>
+          <w:rFonts w:eastAsiaTheme="minorEastAsia"/>
+        </w:rPr>
+        <w:t xml:space="preserve">via the </w:t>
+      </w:r>
+      <w:r>
+        <w:rPr>
+          <w:rFonts w:eastAsiaTheme="minorEastAsia"/>
+        </w:rPr>
+        <w:t>expanded rese</w:t>
+      </w:r>
+      <w:r>
+        <w:rPr>
+          <w:rFonts w:eastAsiaTheme="minorEastAsia"/>
+        </w:rPr>
+        <w:t>m</w:t>
+      </w:r>
+      <w:r>
+        <w:rPr>
+          <w:rFonts w:eastAsiaTheme="minorEastAsia"/>
+        </w:rPr>
+        <w:t>blance graph.</w:t>
       </w:r>
     </w:p>
     <w:p>
       <w:pPr>
-        <w:pStyle w:val="Heading2"/>
-      </w:pPr>
-      <w:r>
-        <w:t>1.4</w:t>
-      </w:r>
-      <w:r>
-        <w:t xml:space="preserve"> </w:t>
-      </w:r>
-      <w:r>
-        <w:t xml:space="preserve"> </w:t>
-      </w:r>
-      <w:r>
-        <w:t>Applying</w:t>
-      </w:r>
-      <w:r>
-        <w:t xml:space="preserve"> Deltas to Form the </w:t>
-      </w:r>
-      <w:r>
-        <w:t xml:space="preserve">Expanded </w:t>
-      </w:r>
-      <w:r>
-        <w:t>Set of Constituents</w:t>
-      </w:r>
+        <w:pStyle w:val="PARAGRAPH"/>
+        <w:rPr>
+          <w:rFonts w:ascii="MS Mincho" w:eastAsia="MS Mincho" w:hAnsi="MS Mincho" w:cs="MS Mincho"/>
+        </w:rPr>
+      </w:pPr>
+      <m:oMathPara>
+        <m:oMathParaPr>
+          <m:jc m:val="center"/>
+        </m:oMathParaPr>
+        <m:oMath>
+          <m:r>
+            <w:rPr>
+              <w:rFonts w:ascii="Cambria Math" w:eastAsiaTheme="minorEastAsia" w:hAnsi="Cambria Math"/>
+            </w:rPr>
+            <m:t>expanded</m:t>
+          </m:r>
+          <m:d>
+            <m:dPr>
+              <m:ctrlPr>
+                <w:rPr>
+                  <w:rFonts w:ascii="Cambria Math" w:eastAsiaTheme="minorEastAsia" w:hAnsi="Cambria Math"/>
+                  <w:i/>
+                </w:rPr>
+              </m:ctrlPr>
+            </m:dPr>
+            <m:e>
+              <m:r>
+                <w:rPr>
+                  <w:rFonts w:ascii="Cambria Math" w:eastAsiaTheme="minorEastAsia" w:hAnsi="Cambria Math"/>
+                </w:rPr>
+                <m:t>e,s</m:t>
+              </m:r>
+            </m:e>
+          </m:d>
+          <m:r>
+            <w:rPr>
+              <w:rFonts w:ascii="Cambria Math" w:eastAsiaTheme="minorEastAsia" w:hAnsi="Cambria Math"/>
+            </w:rPr>
+            <m:t>=</m:t>
+          </m:r>
+          <m:d>
+            <m:dPr>
+              <m:begChr m:val="["/>
+              <m:endChr m:val="]"/>
+              <m:ctrlPr>
+                <w:rPr>
+                  <w:rFonts w:ascii="Cambria Math" w:eastAsiaTheme="minorEastAsia" w:hAnsi="Cambria Math"/>
+                  <w:i/>
+                </w:rPr>
+              </m:ctrlPr>
+            </m:dPr>
+            <m:e>
+              <m:r>
+                <w:rPr>
+                  <w:rFonts w:ascii="Cambria Math" w:eastAsiaTheme="minorEastAsia" w:hAnsi="Cambria Math"/>
+                </w:rPr>
+                <m:t>let tops=eresembles</m:t>
+              </m:r>
+              <m:d>
+                <m:dPr>
+                  <m:ctrlPr>
+                    <w:rPr>
+                      <w:rFonts w:ascii="Cambria Math" w:eastAsiaTheme="minorEastAsia" w:hAnsi="Cambria Math"/>
+                      <w:i/>
+                    </w:rPr>
+                  </m:ctrlPr>
+                </m:dPr>
+                <m:e>
+                  <m:r>
+                    <w:rPr>
+                      <w:rFonts w:ascii="Cambria Math" w:eastAsiaTheme="minorEastAsia" w:hAnsi="Cambria Math"/>
+                    </w:rPr>
+                    <m:t>e,s</m:t>
+                  </m:r>
+                </m:e>
+              </m:d>
+            </m:e>
+          </m:d>
+          <m:r>
+            <m:rPr>
+              <m:sty m:val="p"/>
+            </m:rPr>
+            <w:rPr>
+              <w:rFonts w:ascii="Cambria Math" w:eastAsiaTheme="minorEastAsia" w:hAnsi="Cambria Math"/>
+            </w:rPr>
+            <w:br/>
+          </m:r>
+        </m:oMath>
+        <m:oMath>
+          <m:r>
+            <m:rPr>
+              <m:sty m:val="p"/>
+            </m:rPr>
+            <w:rPr>
+              <w:rFonts w:ascii="Cambria Math" w:eastAsiaTheme="minorEastAsia" w:hAnsi="Cambria Math"/>
+            </w:rPr>
+            <m:t xml:space="preserve"> </m:t>
+          </m:r>
+          <m:r>
+            <w:rPr>
+              <w:rFonts w:ascii="Cambria Math" w:eastAsiaTheme="minorEastAsia" w:hAnsi="Cambria Math"/>
+            </w:rPr>
+            <m:t xml:space="preserve">  </m:t>
+          </m:r>
+          <m:r>
+            <w:rPr>
+              <w:rFonts w:ascii="Cambria Math" w:eastAsiaTheme="minorEastAsia" w:hAnsi="Cambria Math"/>
+            </w:rPr>
+            <m:t xml:space="preserve">  </m:t>
+          </m:r>
+          <m:d>
+            <m:dPr>
+              <m:begChr m:val="{"/>
+              <m:endChr m:val=""/>
+              <m:ctrlPr>
+                <w:rPr>
+                  <w:rFonts w:ascii="Cambria Math" w:eastAsiaTheme="minorEastAsia" w:hAnsi="Cambria Math"/>
+                  <w:i/>
+                </w:rPr>
+              </m:ctrlPr>
+            </m:dPr>
+            <m:e>
+              <m:eqArr>
+                <m:eqArrPr>
+                  <m:ctrlPr>
+                    <w:rPr>
+                      <w:rFonts w:ascii="Cambria Math" w:eastAsiaTheme="minorEastAsia" w:hAnsi="Cambria Math"/>
+                      <w:i/>
+                    </w:rPr>
+                  </m:ctrlPr>
+                </m:eqArrPr>
+                <m:e>
+                  <m:r>
+                    <w:rPr>
+                      <w:rFonts w:ascii="Cambria Math" w:eastAsiaTheme="minorEastAsia" w:hAnsi="Cambria Math"/>
+                    </w:rPr>
+                    <m:t>merge</m:t>
+                  </m:r>
+                  <m:d>
+                    <m:dPr>
+                      <m:ctrlPr>
+                        <w:rPr>
+                          <w:rFonts w:ascii="Cambria Math" w:eastAsiaTheme="minorEastAsia" w:hAnsi="Cambria Math"/>
+                          <w:i/>
+                        </w:rPr>
+                      </m:ctrlPr>
+                    </m:dPr>
+                    <m:e>
+                      <m:r>
+                        <w:rPr>
+                          <w:rFonts w:ascii="Cambria Math" w:eastAsiaTheme="minorEastAsia" w:hAnsi="Cambria Math"/>
+                        </w:rPr>
+                        <m:t>s,tops,</m:t>
+                      </m:r>
+                      <m:r>
+                        <w:rPr>
+                          <w:rFonts w:ascii="Cambria Math" w:hAnsi="Cambria Math"/>
+                        </w:rPr>
+                        <m:t>∆add, ∆del,∆old→∆new</m:t>
+                      </m:r>
+                      <m:r>
+                        <w:rPr>
+                          <w:rFonts w:ascii="Cambria Math" w:eastAsiaTheme="minorEastAsia" w:hAnsi="Cambria Math"/>
+                        </w:rPr>
+                        <m:t xml:space="preserve"> </m:t>
+                      </m:r>
+                    </m:e>
+                  </m:d>
+                  <m:r>
+                    <w:rPr>
+                      <w:rFonts w:ascii="Cambria" w:eastAsiaTheme="minorEastAsia" w:hAnsi="Cambria"/>
+                    </w:rPr>
+                    <m:t>,</m:t>
+                  </m:r>
+                  <m:r>
+                    <w:rPr>
+                      <w:rFonts w:ascii="Cambria Math" w:hAnsi="Cambria Math" w:cs="Cambria Math"/>
+                    </w:rPr>
+                    <m:t>size</m:t>
+                  </m:r>
+                  <m:d>
+                    <m:dPr>
+                      <m:ctrlPr>
+                        <w:rPr>
+                          <w:rFonts w:ascii="Cambria Math" w:hAnsi="Cambria Math" w:cs="Cambria Math"/>
+                          <w:i/>
+                        </w:rPr>
+                      </m:ctrlPr>
+                    </m:dPr>
+                    <m:e>
+                      <m:r>
+                        <w:rPr>
+                          <w:rFonts w:ascii="Cambria Math" w:hAnsi="Cambria Math" w:cs="Cambria Math"/>
+                        </w:rPr>
+                        <m:t>tops</m:t>
+                      </m:r>
+                    </m:e>
+                  </m:d>
+                  <m:r>
+                    <w:rPr>
+                      <w:rFonts w:ascii="Cambria Math" w:hAnsi="Cambria Math" w:cs="Cambria Math"/>
+                    </w:rPr>
+                    <m:t>=1</m:t>
+                  </m:r>
+                </m:e>
+                <m:e>
+                  <m:r>
+                    <w:rPr>
+                      <w:rFonts w:ascii="Cambria Math" w:eastAsiaTheme="minorEastAsia" w:hAnsi="Cambria Math"/>
+                    </w:rPr>
+                    <m:t>merge</m:t>
+                  </m:r>
+                  <m:d>
+                    <m:dPr>
+                      <m:ctrlPr>
+                        <w:rPr>
+                          <w:rFonts w:ascii="Cambria Math" w:eastAsiaTheme="minorEastAsia" w:hAnsi="Cambria Math"/>
+                          <w:i/>
+                        </w:rPr>
+                      </m:ctrlPr>
+                    </m:dPr>
+                    <m:e>
+                      <m:r>
+                        <w:rPr>
+                          <w:rFonts w:ascii="Cambria Math" w:eastAsiaTheme="minorEastAsia" w:hAnsi="Cambria Math"/>
+                        </w:rPr>
+                        <m:t>s,tops, ∅,∅,∅</m:t>
+                      </m:r>
+                    </m:e>
+                  </m:d>
+                  <m:r>
+                    <w:rPr>
+                      <w:rFonts w:ascii="Cambria Math" w:eastAsiaTheme="minorEastAsia" w:hAnsi="Cambria Math"/>
+                    </w:rPr>
+                    <m:t xml:space="preserve">, otherwise                             </m:t>
+                  </m:r>
+                </m:e>
+              </m:eqArr>
+            </m:e>
+          </m:d>
+        </m:oMath>
+      </m:oMathPara>
     </w:p>
     <w:p>
       <w:pPr>
         <w:pStyle w:val="PARAGRAPHnoindent"/>
       </w:pPr>
       <w:r>
-        <w:t>Using the expanded resemblance graph, we can now combine the deltas for each element to form its expanded definition from each stratum perspective.</w:t>
+        <w:rPr>
+          <w:b/>
+        </w:rPr>
+        <w:t>Definition</w:t>
+      </w:r>
+      <w:r>
+        <w:t xml:space="preserve"> (Delta merge): </w:t>
+      </w:r>
+      <w:r>
+        <w:t xml:space="preserve">Merge </w:t>
+      </w:r>
+      <w:r>
+        <w:t>applies the co</w:t>
+      </w:r>
+      <w:r>
+        <w:t>n</w:t>
+      </w:r>
+      <w:r>
+        <w:t>stituent deltas to form an expanded set.</w:t>
       </w:r>
     </w:p>
     <w:p>
       <w:pPr>
         <w:pStyle w:val="PARAGRAPH"/>
       </w:pPr>
-      <w:r>
-        <w:t>(recursive...)</w:t>
-      </w:r>
+      <m:oMathPara>
+        <m:oMathParaPr>
+          <m:jc m:val="center"/>
+        </m:oMathParaPr>
+        <m:oMath>
+          <m:r>
+            <m:rPr>
+              <m:sty m:val="p"/>
+            </m:rPr>
+            <w:rPr>
+              <w:rFonts w:ascii="Cambria Math" w:hAnsi="Cambria Math"/>
+            </w:rPr>
+            <m:t>merge</m:t>
+          </m:r>
+          <m:d>
+            <m:dPr>
+              <m:ctrlPr>
+                <w:rPr>
+                  <w:rFonts w:ascii="Cambria Math" w:hAnsi="Cambria Math"/>
+                </w:rPr>
+              </m:ctrlPr>
+            </m:dPr>
+            <m:e>
+              <m:r>
+                <m:rPr>
+                  <m:sty m:val="p"/>
+                </m:rPr>
+                <w:rPr>
+                  <w:rFonts w:ascii="Cambria Math" w:hAnsi="Cambria Math"/>
+                </w:rPr>
+                <m:t>s,tops</m:t>
+              </m:r>
+              <m:r>
+                <m:rPr>
+                  <m:sty m:val="p"/>
+                </m:rPr>
+                <w:rPr>
+                  <w:rFonts w:ascii="Cambria Math"/>
+                </w:rPr>
+                <m:t>,</m:t>
+              </m:r>
+              <m:r>
+                <w:rPr>
+                  <w:rFonts w:ascii="Cambria Math" w:hAnsi="Cambria Math"/>
+                </w:rPr>
+                <m:t>∆add, ∆del,∆old→∆new</m:t>
+              </m:r>
+              <m:ctrlPr>
+                <w:rPr>
+                  <w:rFonts w:ascii="Cambria Math" w:hAnsi="Cambria Math"/>
+                  <w:i/>
+                </w:rPr>
+              </m:ctrlPr>
+            </m:e>
+          </m:d>
+          <m:r>
+            <w:rPr>
+              <w:rFonts w:ascii="Cambria Math" w:hAnsi="Cambria Math"/>
+            </w:rPr>
+            <m:t>=</m:t>
+          </m:r>
+        </m:oMath>
+      </m:oMathPara>
     </w:p>
     <w:p>
       <w:pPr>
-        <w:pStyle w:val="Heading2"/>
-      </w:pPr>
-      <w:r>
-        <w:t xml:space="preserve">1.5  </w:t>
-      </w:r>
-      <w:r>
-        <w:t xml:space="preserve">Merging </w:t>
-      </w:r>
-      <w:r>
-        <w:t>Independent Strata</w:t>
-      </w:r>
-    </w:p>
-    <w:p>
-      <w:pPr>
-        <w:pStyle w:val="Heading2"/>
-      </w:pPr>
-      <w:r>
-        <w:t>1.6  Correcting Structural Merge Errors</w:t>
-      </w:r>
-    </w:p>
-    <w:p>
-      <w:pPr>
-        <w:pStyle w:val="PARAGRAPHnoindent"/>
-      </w:pPr>
+        <w:pStyle w:val="PARAGRAPH"/>
+        <w:ind w:firstLine="0"/>
+      </w:pPr>
+      <w:r>
+        <w:rPr>
+          <w:b/>
+        </w:rPr>
+        <w:t>Definition</w:t>
+      </w:r>
+      <w:r>
+        <w:t xml:space="preserve"> (</w:t>
+      </w:r>
+      <w:r>
+        <w:t>Invalid element</w:t>
+      </w:r>
+      <w:r>
+        <w:t xml:space="preserve">): An element </w:t>
+      </w:r>
+      <m:oMath>
+        <m:r>
+          <w:rPr>
+            <w:rFonts w:ascii="Cambria Math" w:hAnsi="Cambria Math" w:cs="Cambria Math"/>
+          </w:rPr>
+          <m:t>e</m:t>
+        </m:r>
+      </m:oMath>
+      <w:r>
+        <w:t xml:space="preserve"> is inv</w:t>
+      </w:r>
+      <w:r>
+        <w:t>a</w:t>
+      </w:r>
+      <w:r>
+        <w:t xml:space="preserve">lid from the perspective of stratum </w:t>
+      </w:r>
+      <m:oMath>
+        <m:r>
+          <w:rPr>
+            <w:rFonts w:ascii="Cambria Math" w:hAnsi="Cambria Math" w:cs="Cambria Math"/>
+          </w:rPr>
+          <m:t>s</m:t>
+        </m:r>
+      </m:oMath>
+      <w:r>
+        <w:t xml:space="preserve"> if a</w:t>
+      </w:r>
+      <w:r>
+        <w:t>ny of its</w:t>
+      </w:r>
+      <w:r>
+        <w:t xml:space="preserve"> d</w:t>
+      </w:r>
+      <w:r>
+        <w:t>o</w:t>
+      </w:r>
+      <w:r>
+        <w:t>main constituent</w:t>
+      </w:r>
+      <w:r>
+        <w:t>s</w:t>
+      </w:r>
+      <w:r>
+        <w:t xml:space="preserve"> </w:t>
+      </w:r>
+      <w:r>
+        <w:t>(</w:t>
+      </w:r>
+      <m:oMath>
+        <m:r>
+          <w:rPr>
+            <w:rFonts w:ascii="Cambria Math" w:hAnsi="Cambria Math"/>
+          </w:rPr>
+          <m:t>∆a</m:t>
+        </m:r>
+      </m:oMath>
+      <w:r>
+        <w:rPr>
+          <w:rFonts w:eastAsiaTheme="minorEastAsia"/>
+        </w:rPr>
+        <w:t>)</w:t>
+      </w:r>
+      <w:r>
+        <w:t xml:space="preserve"> </w:t>
+      </w:r>
+      <w:r>
+        <w:t>map</w:t>
+      </w:r>
+      <w:r>
+        <w:t xml:space="preserve"> onto more than one range co</w:t>
+      </w:r>
+      <w:r>
+        <w:t>n</w:t>
+      </w:r>
+      <w:r>
+        <w:t>stituent</w:t>
+      </w:r>
+      <w:r>
+        <w:t xml:space="preserve"> (</w:t>
+      </w:r>
+      <m:oMath>
+        <m:r>
+          <w:rPr>
+            <w:rFonts w:ascii="Cambria Math" w:hAnsi="Cambria Math"/>
+          </w:rPr>
+          <m:t>∆ar)</m:t>
+        </m:r>
+      </m:oMath>
+      <w:r>
+        <w:t>.</w:t>
+      </w:r>
     </w:p>
     <w:p>
       <w:pPr>
@@ -2416,7 +4225,7 @@
         <w:rPr>
           <w:noProof/>
         </w:rPr>
-        <w:t>1</w:t>
+        <w:t>3</w:t>
       </w:r>
     </w:fldSimple>
   </w:p>
@@ -5459,13 +7268,13 @@
     <w:lsdException w:name="heading 3" w:qFormat="1"/>
     <w:lsdException w:name="heading 4" w:qFormat="1"/>
     <w:lsdException w:name="Default Paragraph Font" w:uiPriority="1"/>
-    <w:lsdException w:name="Strong" w:qFormat="1"/>
+    <w:lsdException w:name="Strong" w:uiPriority="22" w:qFormat="1"/>
     <w:lsdException w:name="No List" w:uiPriority="99"/>
   </w:latentStyles>
   <w:style w:type="paragraph" w:default="1" w:styleId="Normal">
     <w:name w:val="Normal"/>
     <w:qFormat/>
-    <w:rsid w:val="00A00049"/>
+    <w:rsid w:val="00A529E2"/>
     <w:pPr>
       <w:spacing w:after="200" w:line="276" w:lineRule="auto"/>
     </w:pPr>
@@ -5548,7 +7357,7 @@
     <w:uiPriority w:val="1"/>
     <w:semiHidden/>
     <w:unhideWhenUsed/>
-    <w:rsid w:val="00A00049"/>
+    <w:rsid w:val="00A529E2"/>
   </w:style>
   <w:style w:type="table" w:default="1" w:styleId="TableNormal">
     <w:name w:val="Normal Table"/>
@@ -5571,7 +7380,7 @@
     <w:uiPriority w:val="99"/>
     <w:semiHidden/>
     <w:unhideWhenUsed/>
-    <w:rsid w:val="00A00049"/>
+    <w:rsid w:val="00A529E2"/>
   </w:style>
   <w:style w:type="paragraph" w:customStyle="1" w:styleId="PARAGRAPH">
     <w:name w:val="PARAGRAPH"/>
@@ -6192,6 +8001,7 @@
   <w:style w:type="character" w:styleId="Strong">
     <w:name w:val="Strong"/>
     <w:basedOn w:val="DefaultParagraphFont"/>
+    <w:uiPriority w:val="22"/>
     <w:qFormat/>
     <w:rsid w:val="00BB53EC"/>
     <w:rPr>
@@ -6558,7 +8368,7 @@
 </file>
 
 <file path=customXml/itemProps1.xml><?xml version="1.0" encoding="utf-8"?>
-<ds:datastoreItem xmlns:ds="http://schemas.openxmlformats.org/officeDocument/2006/customXml" ds:itemID="{C5C51057-F433-4C95-B930-DD1A9F43AC08}">
+<ds:datastoreItem xmlns:ds="http://schemas.openxmlformats.org/officeDocument/2006/customXml" ds:itemID="{A67B0D28-F72E-45C8-ADA1-04F055ED82A1}">
   <ds:schemaRefs>
     <ds:schemaRef ds:uri="http://schemas.openxmlformats.org/officeDocument/2006/bibliography"/>
   </ds:schemaRefs>

</xml_diff>

<commit_message>
working on intrinsic paper
</commit_message>
<xml_diff>
--- a/Academic Work/papers/intrinsic-evolution/intrinsic evolution.docx
+++ b/Academic Work/papers/intrinsic-evolution/intrinsic evolution.docx
@@ -313,13 +313,7 @@
             <w:rPr>
               <w:rFonts w:ascii="Cambria Math" w:hAnsi="Cambria Math" w:cs="Cambria Math"/>
             </w:rPr>
-            <m:t>s=(</m:t>
-          </m:r>
-          <m:r>
-            <w:rPr>
-              <w:rFonts w:ascii="Cambria Math" w:hAnsi="Cambria Math" w:cs="Cambria Math"/>
-            </w:rPr>
-            <m:t>p</m:t>
+            <m:t>s=(p</m:t>
           </m:r>
           <m:r>
             <w:rPr>
@@ -537,13 +531,7 @@
         <w:t>.</w:t>
       </w:r>
       <w:r>
-        <w:t xml:space="preserve"> We fu</w:t>
-      </w:r>
-      <w:r>
-        <w:t>r</w:t>
-      </w:r>
-      <w:r>
-        <w:t xml:space="preserve">ther define </w:t>
+        <w:t xml:space="preserve"> We further define </w:t>
       </w:r>
       <m:oMath>
         <m:r>
@@ -635,7 +623,7 @@
         <w:rPr>
           <w:b/>
         </w:rPr>
-        <w:t>Definition</w:t>
+        <w:t>Constraint</w:t>
       </w:r>
       <w:r>
         <w:t xml:space="preserve"> </w:t>
@@ -676,19 +664,7 @@
             <w:rPr>
               <w:rFonts w:ascii="Cambria Math" w:eastAsia="MS Mincho" w:hAnsi="Cambria Math" w:cs="MS Mincho"/>
             </w:rPr>
-            <m:t>s∈Strata: s∉</m:t>
-          </m:r>
-          <m:r>
-            <w:rPr>
-              <w:rFonts w:ascii="Cambria Math" w:eastAsia="MS Mincho" w:hAnsi="Cambria Math" w:cs="MS Mincho"/>
-            </w:rPr>
-            <m:t>vis</m:t>
-          </m:r>
-          <m:r>
-            <w:rPr>
-              <w:rFonts w:ascii="Cambria Math" w:eastAsia="MS Mincho" w:hAnsi="Cambria Math" w:cs="MS Mincho"/>
-            </w:rPr>
-            <m:t>D({s})</m:t>
+            <m:t>s∈Strata: s∉visD({s})</m:t>
           </m:r>
         </m:oMath>
       </m:oMathPara>
@@ -1033,19 +1009,7 @@
         <w:rPr>
           <w:rFonts w:eastAsiaTheme="minorEastAsia"/>
         </w:rPr>
-        <w:t xml:space="preserve"> The el</w:t>
-      </w:r>
-      <w:r>
-        <w:rPr>
-          <w:rFonts w:eastAsiaTheme="minorEastAsia"/>
-        </w:rPr>
-        <w:t>e</w:t>
-      </w:r>
-      <w:r>
-        <w:rPr>
-          <w:rFonts w:eastAsiaTheme="minorEastAsia"/>
-        </w:rPr>
-        <w:t xml:space="preserve">ment </w:t>
+        <w:t xml:space="preserve"> The element </w:t>
       </w:r>
       <m:oMath>
         <m:r>
@@ -1220,45 +1184,27 @@
         <w:rPr>
           <w:rFonts w:eastAsiaTheme="minorEastAsia"/>
         </w:rPr>
-        <w:t xml:space="preserve"> the set of inherited constit</w:t>
-      </w:r>
-      <w:r>
-        <w:rPr>
-          <w:rFonts w:eastAsiaTheme="minorEastAsia"/>
-        </w:rPr>
-        <w:t>u</w:t>
-      </w:r>
-      <w:r>
-        <w:rPr>
-          <w:rFonts w:eastAsiaTheme="minorEastAsia"/>
-        </w:rPr>
-        <w:t xml:space="preserve">ents which are to be deleted, and </w:t>
+        <w:t xml:space="preserve"> the set of inherited constituents which are to be deleted, and </w:t>
       </w:r>
       <m:oMath>
         <m:r>
           <w:rPr>
             <w:rFonts w:ascii="Cambria Math" w:hAnsi="Cambria Math"/>
           </w:rPr>
-          <m:t>∆old→∆new</m:t>
+          <m:t>∆old→∆ne</m:t>
+        </m:r>
+        <m:r>
+          <w:rPr>
+            <w:rFonts w:ascii="Cambria Math" w:hAnsi="Cambria Math"/>
+          </w:rPr>
+          <m:t>w</m:t>
         </m:r>
       </m:oMath>
       <w:r>
         <w:rPr>
           <w:rFonts w:eastAsiaTheme="minorEastAsia"/>
         </w:rPr>
-        <w:t xml:space="preserve"> is an injection indicating a subset of inherited co</w:t>
-      </w:r>
-      <w:r>
-        <w:rPr>
-          <w:rFonts w:eastAsiaTheme="minorEastAsia"/>
-        </w:rPr>
-        <w:t>n</w:t>
-      </w:r>
-      <w:r>
-        <w:rPr>
-          <w:rFonts w:eastAsiaTheme="minorEastAsia"/>
-        </w:rPr>
-        <w:t>stituents to be replaced by new constituents.</w:t>
+        <w:t xml:space="preserve"> is an injection indicating a subset of inherited constituents to be replaced by new constituents.</w:t>
       </w:r>
     </w:p>
     <w:p>
@@ -1274,7 +1220,7 @@
           <w:rFonts w:eastAsiaTheme="minorEastAsia"/>
           <w:b/>
         </w:rPr>
-        <w:t>Definition</w:t>
+        <w:t>Constraint</w:t>
       </w:r>
       <w:r>
         <w:rPr>
@@ -1319,13 +1265,7 @@
           <w:rPr>
             <w:rFonts w:ascii="Cambria Math" w:eastAsiaTheme="minorEastAsia"/>
           </w:rPr>
-          <m:t>(</m:t>
-        </m:r>
-        <m:r>
-          <w:rPr>
-            <w:rFonts w:ascii="Cambria Math" w:eastAsiaTheme="minorEastAsia"/>
-          </w:rPr>
-          <m:t>{</m:t>
+          <m:t>({</m:t>
         </m:r>
         <m:sSub>
           <m:sSubPr>
@@ -1357,13 +1297,7 @@
           <w:rPr>
             <w:rFonts w:ascii="Cambria Math" w:hAnsi="Cambria Math" w:cs="Cambria Math"/>
           </w:rPr>
-          <m:t>}</m:t>
-        </m:r>
-        <m:r>
-          <w:rPr>
-            <w:rFonts w:ascii="Cambria Math" w:hAnsi="Cambria Math" w:cs="Cambria Math"/>
-          </w:rPr>
-          <m:t>)</m:t>
+          <m:t>})</m:t>
         </m:r>
       </m:oMath>
       <w:r>
@@ -1404,14 +1338,7 @@
           <w:rFonts w:eastAsiaTheme="minorEastAsia"/>
           <w:b/>
         </w:rPr>
-        <w:t>Defini</w:t>
-      </w:r>
-      <w:r>
-        <w:rPr>
-          <w:rFonts w:eastAsiaTheme="minorEastAsia"/>
-          <w:b/>
-        </w:rPr>
-        <w:t>tion</w:t>
+        <w:t>Constraint</w:t>
       </w:r>
       <w:r>
         <w:rPr>
@@ -1477,19 +1404,7 @@
         <w:rPr>
           <w:rFonts w:eastAsiaTheme="minorEastAsia"/>
         </w:rPr>
-        <w:t>that replaces a</w:t>
-      </w:r>
-      <w:r>
-        <w:rPr>
-          <w:rFonts w:eastAsiaTheme="minorEastAsia"/>
-        </w:rPr>
-        <w:t>n</w:t>
-      </w:r>
-      <w:r>
-        <w:rPr>
-          <w:rFonts w:eastAsiaTheme="minorEastAsia"/>
-        </w:rPr>
-        <w:t>other element.</w:t>
+        <w:t>that replaces another element.</w:t>
       </w:r>
     </w:p>
     <w:p>
@@ -1562,13 +1477,7 @@
             <w:rPr>
               <w:rFonts w:ascii="Cambria Math" w:eastAsiaTheme="minorEastAsia" w:hAnsi="Cambria Math" w:cs="Cambria Math"/>
             </w:rPr>
-            <m:t xml:space="preserve"> =∅</m:t>
-          </m:r>
-          <m:r>
-            <w:rPr>
-              <w:rFonts w:ascii="Cambria Math" w:eastAsiaTheme="minorEastAsia" w:hAnsi="Cambria Math" w:cs="Cambria Math"/>
-            </w:rPr>
-            <m:t>∧</m:t>
+            <m:t xml:space="preserve"> =∅∧</m:t>
           </m:r>
           <m:sSub>
             <m:sSubPr>
@@ -1644,19 +1553,7 @@
         <w:rPr>
           <w:rFonts w:eastAsiaTheme="minorEastAsia"/>
         </w:rPr>
-        <w:t>hen replacing or resembling, the designer should reference the original defin</w:t>
-      </w:r>
-      <w:r>
-        <w:rPr>
-          <w:rFonts w:eastAsiaTheme="minorEastAsia"/>
-        </w:rPr>
-        <w:t>i</w:t>
-      </w:r>
-      <w:r>
-        <w:rPr>
-          <w:rFonts w:eastAsiaTheme="minorEastAsia"/>
-        </w:rPr>
-        <w:t>tions</w:t>
+        <w:t>hen replacing or resembling, the designer should reference the original definitions</w:t>
       </w:r>
       <w:r>
         <w:rPr>
@@ -1686,19 +1583,7 @@
         <w:rPr>
           <w:rFonts w:eastAsiaTheme="minorEastAsia"/>
         </w:rPr>
-        <w:t xml:space="preserve"> This rule a</w:t>
-      </w:r>
-      <w:r>
-        <w:rPr>
-          <w:rFonts w:eastAsiaTheme="minorEastAsia"/>
-        </w:rPr>
-        <w:t>l</w:t>
-      </w:r>
-      <w:r>
-        <w:rPr>
-          <w:rFonts w:eastAsiaTheme="minorEastAsia"/>
-        </w:rPr>
-        <w:t xml:space="preserve">lows </w:t>
+        <w:t xml:space="preserve"> This rule allows </w:t>
       </w:r>
       <w:r>
         <w:rPr>
@@ -1732,14 +1617,7 @@
           <w:rFonts w:eastAsiaTheme="minorEastAsia"/>
           <w:b/>
         </w:rPr>
-        <w:t>Defi</w:t>
-      </w:r>
-      <w:r>
-        <w:rPr>
-          <w:rFonts w:eastAsiaTheme="minorEastAsia"/>
-          <w:b/>
-        </w:rPr>
-        <w:t>nition</w:t>
+        <w:t>Constraint</w:t>
       </w:r>
       <w:r>
         <w:rPr>
@@ -1771,19 +1649,7 @@
         <w:rPr>
           <w:rFonts w:eastAsiaTheme="minorEastAsia"/>
         </w:rPr>
-        <w:t>not contain two elements which both r</w:t>
-      </w:r>
-      <w:r>
-        <w:rPr>
-          <w:rFonts w:eastAsiaTheme="minorEastAsia"/>
-        </w:rPr>
-        <w:t>e</w:t>
-      </w:r>
-      <w:r>
-        <w:rPr>
-          <w:rFonts w:eastAsiaTheme="minorEastAsia"/>
-        </w:rPr>
-        <w:t xml:space="preserve">place the same element. </w:t>
+        <w:t xml:space="preserve">not contain two elements which both replace the same element. </w:t>
       </w:r>
       <w:r>
         <w:rPr>
@@ -1801,19 +1667,7 @@
         <w:rPr>
           <w:rFonts w:eastAsiaTheme="minorEastAsia"/>
         </w:rPr>
-        <w:t>gle stratum, which could not be otherwise o</w:t>
-      </w:r>
-      <w:r>
-        <w:rPr>
-          <w:rFonts w:eastAsiaTheme="minorEastAsia"/>
-        </w:rPr>
-        <w:t>r</w:t>
-      </w:r>
-      <w:r>
-        <w:rPr>
-          <w:rFonts w:eastAsiaTheme="minorEastAsia"/>
-        </w:rPr>
-        <w:t>dered.</w:t>
+        <w:t>gle stratum, which could not be otherwise ordered.</w:t>
       </w:r>
     </w:p>
     <w:p>
@@ -2364,13 +2218,7 @@
             <w:rPr>
               <w:rFonts w:ascii="Cambria Math" w:hAnsi="Cambria Math" w:cs="Cambria Math"/>
             </w:rPr>
-            <m:t>=e}</m:t>
-          </m:r>
-          <m:r>
-            <w:rPr>
-              <w:rFonts w:ascii="Cambria Math" w:hAnsi="Cambria Math" w:cs="Cambria Math"/>
-            </w:rPr>
-            <m:t>∪{e}</m:t>
+            <m:t>=e}∪{e}</m:t>
           </m:r>
         </m:oMath>
       </m:oMathPara>
@@ -2457,6 +2305,9 @@
             <m:t>=</m:t>
           </m:r>
           <m:r>
+            <m:rPr>
+              <m:sty m:val="p"/>
+            </m:rPr>
             <w:rPr>
               <w:rFonts w:ascii="Cambria Math" w:eastAsia="MS Mincho" w:hAnsi="MS Mincho" w:cs="MS Mincho"/>
             </w:rPr>
@@ -2542,13 +2393,7 @@
                 <w:rPr>
                   <w:rFonts w:ascii="Cambria Math" w:eastAsia="MS Mincho" w:hAnsi="MS Mincho" w:cs="MS Mincho"/>
                 </w:rPr>
-                <m:t xml:space="preserve">, </m:t>
-              </m:r>
-              <m:r>
-                <w:rPr>
-                  <w:rFonts w:ascii="Cambria Math" w:eastAsia="MS Mincho" w:hAnsi="MS Mincho" w:cs="MS Mincho"/>
-                </w:rPr>
-                <m:t>visD</m:t>
+                <m:t>, visD</m:t>
               </m:r>
               <m:d>
                 <m:dPr>
@@ -2670,13 +2515,7 @@
             <w:rPr>
               <w:rFonts w:ascii="Cambria Math" w:eastAsia="MS Mincho" w:hAnsi="Cambria Math" w:cs="MS Mincho"/>
             </w:rPr>
-            <m:t xml:space="preserve"> sreps(x,{s}</m:t>
-          </m:r>
-          <m:r>
-            <w:rPr>
-              <w:rFonts w:ascii="Cambria Math" w:eastAsia="MS Mincho" w:hAnsi="Cambria Math" w:cs="MS Mincho"/>
-            </w:rPr>
-            <m:t>)</m:t>
+            <m:t xml:space="preserve"> sreps(x,{s})</m:t>
           </m:r>
         </m:oMath>
       </m:oMathPara>
@@ -2747,13 +2586,7 @@
         </m:r>
       </m:oMath>
       <w:r>
-        <w:t xml:space="preserve"> to pick up the previous definition of the element being r</w:t>
-      </w:r>
-      <w:r>
-        <w:t>e</w:t>
-      </w:r>
-      <w:r>
-        <w:t>placed.</w:t>
+        <w:t xml:space="preserve"> to pick up the previous definition of the element being replaced.</w:t>
       </w:r>
     </w:p>
     <w:p>
@@ -2810,13 +2643,7 @@
         <w:t>placements for all resembled elements</w:t>
       </w:r>
       <w:r>
-        <w:t xml:space="preserve"> d</w:t>
-      </w:r>
-      <w:r>
-        <w:t>e</w:t>
-      </w:r>
-      <w:r>
-        <w:t>fined in</w:t>
+        <w:t xml:space="preserve"> defined in</w:t>
       </w:r>
       <w:r>
         <w:t xml:space="preserve"> the </w:t>
@@ -2836,13 +2663,7 @@
         </m:r>
       </m:oMath>
       <w:r>
-        <w:t>.  We then r</w:t>
-      </w:r>
-      <w:r>
-        <w:t>e</w:t>
-      </w:r>
-      <w:r>
-        <w:t>move any replacing elements which are superseded by r</w:t>
+        <w:t>.  We then remove any replacing elements which are superseded by r</w:t>
       </w:r>
       <w:r>
         <w:t>e</w:t>
@@ -2923,6 +2744,9 @@
             </m:e>
           </m:d>
           <m:r>
+            <m:rPr>
+              <m:sty m:val="p"/>
+            </m:rPr>
             <w:rPr>
               <w:rFonts w:ascii="Cambria Math" w:eastAsia="MS Mincho" w:hAnsi="Cambria Math" w:cs="MS Mincho"/>
             </w:rPr>
@@ -3001,13 +2825,7 @@
                 <w:rPr>
                   <w:rFonts w:ascii="Cambria Math" w:eastAsia="MS Mincho" w:hAnsi="Cambria Math" w:cs="MS Mincho"/>
                 </w:rPr>
-                <m:t>e</m:t>
-              </m:r>
-              <m:r>
-                <w:rPr>
-                  <w:rFonts w:ascii="Cambria Math" w:eastAsia="MS Mincho" w:hAnsi="Cambria Math" w:cs="MS Mincho"/>
-                </w:rPr>
-                <m:t>,visD</m:t>
+                <m:t>e,visD</m:t>
               </m:r>
               <m:d>
                 <m:dPr>
@@ -3075,13 +2893,7 @@
         <w:t>compute</w:t>
       </w:r>
       <w:r>
-        <w:t xml:space="preserve"> an e</w:t>
-      </w:r>
-      <w:r>
-        <w:t>x</w:t>
-      </w:r>
-      <w:r>
-        <w:t>panded resemblance graph for an element, from a given stratum.</w:t>
+        <w:t xml:space="preserve"> an expanded resemblance graph for an element, from a given stratum.</w:t>
       </w:r>
       <w:r>
         <w:t xml:space="preserve"> </w:t>
@@ -3158,19 +2970,7 @@
           <w:rPr>
             <w:rFonts w:ascii="Cambria Math" w:hAnsi="Cambria Math" w:cs="Cambria Math"/>
           </w:rPr>
-          <m:t>eresemb</m:t>
-        </m:r>
-        <m:r>
-          <w:rPr>
-            <w:rFonts w:ascii="Cambria Math" w:hAnsi="Cambria Math" w:cs="Cambria Math"/>
-          </w:rPr>
-          <m:t>l</m:t>
-        </m:r>
-        <m:r>
-          <w:rPr>
-            <w:rFonts w:ascii="Cambria Math" w:hAnsi="Cambria Math" w:cs="Cambria Math"/>
-          </w:rPr>
-          <m:t>es</m:t>
+          <m:t>eresembles</m:t>
         </m:r>
         <m:r>
           <w:rPr>
@@ -3212,7 +3012,7 @@
         <w:rPr>
           <w:b/>
         </w:rPr>
-        <w:t>Definition</w:t>
+        <w:t>Constraint</w:t>
       </w:r>
       <w:r>
         <w:t xml:space="preserve"> (Non-circular</w:t>
@@ -3245,25 +3045,13 @@
         <w:t>the</w:t>
       </w:r>
       <w:r>
-        <w:t xml:space="preserve"> permissible r</w:t>
-      </w:r>
-      <w:r>
-        <w:t>e</w:t>
-      </w:r>
-      <w:r>
-        <w:t>semblance and replacement relationships that an element may e</w:t>
-      </w:r>
-      <w:r>
-        <w:t>n</w:t>
-      </w:r>
-      <w:r>
-        <w:t>ter into.</w:t>
+        <w:t xml:space="preserve"> permissible resemblance and replacement relationships that an element may enter into.</w:t>
       </w:r>
     </w:p>
     <w:p>
       <w:pPr>
         <w:rPr>
-          <w:rFonts w:ascii="Cambria Math" w:eastAsia="MS Mincho" w:hAnsi="Cambria Math" w:cs="MS Mincho"/>
+          <w:rFonts w:ascii="Cambria Math" w:eastAsia="MS Mincho" w:hAnsi="Cambria Math" w:cs="MS Mincho" w:hint="eastAsia"/>
           <w:i/>
         </w:rPr>
       </w:pPr>
@@ -3288,13 +3076,7 @@
             <w:rPr>
               <w:rFonts w:ascii="Cambria Math" w:hAnsi="Cambria Math" w:cs="Cambria Math"/>
             </w:rPr>
-            <m:t>∈Element</m:t>
-          </m:r>
-          <m:r>
-            <w:rPr>
-              <w:rFonts w:ascii="Cambria Math" w:hAnsi="Cambria Math" w:cs="Cambria Math"/>
-            </w:rPr>
-            <m:t>,</m:t>
+            <m:t>∈Element,</m:t>
           </m:r>
           <m:r>
             <w:rPr>
@@ -3306,13 +3088,7 @@
             <w:rPr>
               <w:rFonts w:ascii="Cambria Math" w:hAnsi="Cambria Math" w:cs="Cambria Math"/>
             </w:rPr>
-            <m:t>s</m:t>
-          </m:r>
-          <m:r>
-            <w:rPr>
-              <w:rFonts w:ascii="Cambria Math" w:hAnsi="Cambria Math" w:cs="Cambria Math"/>
-            </w:rPr>
-            <m:t xml:space="preserve"> where </m:t>
+            <m:t xml:space="preserve">s where </m:t>
           </m:r>
           <m:sSub>
             <m:sSubPr>
@@ -3371,6 +3147,9 @@
             <m:t xml:space="preserve"> |</m:t>
           </m:r>
           <m:r>
+            <m:rPr>
+              <m:sty m:val="p"/>
+            </m:rPr>
             <w:rPr>
               <w:rFonts w:ascii="Cambria Math" w:hAnsi="Cambria Math" w:cs="Cambria Math"/>
             </w:rPr>
@@ -3382,19 +3161,7 @@
             <w:rPr>
               <w:rFonts w:ascii="Cambria Math" w:hAnsi="Cambria Math" w:cs="Cambria Math"/>
             </w:rPr>
-            <m:t>e∉</m:t>
-          </m:r>
-          <m:r>
-            <w:rPr>
-              <w:rFonts w:ascii="Cambria Math" w:hAnsi="Cambria Math" w:cs="Cambria Math"/>
-            </w:rPr>
-            <m:t>transE</m:t>
-          </m:r>
-          <m:r>
-            <w:rPr>
-              <w:rFonts w:ascii="Cambria Math" w:hAnsi="Cambria Math" w:cs="Cambria Math"/>
-            </w:rPr>
-            <m:t>(e,s)</m:t>
+            <m:t>e∉transE(e,s)</m:t>
           </m:r>
         </m:oMath>
       </m:oMathPara>
@@ -3616,19 +3383,7 @@
         <w:rPr>
           <w:rFonts w:eastAsiaTheme="minorEastAsia"/>
         </w:rPr>
-        <w:t>expanded rese</w:t>
-      </w:r>
-      <w:r>
-        <w:rPr>
-          <w:rFonts w:eastAsiaTheme="minorEastAsia"/>
-        </w:rPr>
-        <w:t>m</w:t>
-      </w:r>
-      <w:r>
-        <w:rPr>
-          <w:rFonts w:eastAsiaTheme="minorEastAsia"/>
-        </w:rPr>
-        <w:t>blance graph.</w:t>
+        <w:t>expanded resemblance graph.</w:t>
       </w:r>
     </w:p>
     <w:p>
@@ -3638,89 +3393,89 @@
           <w:rFonts w:ascii="MS Mincho" w:eastAsia="MS Mincho" w:hAnsi="MS Mincho" w:cs="MS Mincho"/>
         </w:rPr>
       </w:pPr>
+      <m:oMath>
+        <m:r>
+          <w:rPr>
+            <w:rFonts w:ascii="Cambria Math" w:eastAsiaTheme="minorEastAsia" w:hAnsi="Cambria Math"/>
+          </w:rPr>
+          <m:t>expanded</m:t>
+        </m:r>
+        <m:d>
+          <m:dPr>
+            <m:ctrlPr>
+              <w:rPr>
+                <w:rFonts w:ascii="Cambria Math" w:eastAsiaTheme="minorEastAsia" w:hAnsi="Cambria Math"/>
+                <w:i/>
+              </w:rPr>
+            </m:ctrlPr>
+          </m:dPr>
+          <m:e>
+            <m:r>
+              <w:rPr>
+                <w:rFonts w:ascii="Cambria Math" w:eastAsiaTheme="minorEastAsia" w:hAnsi="Cambria Math"/>
+              </w:rPr>
+              <m:t>e,s</m:t>
+            </m:r>
+          </m:e>
+        </m:d>
+      </m:oMath>
+      <w:r>
+        <w:rPr>
+          <w:rFonts w:eastAsiaTheme="minorEastAsia"/>
+        </w:rPr>
+        <w:t>=</w:t>
+      </w:r>
+      <w:r>
+        <w:rPr>
+          <w:rFonts w:ascii="Cambria Math" w:eastAsiaTheme="minorEastAsia" w:hAnsi="Cambria Math"/>
+        </w:rPr>
+        <w:br/>
+      </w:r>
+      <w:r>
+        <w:rPr>
+          <w:rFonts w:eastAsiaTheme="minorEastAsia"/>
+        </w:rPr>
+        <w:t xml:space="preserve">     </w:t>
+      </w:r>
+      <m:oMath>
+        <m:r>
+          <w:rPr>
+            <w:rFonts w:ascii="Cambria Math" w:eastAsiaTheme="minorEastAsia" w:hAnsi="Cambria Math"/>
+          </w:rPr>
+          <m:t>let tops=eresembles</m:t>
+        </m:r>
+        <m:d>
+          <m:dPr>
+            <m:ctrlPr>
+              <w:rPr>
+                <w:rFonts w:ascii="Cambria Math" w:eastAsiaTheme="minorEastAsia" w:hAnsi="Cambria Math"/>
+                <w:i/>
+              </w:rPr>
+            </m:ctrlPr>
+          </m:dPr>
+          <m:e>
+            <m:r>
+              <w:rPr>
+                <w:rFonts w:ascii="Cambria Math" w:eastAsiaTheme="minorEastAsia" w:hAnsi="Cambria Math"/>
+              </w:rPr>
+              <m:t>e,s</m:t>
+            </m:r>
+          </m:e>
+        </m:d>
+        <m:r>
+          <m:rPr>
+            <m:sty m:val="p"/>
+          </m:rPr>
+          <w:rPr>
+            <w:rFonts w:ascii="Cambria Math" w:eastAsiaTheme="minorEastAsia" w:hAnsi="Cambria Math"/>
+          </w:rPr>
+          <w:br/>
+        </m:r>
+      </m:oMath>
       <m:oMathPara>
         <m:oMathParaPr>
-          <m:jc m:val="center"/>
+          <m:jc m:val="left"/>
         </m:oMathParaPr>
-        <m:oMath>
-          <m:r>
-            <w:rPr>
-              <w:rFonts w:ascii="Cambria Math" w:eastAsiaTheme="minorEastAsia" w:hAnsi="Cambria Math"/>
-            </w:rPr>
-            <m:t>expanded</m:t>
-          </m:r>
-          <m:d>
-            <m:dPr>
-              <m:ctrlPr>
-                <w:rPr>
-                  <w:rFonts w:ascii="Cambria Math" w:eastAsiaTheme="minorEastAsia" w:hAnsi="Cambria Math"/>
-                  <w:i/>
-                </w:rPr>
-              </m:ctrlPr>
-            </m:dPr>
-            <m:e>
-              <m:r>
-                <w:rPr>
-                  <w:rFonts w:ascii="Cambria Math" w:eastAsiaTheme="minorEastAsia" w:hAnsi="Cambria Math"/>
-                </w:rPr>
-                <m:t>e,s</m:t>
-              </m:r>
-            </m:e>
-          </m:d>
-          <m:r>
-            <w:rPr>
-              <w:rFonts w:ascii="Cambria Math" w:eastAsiaTheme="minorEastAsia" w:hAnsi="Cambria Math"/>
-            </w:rPr>
-            <m:t>=</m:t>
-          </m:r>
-          <m:d>
-            <m:dPr>
-              <m:begChr m:val="["/>
-              <m:endChr m:val="]"/>
-              <m:ctrlPr>
-                <w:rPr>
-                  <w:rFonts w:ascii="Cambria Math" w:eastAsiaTheme="minorEastAsia" w:hAnsi="Cambria Math"/>
-                  <w:i/>
-                </w:rPr>
-              </m:ctrlPr>
-            </m:dPr>
-            <m:e>
-              <m:r>
-                <w:rPr>
-                  <w:rFonts w:ascii="Cambria Math" w:eastAsiaTheme="minorEastAsia" w:hAnsi="Cambria Math"/>
-                </w:rPr>
-                <m:t>let tops=eresembles</m:t>
-              </m:r>
-              <m:d>
-                <m:dPr>
-                  <m:ctrlPr>
-                    <w:rPr>
-                      <w:rFonts w:ascii="Cambria Math" w:eastAsiaTheme="minorEastAsia" w:hAnsi="Cambria Math"/>
-                      <w:i/>
-                    </w:rPr>
-                  </m:ctrlPr>
-                </m:dPr>
-                <m:e>
-                  <m:r>
-                    <w:rPr>
-                      <w:rFonts w:ascii="Cambria Math" w:eastAsiaTheme="minorEastAsia" w:hAnsi="Cambria Math"/>
-                    </w:rPr>
-                    <m:t>e,s</m:t>
-                  </m:r>
-                </m:e>
-              </m:d>
-            </m:e>
-          </m:d>
-          <m:r>
-            <m:rPr>
-              <m:sty m:val="p"/>
-            </m:rPr>
-            <w:rPr>
-              <w:rFonts w:ascii="Cambria Math" w:eastAsiaTheme="minorEastAsia" w:hAnsi="Cambria Math"/>
-            </w:rPr>
-            <w:br/>
-          </m:r>
-        </m:oMath>
         <m:oMath>
           <m:r>
             <m:rPr>
@@ -3728,20 +3483,18 @@
             </m:rPr>
             <w:rPr>
               <w:rFonts w:ascii="Cambria Math" w:eastAsiaTheme="minorEastAsia" w:hAnsi="Cambria Math"/>
+              <w:sz w:val="20"/>
+              <w:szCs w:val="20"/>
             </w:rPr>
             <m:t xml:space="preserve"> </m:t>
           </m:r>
           <m:r>
             <w:rPr>
               <w:rFonts w:ascii="Cambria Math" w:eastAsiaTheme="minorEastAsia" w:hAnsi="Cambria Math"/>
+              <w:sz w:val="20"/>
+              <w:szCs w:val="20"/>
             </w:rPr>
-            <m:t xml:space="preserve">  </m:t>
-          </m:r>
-          <m:r>
-            <w:rPr>
-              <w:rFonts w:ascii="Cambria Math" w:eastAsiaTheme="minorEastAsia" w:hAnsi="Cambria Math"/>
-            </w:rPr>
-            <m:t xml:space="preserve">  </m:t>
+            <m:t xml:space="preserve">    </m:t>
           </m:r>
           <m:d>
             <m:dPr>
@@ -3751,6 +3504,8 @@
                 <w:rPr>
                   <w:rFonts w:ascii="Cambria Math" w:eastAsiaTheme="minorEastAsia" w:hAnsi="Cambria Math"/>
                   <w:i/>
+                  <w:sz w:val="20"/>
+                  <w:szCs w:val="20"/>
                 </w:rPr>
               </m:ctrlPr>
             </m:dPr>
@@ -3761,6 +3516,8 @@
                     <w:rPr>
                       <w:rFonts w:ascii="Cambria Math" w:eastAsiaTheme="minorEastAsia" w:hAnsi="Cambria Math"/>
                       <w:i/>
+                      <w:sz w:val="20"/>
+                      <w:szCs w:val="20"/>
                     </w:rPr>
                   </m:ctrlPr>
                 </m:eqArrPr>
@@ -3768,6 +3525,8 @@
                   <m:r>
                     <w:rPr>
                       <w:rFonts w:ascii="Cambria Math" w:eastAsiaTheme="minorEastAsia" w:hAnsi="Cambria Math"/>
+                      <w:sz w:val="20"/>
+                      <w:szCs w:val="20"/>
                     </w:rPr>
                     <m:t>merge</m:t>
                   </m:r>
@@ -3777,6 +3536,8 @@
                         <w:rPr>
                           <w:rFonts w:ascii="Cambria Math" w:eastAsiaTheme="minorEastAsia" w:hAnsi="Cambria Math"/>
                           <w:i/>
+                          <w:sz w:val="20"/>
+                          <w:szCs w:val="20"/>
                         </w:rPr>
                       </m:ctrlPr>
                     </m:dPr>
@@ -3784,34 +3545,142 @@
                       <m:r>
                         <w:rPr>
                           <w:rFonts w:ascii="Cambria Math" w:eastAsiaTheme="minorEastAsia" w:hAnsi="Cambria Math"/>
+                          <w:sz w:val="20"/>
+                          <w:szCs w:val="20"/>
                         </w:rPr>
                         <m:t>s,tops,</m:t>
                       </m:r>
+                      <m:sSub>
+                        <m:sSubPr>
+                          <m:ctrlPr>
+                            <w:rPr>
+                              <w:rFonts w:ascii="Cambria Math" w:hAnsi="Cambria Math"/>
+                              <w:i/>
+                              <w:sz w:val="20"/>
+                              <w:szCs w:val="20"/>
+                            </w:rPr>
+                          </m:ctrlPr>
+                        </m:sSubPr>
+                        <m:e>
+                          <m:r>
+                            <w:rPr>
+                              <w:rFonts w:ascii="Cambria Math" w:hAnsi="Cambria Math"/>
+                              <w:sz w:val="20"/>
+                              <w:szCs w:val="20"/>
+                            </w:rPr>
+                            <m:t>∆add</m:t>
+                          </m:r>
+                        </m:e>
+                        <m:sub>
+                          <m:r>
+                            <w:rPr>
+                              <w:rFonts w:ascii="Cambria Math" w:hAnsi="Cambria Math"/>
+                              <w:sz w:val="20"/>
+                              <w:szCs w:val="20"/>
+                            </w:rPr>
+                            <m:t>tops</m:t>
+                          </m:r>
+                        </m:sub>
+                      </m:sSub>
                       <m:r>
                         <w:rPr>
                           <w:rFonts w:ascii="Cambria Math" w:hAnsi="Cambria Math"/>
+                          <w:sz w:val="20"/>
+                          <w:szCs w:val="20"/>
                         </w:rPr>
-                        <m:t>∆add, ∆del,∆old→∆new</m:t>
+                        <m:t xml:space="preserve">, </m:t>
                       </m:r>
+                      <m:sSub>
+                        <m:sSubPr>
+                          <m:ctrlPr>
+                            <w:rPr>
+                              <w:rFonts w:ascii="Cambria Math" w:hAnsi="Cambria Math"/>
+                              <w:i/>
+                              <w:sz w:val="20"/>
+                              <w:szCs w:val="20"/>
+                            </w:rPr>
+                          </m:ctrlPr>
+                        </m:sSubPr>
+                        <m:e>
+                          <m:r>
+                            <w:rPr>
+                              <w:rFonts w:ascii="Cambria Math" w:hAnsi="Cambria Math"/>
+                              <w:sz w:val="20"/>
+                              <w:szCs w:val="20"/>
+                            </w:rPr>
+                            <m:t>∆del</m:t>
+                          </m:r>
+                        </m:e>
+                        <m:sub>
+                          <m:r>
+                            <w:rPr>
+                              <w:rFonts w:ascii="Cambria Math" w:hAnsi="Cambria Math"/>
+                              <w:sz w:val="20"/>
+                              <w:szCs w:val="20"/>
+                            </w:rPr>
+                            <m:t>tops</m:t>
+                          </m:r>
+                        </m:sub>
+                      </m:sSub>
                       <m:r>
                         <w:rPr>
-                          <w:rFonts w:ascii="Cambria Math" w:eastAsiaTheme="minorEastAsia" w:hAnsi="Cambria Math"/>
+                          <w:rFonts w:ascii="Cambria Math" w:hAnsi="Cambria Math"/>
+                          <w:sz w:val="20"/>
+                          <w:szCs w:val="20"/>
                         </w:rPr>
-                        <m:t xml:space="preserve"> </m:t>
+                        <m:t>,</m:t>
                       </m:r>
+                      <m:sSub>
+                        <m:sSubPr>
+                          <m:ctrlPr>
+                            <w:rPr>
+                              <w:rFonts w:ascii="Cambria Math" w:hAnsi="Cambria Math"/>
+                              <w:i/>
+                              <w:sz w:val="20"/>
+                              <w:szCs w:val="20"/>
+                            </w:rPr>
+                          </m:ctrlPr>
+                        </m:sSubPr>
+                        <m:e>
+                          <m:r>
+                            <w:rPr>
+                              <w:rFonts w:ascii="Cambria Math" w:hAnsi="Cambria Math"/>
+                              <w:sz w:val="20"/>
+                              <w:szCs w:val="20"/>
+                            </w:rPr>
+                            <m:t>∆old→∆new</m:t>
+                          </m:r>
+                        </m:e>
+                        <m:sub>
+                          <m:r>
+                            <w:rPr>
+                              <w:rFonts w:ascii="Cambria Math" w:hAnsi="Cambria Math"/>
+                              <w:sz w:val="20"/>
+                              <w:szCs w:val="20"/>
+                            </w:rPr>
+                            <m:t>tops</m:t>
+                          </m:r>
+                        </m:sub>
+                      </m:sSub>
                     </m:e>
                   </m:d>
                   <m:r>
                     <w:rPr>
-                      <w:rFonts w:ascii="Cambria" w:eastAsiaTheme="minorEastAsia" w:hAnsi="Cambria"/>
+                      <w:rFonts w:ascii="Cambria Math" w:eastAsiaTheme="minorEastAsia" w:hAnsi="Cambria Math"/>
+                      <w:sz w:val="20"/>
+                      <w:szCs w:val="20"/>
                     </w:rPr>
                     <m:t>,</m:t>
                   </m:r>
+                </m:e>
+                <m:e>
                   <m:r>
                     <w:rPr>
                       <w:rFonts w:ascii="Cambria Math" w:hAnsi="Cambria Math" w:cs="Cambria Math"/>
+                      <w:sz w:val="20"/>
+                      <w:szCs w:val="20"/>
                     </w:rPr>
-                    <m:t>size</m:t>
+                    <m:t>if size</m:t>
                   </m:r>
                   <m:d>
                     <m:dPr>
@@ -3819,6 +3688,8 @@
                         <w:rPr>
                           <w:rFonts w:ascii="Cambria Math" w:hAnsi="Cambria Math" w:cs="Cambria Math"/>
                           <w:i/>
+                          <w:sz w:val="20"/>
+                          <w:szCs w:val="20"/>
                         </w:rPr>
                       </m:ctrlPr>
                     </m:dPr>
@@ -3826,6 +3697,8 @@
                       <m:r>
                         <w:rPr>
                           <w:rFonts w:ascii="Cambria Math" w:hAnsi="Cambria Math" w:cs="Cambria Math"/>
+                          <w:sz w:val="20"/>
+                          <w:szCs w:val="20"/>
                         </w:rPr>
                         <m:t>tops</m:t>
                       </m:r>
@@ -3834,14 +3707,26 @@
                   <m:r>
                     <w:rPr>
                       <w:rFonts w:ascii="Cambria Math" w:hAnsi="Cambria Math" w:cs="Cambria Math"/>
+                      <w:sz w:val="20"/>
+                      <w:szCs w:val="20"/>
                     </w:rPr>
                     <m:t>=1</m:t>
                   </m:r>
+                  <m:ctrlPr>
+                    <w:rPr>
+                      <w:rFonts w:ascii="Cambria Math" w:eastAsia="Cambria Math" w:hAnsi="Cambria Math" w:cs="Cambria Math"/>
+                      <w:i/>
+                      <w:sz w:val="20"/>
+                      <w:szCs w:val="20"/>
+                    </w:rPr>
+                  </m:ctrlPr>
                 </m:e>
                 <m:e>
                   <m:r>
                     <w:rPr>
                       <w:rFonts w:ascii="Cambria Math" w:eastAsiaTheme="minorEastAsia" w:hAnsi="Cambria Math"/>
+                      <w:sz w:val="20"/>
+                      <w:szCs w:val="20"/>
                     </w:rPr>
                     <m:t>merge</m:t>
                   </m:r>
@@ -3851,6 +3736,8 @@
                         <w:rPr>
                           <w:rFonts w:ascii="Cambria Math" w:eastAsiaTheme="minorEastAsia" w:hAnsi="Cambria Math"/>
                           <w:i/>
+                          <w:sz w:val="20"/>
+                          <w:szCs w:val="20"/>
                         </w:rPr>
                       </m:ctrlPr>
                     </m:dPr>
@@ -3858,6 +3745,8 @@
                       <m:r>
                         <w:rPr>
                           <w:rFonts w:ascii="Cambria Math" w:eastAsiaTheme="minorEastAsia" w:hAnsi="Cambria Math"/>
+                          <w:sz w:val="20"/>
+                          <w:szCs w:val="20"/>
                         </w:rPr>
                         <m:t>s,tops, ∅,∅,∅</m:t>
                       </m:r>
@@ -3866,8 +3755,10 @@
                   <m:r>
                     <w:rPr>
                       <w:rFonts w:ascii="Cambria Math" w:eastAsiaTheme="minorEastAsia" w:hAnsi="Cambria Math"/>
+                      <w:sz w:val="20"/>
+                      <w:szCs w:val="20"/>
                     </w:rPr>
-                    <m:t xml:space="preserve">, otherwise                             </m:t>
+                    <m:t xml:space="preserve">, otherwise                                     </m:t>
                   </m:r>
                 </m:e>
               </m:eqArr>
@@ -3881,34 +3772,51 @@
         <w:pStyle w:val="PARAGRAPHnoindent"/>
       </w:pPr>
       <w:r>
-        <w:rPr>
-          <w:b/>
-        </w:rPr>
-        <w:t>Definition</w:t>
-      </w:r>
-      <w:r>
-        <w:t xml:space="preserve"> (Delta merge): </w:t>
-      </w:r>
-      <w:r>
-        <w:t xml:space="preserve">Merge </w:t>
-      </w:r>
-      <w:r>
-        <w:t>applies the co</w:t>
-      </w:r>
-      <w:r>
-        <w:t>n</w:t>
-      </w:r>
-      <w:r>
-        <w:t>stituent deltas to form an expanded set.</w:t>
+        <w:t>Explain more about multi-headed e-resemblance.</w:t>
       </w:r>
     </w:p>
     <w:p>
       <w:pPr>
+        <w:pStyle w:val="PARAGRAPHnoindent"/>
+      </w:pPr>
+      <w:r>
+        <w:rPr>
+          <w:b/>
+        </w:rPr>
+        <w:t>Definition</w:t>
+      </w:r>
+      <w:r>
+        <w:t xml:space="preserve"> (Delta merge): </w:t>
+      </w:r>
+      <w:r>
+        <w:t xml:space="preserve">Merge </w:t>
+      </w:r>
+      <w:r>
+        <w:t>applies the co</w:t>
+      </w:r>
+      <w:r>
+        <w:t>n</w:t>
+      </w:r>
+      <w:r>
+        <w:t xml:space="preserve">stituent deltas </w:t>
+      </w:r>
+      <w:r>
+        <w:t xml:space="preserve">in the expanded resemblance graph </w:t>
+      </w:r>
+      <w:r>
+        <w:t>to form an expanded set.</w:t>
+      </w:r>
+    </w:p>
+    <w:p>
+      <w:pPr>
         <w:pStyle w:val="PARAGRAPH"/>
+        <w:rPr>
+          <w:rFonts w:eastAsiaTheme="minorEastAsia"/>
+        </w:rPr>
       </w:pPr>
       <m:oMathPara>
         <m:oMathParaPr>
-          <m:jc m:val="center"/>
+          <m:jc m:val="left"/>
         </m:oMathParaPr>
         <m:oMath>
           <m:r>
@@ -3968,7 +3876,430 @@
             <m:t>=</m:t>
           </m:r>
         </m:oMath>
+        <w:r>
+          <w:rPr>
+            <w:rFonts w:eastAsiaTheme="minorEastAsia"/>
+          </w:rPr>
+          <w:br/>
+        </w:r>
+        <m:oMath>
+          <m:r>
+            <w:rPr>
+              <w:rFonts w:ascii="Cambria Math" w:eastAsiaTheme="minorEastAsia" w:hAnsi="Cambria Math"/>
+            </w:rPr>
+            <m:t xml:space="preserve">  </m:t>
+          </m:r>
+          <m:d>
+            <m:dPr>
+              <m:begChr m:val="["/>
+              <m:endChr m:val=""/>
+              <m:ctrlPr>
+                <w:rPr>
+                  <w:rFonts w:ascii="Cambria Math" w:eastAsiaTheme="minorEastAsia" w:hAnsi="Cambria Math"/>
+                  <w:i/>
+                </w:rPr>
+              </m:ctrlPr>
+            </m:dPr>
+            <m:e>
+              <m:r>
+                <w:rPr>
+                  <w:rFonts w:ascii="Cambria Math" w:eastAsiaTheme="minorEastAsia" w:hAnsi="Cambria Math"/>
+                </w:rPr>
+                <m:t>let tr=transE(tops,s)</m:t>
+              </m:r>
+            </m:e>
+          </m:d>
+          <m:r>
+            <m:rPr>
+              <m:sty m:val="p"/>
+            </m:rPr>
+            <w:rPr>
+              <w:rFonts w:ascii="Cambria Math" w:hAnsi="Cambria Math"/>
+            </w:rPr>
+            <w:br/>
+          </m:r>
+        </m:oMath>
+        <m:oMath>
+          <m:r>
+            <w:rPr>
+              <w:rFonts w:ascii="Cambria Math" w:hAnsi="Cambria Math" w:cs="Cambria Math"/>
+            </w:rPr>
+            <m:t xml:space="preserve">    </m:t>
+          </m:r>
+          <m:r>
+            <w:rPr>
+              <w:rFonts w:ascii="Cambria Math" w:hAnsi="Cambria Math" w:cs="Cambria Math"/>
+            </w:rPr>
+            <m:t xml:space="preserve">          </m:t>
+          </m:r>
+          <m:r>
+            <w:rPr>
+              <w:rFonts w:ascii="Cambria Math" w:hAnsi="Cambria Math" w:cs="Cambria Math"/>
+            </w:rPr>
+            <m:t xml:space="preserve"> </m:t>
+          </m:r>
+          <m:d>
+            <m:dPr>
+              <m:begChr m:val="{"/>
+              <m:endChr m:val="|"/>
+              <m:ctrlPr>
+                <w:rPr>
+                  <w:rFonts w:ascii="Cambria Math" w:hAnsi="Cambria Math" w:cs="Cambria Math"/>
+                  <w:i/>
+                </w:rPr>
+              </m:ctrlPr>
+            </m:dPr>
+            <m:e>
+              <m:r>
+                <w:rPr>
+                  <w:rFonts w:ascii="Cambria Math" w:hAnsi="Cambria Math" w:cs="Cambria Math"/>
+                </w:rPr>
+                <m:t>x∈</m:t>
+              </m:r>
+              <m:sSub>
+                <m:sSubPr>
+                  <m:ctrlPr>
+                    <w:rPr>
+                      <w:rFonts w:ascii="Cambria Math" w:hAnsi="Cambria Math" w:cs="Cambria Math"/>
+                      <w:i/>
+                    </w:rPr>
+                  </m:ctrlPr>
+                </m:sSubPr>
+                <m:e>
+                  <m:r>
+                    <w:rPr>
+                      <w:rFonts w:ascii="Cambria Math" w:hAnsi="Cambria Math"/>
+                    </w:rPr>
+                    <m:t>∆add</m:t>
+                  </m:r>
+                </m:e>
+                <m:sub>
+                  <m:r>
+                    <w:rPr>
+                      <w:rFonts w:ascii="Cambria Math" w:hAnsi="Cambria Math" w:cs="Cambria Math"/>
+                    </w:rPr>
+                    <m:t>tr</m:t>
+                  </m:r>
+                </m:sub>
+              </m:sSub>
+            </m:e>
+          </m:d>
+          <m:r>
+            <w:rPr>
+              <w:rFonts w:ascii="Cambria Math" w:hAnsi="Cambria Math" w:cs="Cambria Math"/>
+            </w:rPr>
+            <m:t>x→x}</m:t>
+          </m:r>
+        </m:oMath>
+        <w:r>
+          <w:rPr>
+            <w:rFonts w:eastAsiaTheme="minorEastAsia"/>
+          </w:rPr>
+          <w:br/>
+        </w:r>
+        <m:oMath>
+          <m:r>
+            <w:rPr>
+              <w:rFonts w:ascii="Cambria Math" w:hAnsi="Cambria Math" w:cs="Cambria Math"/>
+            </w:rPr>
+            <m:t xml:space="preserve">          ⨁</m:t>
+          </m:r>
+          <m:sSub>
+            <m:sSubPr>
+              <m:ctrlPr>
+                <w:rPr>
+                  <w:rFonts w:ascii="Cambria Math" w:hAnsi="Cambria Math"/>
+                  <w:i/>
+                </w:rPr>
+              </m:ctrlPr>
+            </m:sSubPr>
+            <m:e>
+              <m:r>
+                <w:rPr>
+                  <w:rFonts w:ascii="Cambria Math" w:hAnsi="Cambria Math"/>
+                </w:rPr>
+                <m:t xml:space="preserve"> </m:t>
+              </m:r>
+              <m:d>
+                <m:dPr>
+                  <m:ctrlPr>
+                    <w:rPr>
+                      <w:rFonts w:ascii="Cambria Math" w:hAnsi="Cambria Math"/>
+                      <w:i/>
+                    </w:rPr>
+                  </m:ctrlPr>
+                </m:dPr>
+                <m:e>
+                  <m:r>
+                    <w:rPr>
+                      <w:rFonts w:ascii="Cambria Math" w:hAnsi="Cambria Math"/>
+                    </w:rPr>
+                    <m:t>∆old→∆new</m:t>
+                  </m:r>
+                </m:e>
+              </m:d>
+            </m:e>
+            <m:sub>
+              <m:r>
+                <w:rPr>
+                  <w:rFonts w:ascii="Cambria Math" w:hAnsi="Cambria Math"/>
+                </w:rPr>
+                <m:t>tr</m:t>
+              </m:r>
+            </m:sub>
+          </m:sSub>
+          <m:r>
+            <m:rPr>
+              <m:sty m:val="p"/>
+            </m:rPr>
+            <w:rPr>
+              <w:rFonts w:ascii="Cambria Math" w:hAnsi="Cambria Math"/>
+            </w:rPr>
+            <w:br/>
+          </m:r>
+        </m:oMath>
+        <m:oMath>
+          <m:r>
+            <w:rPr>
+              <w:rFonts w:ascii="Cambria Math" w:hAnsi="Cambria Math"/>
+            </w:rPr>
+            <m:t xml:space="preserve">         ∖  </m:t>
+          </m:r>
+          <m:d>
+            <m:dPr>
+              <m:begChr m:val="{"/>
+              <m:endChr m:val="|"/>
+              <m:ctrlPr>
+                <w:rPr>
+                  <w:rFonts w:ascii="Cambria Math" w:hAnsi="Cambria Math" w:cs="Cambria Math"/>
+                  <w:i/>
+                </w:rPr>
+              </m:ctrlPr>
+            </m:dPr>
+            <m:e>
+              <m:r>
+                <w:rPr>
+                  <w:rFonts w:ascii="Cambria Math" w:hAnsi="Cambria Math" w:cs="Cambria Math"/>
+                </w:rPr>
+                <m:t>x∈</m:t>
+              </m:r>
+              <m:sSub>
+                <m:sSubPr>
+                  <m:ctrlPr>
+                    <w:rPr>
+                      <w:rFonts w:ascii="Cambria Math" w:hAnsi="Cambria Math" w:cs="Cambria Math"/>
+                      <w:i/>
+                    </w:rPr>
+                  </m:ctrlPr>
+                </m:sSubPr>
+                <m:e>
+                  <m:r>
+                    <w:rPr>
+                      <w:rFonts w:ascii="Cambria Math" w:hAnsi="Cambria Math"/>
+                    </w:rPr>
+                    <m:t>∆del</m:t>
+                  </m:r>
+                </m:e>
+                <m:sub>
+                  <m:r>
+                    <w:rPr>
+                      <w:rFonts w:ascii="Cambria Math" w:hAnsi="Cambria Math" w:cs="Cambria Math"/>
+                    </w:rPr>
+                    <m:t>tr</m:t>
+                  </m:r>
+                </m:sub>
+              </m:sSub>
+              <m:r>
+                <w:rPr>
+                  <w:rFonts w:ascii="Cambria Math" w:hAnsi="Cambria Math" w:cs="Cambria Math"/>
+                </w:rPr>
+                <m:t xml:space="preserve"> </m:t>
+              </m:r>
+            </m:e>
+          </m:d>
+          <m:r>
+            <w:rPr>
+              <w:rFonts w:ascii="Cambria Math" w:hAnsi="Cambria Math" w:cs="Cambria Math"/>
+            </w:rPr>
+            <m:t>x→</m:t>
+          </m:r>
+          <m:r>
+            <w:rPr>
+              <w:rFonts w:ascii="Cambria Math" w:hAnsi="Cambria Math"/>
+            </w:rPr>
+            <m:t>∆}</m:t>
+          </m:r>
+        </m:oMath>
       </m:oMathPara>
+      <w:r>
+        <w:rPr>
+          <w:rFonts w:eastAsiaTheme="minorEastAsia"/>
+        </w:rPr>
+        <w:br/>
+      </w:r>
+      <w:r>
+        <w:rPr>
+          <w:rFonts w:eastAsiaTheme="minorEastAsia"/>
+        </w:rPr>
+        <w:t xml:space="preserve">         </w:t>
+      </w:r>
+      <m:oMath>
+        <m:r>
+          <w:rPr>
+            <w:rFonts w:ascii="Cambria Math" w:eastAsiaTheme="minorEastAsia" w:hAnsi="Cambria Math"/>
+          </w:rPr>
+          <m:t>∪</m:t>
+        </m:r>
+        <m:r>
+          <w:rPr>
+            <w:rFonts w:ascii="Cambria" w:eastAsiaTheme="minorEastAsia" w:hAnsi="Cambria"/>
+          </w:rPr>
+          <m:t xml:space="preserve">  </m:t>
+        </m:r>
+        <m:d>
+          <m:dPr>
+            <m:begChr m:val="{"/>
+            <m:endChr m:val="|"/>
+            <m:ctrlPr>
+              <w:rPr>
+                <w:rFonts w:ascii="Cambria Math" w:hAnsi="Cambria Math" w:cs="Cambria Math"/>
+                <w:i/>
+              </w:rPr>
+            </m:ctrlPr>
+          </m:dPr>
+          <m:e>
+            <m:r>
+              <w:rPr>
+                <w:rFonts w:ascii="Cambria Math" w:hAnsi="Cambria Math" w:cs="Cambria Math"/>
+              </w:rPr>
+              <m:t>x∈</m:t>
+            </m:r>
+            <m:r>
+              <w:rPr>
+                <w:rFonts w:ascii="Cambria Math" w:hAnsi="Cambria Math"/>
+              </w:rPr>
+              <m:t xml:space="preserve">∆add  </m:t>
+            </m:r>
+          </m:e>
+        </m:d>
+        <m:r>
+          <w:rPr>
+            <w:rFonts w:ascii="Cambria Math" w:hAnsi="Cambria Math" w:cs="Cambria Math"/>
+          </w:rPr>
+          <m:t>x→x}</m:t>
+        </m:r>
+      </m:oMath>
+      <w:r>
+        <w:rPr>
+          <w:rFonts w:ascii="Cambria Math" w:eastAsiaTheme="minorEastAsia" w:hAnsi="Cambria Math" w:cs="Cambria Math"/>
+          <w:i/>
+        </w:rPr>
+        <w:br/>
+        <w:t xml:space="preserve">         </w:t>
+      </w:r>
+      <m:oMath>
+        <m:r>
+          <w:rPr>
+            <w:rFonts w:ascii="Cambria Math" w:hAnsi="Cambria Math" w:cs="Cambria Math"/>
+          </w:rPr>
+          <m:t xml:space="preserve">⨁  </m:t>
+        </m:r>
+        <m:d>
+          <m:dPr>
+            <m:ctrlPr>
+              <w:rPr>
+                <w:rFonts w:ascii="Cambria Math" w:hAnsi="Cambria Math"/>
+                <w:i/>
+              </w:rPr>
+            </m:ctrlPr>
+          </m:dPr>
+          <m:e>
+            <m:r>
+              <w:rPr>
+                <w:rFonts w:ascii="Cambria Math" w:hAnsi="Cambria Math"/>
+              </w:rPr>
+              <m:t>∆old→∆new</m:t>
+            </m:r>
+          </m:e>
+        </m:d>
+        <m:r>
+          <m:rPr>
+            <m:sty m:val="p"/>
+          </m:rPr>
+          <w:rPr>
+            <w:rFonts w:ascii="Cambria Math" w:hAnsi="Cambria Math"/>
+          </w:rPr>
+          <w:br/>
+        </m:r>
+      </m:oMath>
+      <w:r>
+        <w:rPr>
+          <w:rFonts w:ascii="Cambria Math" w:eastAsiaTheme="minorEastAsia" w:hAnsi="Cambria Math" w:cs="Cambria Math"/>
+          <w:i/>
+        </w:rPr>
+        <w:t xml:space="preserve">         </w:t>
+      </w:r>
+      <m:oMath>
+        <m:r>
+          <w:rPr>
+            <w:rFonts w:ascii="Cambria Math" w:hAnsi="Cambria Math"/>
+          </w:rPr>
+          <m:t xml:space="preserve">∖  </m:t>
+        </m:r>
+        <m:d>
+          <m:dPr>
+            <m:begChr m:val="{"/>
+            <m:endChr m:val="|"/>
+            <m:ctrlPr>
+              <w:rPr>
+                <w:rFonts w:ascii="Cambria Math" w:hAnsi="Cambria Math" w:cs="Cambria Math"/>
+                <w:i/>
+              </w:rPr>
+            </m:ctrlPr>
+          </m:dPr>
+          <m:e>
+            <m:r>
+              <w:rPr>
+                <w:rFonts w:ascii="Cambria Math" w:hAnsi="Cambria Math" w:cs="Cambria Math"/>
+              </w:rPr>
+              <m:t>x∈</m:t>
+            </m:r>
+            <m:r>
+              <w:rPr>
+                <w:rFonts w:ascii="Cambria Math" w:hAnsi="Cambria Math"/>
+              </w:rPr>
+              <m:t>∆del</m:t>
+            </m:r>
+            <m:r>
+              <w:rPr>
+                <w:rFonts w:ascii="Cambria Math" w:hAnsi="Cambria Math" w:cs="Cambria Math"/>
+              </w:rPr>
+              <m:t xml:space="preserve">    </m:t>
+            </m:r>
+          </m:e>
+        </m:d>
+        <m:r>
+          <w:rPr>
+            <w:rFonts w:ascii="Cambria Math" w:hAnsi="Cambria Math" w:cs="Cambria Math"/>
+          </w:rPr>
+          <m:t>x→</m:t>
+        </m:r>
+        <m:r>
+          <w:rPr>
+            <w:rFonts w:ascii="Cambria Math" w:hAnsi="Cambria Math"/>
+          </w:rPr>
+          <m:t>∆}</m:t>
+        </m:r>
+      </m:oMath>
+    </w:p>
+    <w:p>
+      <w:pPr>
+        <w:pStyle w:val="PARAGRAPH"/>
+        <w:ind w:firstLine="0"/>
+      </w:pPr>
+      <w:r>
+        <w:t xml:space="preserve">The above expression applies any add, replace or delete deltas throughout the tops eresemblance closure, as per perspective s. It then adds, replaces and deletes any deltas as </w:t>
+      </w:r>
     </w:p>
     <w:p>
       <w:pPr>
@@ -4022,13 +4353,7 @@
         <w:t>ny of its</w:t>
       </w:r>
       <w:r>
-        <w:t xml:space="preserve"> d</w:t>
-      </w:r>
-      <w:r>
-        <w:t>o</w:t>
-      </w:r>
-      <w:r>
-        <w:t>main constituent</w:t>
+        <w:t xml:space="preserve"> domain constituent</w:t>
       </w:r>
       <w:r>
         <w:t>s</w:t>
@@ -4060,13 +4385,7 @@
         <w:t>map</w:t>
       </w:r>
       <w:r>
-        <w:t xml:space="preserve"> onto more than one range co</w:t>
-      </w:r>
-      <w:r>
-        <w:t>n</w:t>
-      </w:r>
-      <w:r>
-        <w:t>stituent</w:t>
+        <w:t xml:space="preserve"> onto more than one range constituent</w:t>
       </w:r>
       <w:r>
         <w:t xml:space="preserve"> (</w:t>
@@ -7274,7 +7593,7 @@
   <w:style w:type="paragraph" w:default="1" w:styleId="Normal">
     <w:name w:val="Normal"/>
     <w:qFormat/>
-    <w:rsid w:val="00A529E2"/>
+    <w:rsid w:val="00A7392B"/>
     <w:pPr>
       <w:spacing w:after="200" w:line="276" w:lineRule="auto"/>
     </w:pPr>
@@ -7357,7 +7676,7 @@
     <w:uiPriority w:val="1"/>
     <w:semiHidden/>
     <w:unhideWhenUsed/>
-    <w:rsid w:val="00A529E2"/>
+    <w:rsid w:val="00A7392B"/>
   </w:style>
   <w:style w:type="table" w:default="1" w:styleId="TableNormal">
     <w:name w:val="Normal Table"/>
@@ -7380,7 +7699,7 @@
     <w:uiPriority w:val="99"/>
     <w:semiHidden/>
     <w:unhideWhenUsed/>
-    <w:rsid w:val="00A529E2"/>
+    <w:rsid w:val="00A7392B"/>
   </w:style>
   <w:style w:type="paragraph" w:customStyle="1" w:styleId="PARAGRAPH">
     <w:name w:val="PARAGRAPH"/>
@@ -8368,7 +8687,7 @@
 </file>
 
 <file path=customXml/itemProps1.xml><?xml version="1.0" encoding="utf-8"?>
-<ds:datastoreItem xmlns:ds="http://schemas.openxmlformats.org/officeDocument/2006/customXml" ds:itemID="{A67B0D28-F72E-45C8-ADA1-04F055ED82A1}">
+<ds:datastoreItem xmlns:ds="http://schemas.openxmlformats.org/officeDocument/2006/customXml" ds:itemID="{84B15FAC-60F3-493C-8D6C-E7D13DC3B3DB}">
   <ds:schemaRefs>
     <ds:schemaRef ds:uri="http://schemas.openxmlformats.org/officeDocument/2006/bibliography"/>
   </ds:schemaRefs>

</xml_diff>